<commit_message>
login page and login servlet added
</commit_message>
<xml_diff>
--- a/COURS/INTRO_JAVA_WEB.docx
+++ b/COURS/INTRO_JAVA_WEB.docx
@@ -3,8 +3,79 @@
 <w:document xmlns:wpc="http://schemas.microsoft.com/office/word/2010/wordprocessingCanvas" xmlns:cx="http://schemas.microsoft.com/office/drawing/2014/chartex" xmlns:cx1="http://schemas.microsoft.com/office/drawing/2015/9/8/chartex" xmlns:cx2="http://schemas.microsoft.com/office/drawing/2015/10/21/chartex" xmlns:cx3="http://schemas.microsoft.com/office/drawing/2016/5/9/chartex" xmlns:cx4="http://schemas.microsoft.com/office/drawing/2016/5/10/chartex" xmlns:cx5="http://schemas.microsoft.com/office/drawing/2016/5/11/chartex" xmlns:cx6="http://schemas.microsoft.com/office/drawing/2016/5/12/chartex" xmlns:cx7="http://schemas.microsoft.com/office/drawing/2016/5/13/chartex" xmlns:cx8="http://schemas.microsoft.com/office/drawing/2016/5/14/chartex" xmlns:mc="http://schemas.openxmlformats.org/markup-compatibility/2006" xmlns:aink="http://schemas.microsoft.com/office/drawing/2016/ink" xmlns:am3d="http://schemas.microsoft.com/office/drawing/2017/model3d" xmlns:o="urn:schemas-microsoft-com:office:office" xmlns:r="http://schemas.openxmlformats.org/officeDocument/2006/relationships" xmlns:m="http://schemas.openxmlformats.org/officeDocument/2006/math" xmlns:v="urn:schemas-microsoft-com:vml" xmlns:wp14="http://schemas.microsoft.com/office/word/2010/wordprocessingDrawing" xmlns:wp="http://schemas.openxmlformats.org/drawingml/2006/wordprocessingDrawing" xmlns:w10="urn:schemas-microsoft-com:office:word" xmlns:w="http://schemas.openxmlformats.org/wordprocessingml/2006/main" xmlns:w14="http://schemas.microsoft.com/office/word/2010/wordml" xmlns:w15="http://schemas.microsoft.com/office/word/2012/wordml" xmlns:w16cid="http://schemas.microsoft.com/office/word/2016/wordml/cid" xmlns:w16se="http://schemas.microsoft.com/office/word/2015/wordml/symex" xmlns:wpg="http://schemas.microsoft.com/office/word/2010/wordprocessingGroup" xmlns:wpi="http://schemas.microsoft.com/office/word/2010/wordprocessingInk" xmlns:wne="http://schemas.microsoft.com/office/word/2006/wordml" xmlns:wps="http://schemas.microsoft.com/office/word/2010/wordprocessingShape" mc:Ignorable="w14 w15 w16se w16cid wp14">
   <w:body>
     <w:p>
-      <w:r>
-        <w:t xml:space="preserve">INTRODUCTION </w:t>
+      <w:pPr>
+        <w:jc w:val="center"/>
+        <w:rPr>
+          <w:b/>
+          <w:sz w:val="52"/>
+          <w:szCs w:val="52"/>
+          <w14:textOutline w14:w="12700" w14:cap="flat" w14:cmpd="sng" w14:algn="ctr">
+            <w14:solidFill>
+              <w14:schemeClr w14:val="accent4"/>
+            </w14:solidFill>
+            <w14:prstDash w14:val="solid"/>
+            <w14:round/>
+          </w14:textOutline>
+          <w14:textFill>
+            <w14:gradFill>
+              <w14:gsLst>
+                <w14:gs w14:pos="0">
+                  <w14:schemeClr w14:val="accent4"/>
+                </w14:gs>
+                <w14:gs w14:pos="4000">
+                  <w14:schemeClr w14:val="accent4">
+                    <w14:lumMod w14:val="60000"/>
+                    <w14:lumOff w14:val="40000"/>
+                  </w14:schemeClr>
+                </w14:gs>
+                <w14:gs w14:pos="87000">
+                  <w14:schemeClr w14:val="accent4">
+                    <w14:lumMod w14:val="20000"/>
+                    <w14:lumOff w14:val="80000"/>
+                  </w14:schemeClr>
+                </w14:gs>
+              </w14:gsLst>
+              <w14:lin w14:ang="5400000" w14:scaled="0"/>
+            </w14:gradFill>
+          </w14:textFill>
+        </w:rPr>
+      </w:pPr>
+      <w:r>
+        <w:rPr>
+          <w:b/>
+          <w:sz w:val="52"/>
+          <w:szCs w:val="52"/>
+          <w14:textOutline w14:w="12700" w14:cap="flat" w14:cmpd="sng" w14:algn="ctr">
+            <w14:solidFill>
+              <w14:schemeClr w14:val="accent4"/>
+            </w14:solidFill>
+            <w14:prstDash w14:val="solid"/>
+            <w14:round/>
+          </w14:textOutline>
+          <w14:textFill>
+            <w14:gradFill>
+              <w14:gsLst>
+                <w14:gs w14:pos="0">
+                  <w14:schemeClr w14:val="accent4"/>
+                </w14:gs>
+                <w14:gs w14:pos="4000">
+                  <w14:schemeClr w14:val="accent4">
+                    <w14:lumMod w14:val="60000"/>
+                    <w14:lumOff w14:val="40000"/>
+                  </w14:schemeClr>
+                </w14:gs>
+                <w14:gs w14:pos="87000">
+                  <w14:schemeClr w14:val="accent4">
+                    <w14:lumMod w14:val="20000"/>
+                    <w14:lumOff w14:val="80000"/>
+                  </w14:schemeClr>
+                </w14:gs>
+              </w14:gsLst>
+              <w14:lin w14:ang="5400000" w14:scaled="0"/>
+            </w14:gradFill>
+          </w14:textFill>
+        </w:rPr>
+        <w:t>INTRODUCTION</w:t>
       </w:r>
     </w:p>
     <w:p>
@@ -614,16 +685,135 @@
         </w:numPr>
       </w:pPr>
       <w:r>
-        <w:t>Voir la config dans le dossier CEDRIC </w:t>
+        <w:t>Mettre à jour MAVEN (au plus récent)</w:t>
+      </w:r>
+    </w:p>
+    <w:p>
+      <w:pPr>
+        <w:pStyle w:val="Paragraphedeliste"/>
+      </w:pPr>
+      <w:r>
+        <w:rPr>
+          <w:noProof/>
+        </w:rPr>
+        <w:drawing>
+          <wp:inline distT="0" distB="0" distL="0" distR="0" wp14:anchorId="0F3A415E" wp14:editId="145B9FF5">
+            <wp:extent cx="5162550" cy="4181475"/>
+            <wp:effectExtent l="0" t="0" r="0" b="9525"/>
+            <wp:docPr id="8" name="Image 8"/>
+            <wp:cNvGraphicFramePr>
+              <a:graphicFrameLocks xmlns:a="http://schemas.openxmlformats.org/drawingml/2006/main" noChangeAspect="1"/>
+            </wp:cNvGraphicFramePr>
+            <a:graphic xmlns:a="http://schemas.openxmlformats.org/drawingml/2006/main">
+              <a:graphicData uri="http://schemas.openxmlformats.org/drawingml/2006/picture">
+                <pic:pic xmlns:pic="http://schemas.openxmlformats.org/drawingml/2006/picture">
+                  <pic:nvPicPr>
+                    <pic:cNvPr id="0" name="Picture 1"/>
+                    <pic:cNvPicPr>
+                      <a:picLocks noChangeAspect="1" noChangeArrowheads="1"/>
+                    </pic:cNvPicPr>
+                  </pic:nvPicPr>
+                  <pic:blipFill>
+                    <a:blip r:embed="rId12" r:link="rId13">
+                      <a:extLst>
+                        <a:ext uri="{28A0092B-C50C-407E-A947-70E740481C1C}">
+                          <a14:useLocalDpi xmlns:a14="http://schemas.microsoft.com/office/drawing/2010/main" val="0"/>
+                        </a:ext>
+                      </a:extLst>
+                    </a:blip>
+                    <a:srcRect/>
+                    <a:stretch>
+                      <a:fillRect/>
+                    </a:stretch>
+                  </pic:blipFill>
+                  <pic:spPr bwMode="auto">
+                    <a:xfrm>
+                      <a:off x="0" y="0"/>
+                      <a:ext cx="5162550" cy="4181475"/>
+                    </a:xfrm>
+                    <a:prstGeom prst="rect">
+                      <a:avLst/>
+                    </a:prstGeom>
+                    <a:noFill/>
+                    <a:ln>
+                      <a:noFill/>
+                    </a:ln>
+                  </pic:spPr>
+                </pic:pic>
+              </a:graphicData>
+            </a:graphic>
+          </wp:inline>
+        </w:drawing>
+      </w:r>
+    </w:p>
+    <w:p>
+      <w:pPr>
+        <w:pStyle w:val="Paragraphedeliste"/>
+      </w:pPr>
+      <w:r>
+        <w:rPr>
+          <w:highlight w:val="yellow"/>
+        </w:rPr>
+        <w:t>Important!!</w:t>
+      </w:r>
+    </w:p>
+    <w:p>
+      <w:pPr>
+        <w:pStyle w:val="Paragraphedeliste"/>
+      </w:pPr>
+      <w:r>
+        <w:t xml:space="preserve"> </w:t>
       </w:r>
       <w:r>
         <w:sym w:font="Wingdings" w:char="F0E8"/>
       </w:r>
       <w:r>
-        <w:t xml:space="preserve"> </w:t>
-      </w:r>
-      <w:r>
-        <w:t>C:\Users\Mia Info\Documents\IPI_COURS\JAVA_WEB\COURS\CEDRIC_lancement_projet_Maven</w:t>
+        <w:t>il faut que dans POM.XML la version java utilisée corresponde a la dépendance</w:t>
+      </w:r>
+    </w:p>
+    <w:p>
+      <w:pPr>
+        <w:pStyle w:val="Paragraphedeliste"/>
+      </w:pPr>
+      <w:r>
+        <w:rPr>
+          <w:noProof/>
+        </w:rPr>
+        <w:drawing>
+          <wp:inline distT="0" distB="0" distL="0" distR="0" wp14:anchorId="5A078203" wp14:editId="6D139EFA">
+            <wp:extent cx="4276725" cy="1800225"/>
+            <wp:effectExtent l="0" t="0" r="9525" b="9525"/>
+            <wp:docPr id="9" name="Image 9"/>
+            <wp:cNvGraphicFramePr>
+              <a:graphicFrameLocks xmlns:a="http://schemas.openxmlformats.org/drawingml/2006/main" noChangeAspect="1"/>
+            </wp:cNvGraphicFramePr>
+            <a:graphic xmlns:a="http://schemas.openxmlformats.org/drawingml/2006/main">
+              <a:graphicData uri="http://schemas.openxmlformats.org/drawingml/2006/picture">
+                <pic:pic xmlns:pic="http://schemas.openxmlformats.org/drawingml/2006/picture">
+                  <pic:nvPicPr>
+                    <pic:cNvPr id="1" name=""/>
+                    <pic:cNvPicPr/>
+                  </pic:nvPicPr>
+                  <pic:blipFill>
+                    <a:blip r:embed="rId14"/>
+                    <a:stretch>
+                      <a:fillRect/>
+                    </a:stretch>
+                  </pic:blipFill>
+                  <pic:spPr>
+                    <a:xfrm>
+                      <a:off x="0" y="0"/>
+                      <a:ext cx="4276725" cy="1800225"/>
+                    </a:xfrm>
+                    <a:prstGeom prst="rect">
+                      <a:avLst/>
+                    </a:prstGeom>
+                  </pic:spPr>
+                </pic:pic>
+              </a:graphicData>
+            </a:graphic>
+          </wp:inline>
+        </w:drawing>
       </w:r>
     </w:p>
     <w:p>
@@ -635,6 +825,27 @@
         </w:numPr>
       </w:pPr>
       <w:r>
+        <w:t>Voir la config dans le dossier CEDRIC </w:t>
+      </w:r>
+      <w:r>
+        <w:sym w:font="Wingdings" w:char="F0E8"/>
+      </w:r>
+      <w:r>
+        <w:t xml:space="preserve"> </w:t>
+      </w:r>
+      <w:r>
+        <w:t>C:\Users\Mia Info\Documents\IPI_COURS\JAVA_WEB\COURS\CEDRIC_lancement_projet_Maven</w:t>
+      </w:r>
+    </w:p>
+    <w:p>
+      <w:pPr>
+        <w:pStyle w:val="Paragraphedeliste"/>
+        <w:numPr>
+          <w:ilvl w:val="0"/>
+          <w:numId w:val="4"/>
+        </w:numPr>
+      </w:pPr>
+      <w:r>
         <w:t>Mettre le fichier .WAR dans tomcat/WEBAPPS</w:t>
       </w:r>
     </w:p>
@@ -642,10 +853,92 @@
       <w:pPr>
         <w:pStyle w:val="Paragraphedeliste"/>
       </w:pPr>
-    </w:p>
-    <w:p>
-      <w:r>
-        <w:t xml:space="preserve">A l’excécution de la requête </w:t>
+      <w:r>
+        <w:rPr>
+          <w:highlight w:val="yellow"/>
+        </w:rPr>
+        <w:t>IMPORTANT !!</w:t>
+      </w:r>
+      <w:r>
+        <w:t xml:space="preserve"> pour chaque modification =&gt; redéployer dans </w:t>
+      </w:r>
+      <w:r>
+        <w:t>tomcat/WEBAPPS</w:t>
+      </w:r>
+    </w:p>
+    <w:p>
+      <w:pPr>
+        <w:pStyle w:val="Paragraphedeliste"/>
+      </w:pPr>
+      <w:r>
+        <w:rPr>
+          <w:noProof/>
+        </w:rPr>
+        <w:lastRenderedPageBreak/>
+        <w:drawing>
+          <wp:inline distT="0" distB="0" distL="0" distR="0" wp14:anchorId="4EDF6B30" wp14:editId="2D16E44D">
+            <wp:extent cx="4552950" cy="3282147"/>
+            <wp:effectExtent l="0" t="0" r="0" b="0"/>
+            <wp:docPr id="10" name="Image 10"/>
+            <wp:cNvGraphicFramePr>
+              <a:graphicFrameLocks xmlns:a="http://schemas.openxmlformats.org/drawingml/2006/main" noChangeAspect="1"/>
+            </wp:cNvGraphicFramePr>
+            <a:graphic xmlns:a="http://schemas.openxmlformats.org/drawingml/2006/main">
+              <a:graphicData uri="http://schemas.openxmlformats.org/drawingml/2006/picture">
+                <pic:pic xmlns:pic="http://schemas.openxmlformats.org/drawingml/2006/picture">
+                  <pic:nvPicPr>
+                    <pic:cNvPr id="1" name=""/>
+                    <pic:cNvPicPr/>
+                  </pic:nvPicPr>
+                  <pic:blipFill>
+                    <a:blip r:embed="rId15"/>
+                    <a:stretch>
+                      <a:fillRect/>
+                    </a:stretch>
+                  </pic:blipFill>
+                  <pic:spPr>
+                    <a:xfrm>
+                      <a:off x="0" y="0"/>
+                      <a:ext cx="4557006" cy="3285071"/>
+                    </a:xfrm>
+                    <a:prstGeom prst="rect">
+                      <a:avLst/>
+                    </a:prstGeom>
+                  </pic:spPr>
+                </pic:pic>
+              </a:graphicData>
+            </a:graphic>
+          </wp:inline>
+        </w:drawing>
+      </w:r>
+    </w:p>
+    <w:p>
+      <w:pPr>
+        <w:pStyle w:val="Paragraphedeliste"/>
+      </w:pPr>
+      <w:r>
+        <w:t xml:space="preserve">Puis copier le fichier .war et écraser l’ancienne version dans </w:t>
+      </w:r>
+      <w:r>
+        <w:t>tomcat/WEBAPPS</w:t>
+      </w:r>
+      <w:bookmarkStart w:id="0" w:name="_GoBack"/>
+      <w:bookmarkEnd w:id="0"/>
+    </w:p>
+    <w:p>
+      <w:pPr>
+        <w:pStyle w:val="Paragraphedeliste"/>
+      </w:pPr>
+    </w:p>
+    <w:p>
+      <w:r>
+        <w:t>A l’</w:t>
+      </w:r>
+      <w:r>
+        <w:t>exécution</w:t>
+      </w:r>
+      <w:r>
+        <w:t xml:space="preserve"> de la requête </w:t>
       </w:r>
     </w:p>
     <w:p>
@@ -669,7 +962,7 @@
                     <pic:cNvPicPr/>
                   </pic:nvPicPr>
                   <pic:blipFill>
-                    <a:blip r:embed="rId12"/>
+                    <a:blip r:embed="rId16"/>
                     <a:stretch>
                       <a:fillRect/>
                     </a:stretch>
@@ -692,7 +985,13 @@
     </w:p>
     <w:p>
       <w:r>
-        <w:t>Une JSP est pour rappel l’auivalent du razor en ASP</w:t>
+        <w:t>Une JSP est pour rappel l’</w:t>
+      </w:r>
+      <w:r>
+        <w:t>éq</w:t>
+      </w:r>
+      <w:r>
+        <w:t>uivalent du razor en ASP</w:t>
       </w:r>
     </w:p>
     <w:p>
@@ -756,14 +1055,12 @@
         <w:lastRenderedPageBreak/>
         <w:t>Resumé de la doc de la servlet</w:t>
       </w:r>
-      <w:bookmarkStart w:id="0" w:name="_GoBack"/>
-      <w:bookmarkEnd w:id="0"/>
       <w:r>
         <w:rPr>
           <w:noProof/>
         </w:rPr>
         <w:drawing>
-          <wp:inline distT="0" distB="0" distL="0" distR="0" wp14:anchorId="569C052A" wp14:editId="52430390">
+          <wp:inline distT="0" distB="0" distL="0" distR="0" wp14:anchorId="569C052A" wp14:editId="45D41252">
             <wp:extent cx="5760720" cy="3623945"/>
             <wp:effectExtent l="0" t="0" r="0" b="0"/>
             <wp:docPr id="7" name="Image 7"/>
@@ -777,13 +1074,12 @@
                     <pic:cNvPr id="1" name=""/>
                     <pic:cNvPicPr/>
                   </pic:nvPicPr>
-                  <pic:blipFill>
-                    <a:blip r:embed="rId13"/>
-                    <a:stretch>
-                      <a:fillRect/>
-                    </a:stretch>
+                  <pic:blipFill rotWithShape="1">
+                    <a:blip r:embed="rId17"/>
+                    <a:srcRect/>
+                    <a:stretch/>
                   </pic:blipFill>
-                  <pic:spPr>
+                  <pic:spPr bwMode="auto">
                     <a:xfrm>
                       <a:off x="0" y="0"/>
                       <a:ext cx="5760720" cy="3623945"/>
@@ -791,6 +1087,14 @@
                     <a:prstGeom prst="rect">
                       <a:avLst/>
                     </a:prstGeom>
+                    <a:ln>
+                      <a:noFill/>
+                    </a:ln>
+                    <a:extLst>
+                      <a:ext uri="{53640926-AAD7-44D8-BBD7-CCE9431645EC}">
+                        <a14:shadowObscured xmlns:a14="http://schemas.microsoft.com/office/drawing/2010/main"/>
+                      </a:ext>
+                    </a:extLst>
                   </pic:spPr>
                 </pic:pic>
               </a:graphicData>
@@ -799,6 +1103,1099 @@
         </w:drawing>
       </w:r>
     </w:p>
+    <w:p/>
+    <w:p>
+      <w:r>
+        <w:t>EXERCICE CEDRIC</w:t>
+      </w:r>
+    </w:p>
+    <w:tbl>
+      <w:tblPr>
+        <w:tblStyle w:val="Grilledutableau"/>
+        <w:tblW w:w="0" w:type="auto"/>
+        <w:tblLook w:val="04A0" w:firstRow="1" w:lastRow="0" w:firstColumn="1" w:lastColumn="0" w:noHBand="0" w:noVBand="1"/>
+      </w:tblPr>
+      <w:tblGrid>
+        <w:gridCol w:w="9062"/>
+      </w:tblGrid>
+      <w:tr>
+        <w:tc>
+          <w:tcPr>
+            <w:tcW w:w="9062" w:type="dxa"/>
+            <w:shd w:val="clear" w:color="auto" w:fill="E7E6E6" w:themeFill="background2"/>
+          </w:tcPr>
+          <w:p>
+            <w:pPr>
+              <w:rPr>
+                <w:rFonts w:ascii="Segoe UI" w:eastAsia="Times New Roman" w:hAnsi="Segoe UI" w:cs="Segoe UI"/>
+                <w:sz w:val="21"/>
+                <w:szCs w:val="21"/>
+                <w:lang w:eastAsia="fr-FR"/>
+              </w:rPr>
+            </w:pPr>
+            <w:r>
+              <w:rPr>
+                <w:rFonts w:ascii="Segoe UI" w:eastAsia="Times New Roman" w:hAnsi="Segoe UI" w:cs="Segoe UI"/>
+                <w:sz w:val="21"/>
+                <w:szCs w:val="21"/>
+                <w:lang w:eastAsia="fr-FR"/>
+              </w:rPr>
+              <w:t>Création d'un nouveau projet "whatevernameyoulike" Java sous IntelliJ</w:t>
+            </w:r>
+            <w:r>
+              <w:rPr>
+                <w:rFonts w:ascii="Segoe UI" w:eastAsia="Times New Roman" w:hAnsi="Segoe UI" w:cs="Segoe UI"/>
+                <w:sz w:val="21"/>
+                <w:szCs w:val="21"/>
+                <w:lang w:eastAsia="fr-FR"/>
+              </w:rPr>
+              <w:br/>
+              <w:t>Create Maven project from archetype :</w:t>
+            </w:r>
+            <w:r>
+              <w:rPr>
+                <w:rFonts w:ascii="Segoe UI" w:eastAsia="Times New Roman" w:hAnsi="Segoe UI" w:cs="Segoe UI"/>
+                <w:sz w:val="21"/>
+                <w:szCs w:val="21"/>
+                <w:lang w:eastAsia="fr-FR"/>
+              </w:rPr>
+              <w:br/>
+              <w:t>org.apache.maven.archetypes:maven-archetype-webapp</w:t>
+            </w:r>
+            <w:r>
+              <w:rPr>
+                <w:rFonts w:ascii="Segoe UI" w:eastAsia="Times New Roman" w:hAnsi="Segoe UI" w:cs="Segoe UI"/>
+                <w:sz w:val="21"/>
+                <w:szCs w:val="21"/>
+                <w:lang w:eastAsia="fr-FR"/>
+              </w:rPr>
+              <w:br/>
+              <w:t>JDK 11</w:t>
+            </w:r>
+          </w:p>
+          <w:p>
+            <w:pPr>
+              <w:rPr>
+                <w:rFonts w:ascii="Segoe UI" w:eastAsia="Times New Roman" w:hAnsi="Segoe UI" w:cs="Segoe UI"/>
+                <w:sz w:val="21"/>
+                <w:szCs w:val="21"/>
+                <w:lang w:eastAsia="fr-FR"/>
+              </w:rPr>
+            </w:pPr>
+            <w:r>
+              <w:rPr>
+                <w:rFonts w:ascii="Segoe UI" w:eastAsia="Times New Roman" w:hAnsi="Segoe UI" w:cs="Segoe UI"/>
+                <w:sz w:val="21"/>
+                <w:szCs w:val="21"/>
+                <w:lang w:eastAsia="fr-FR"/>
+              </w:rPr>
+              <w:t> </w:t>
+            </w:r>
+          </w:p>
+          <w:p>
+            <w:pPr>
+              <w:rPr>
+                <w:rFonts w:ascii="Segoe UI" w:eastAsia="Times New Roman" w:hAnsi="Segoe UI" w:cs="Segoe UI"/>
+                <w:sz w:val="21"/>
+                <w:szCs w:val="21"/>
+                <w:lang w:eastAsia="fr-FR"/>
+              </w:rPr>
+            </w:pPr>
+            <w:r>
+              <w:rPr>
+                <w:rFonts w:ascii="Segoe UI" w:eastAsia="Times New Roman" w:hAnsi="Segoe UI" w:cs="Segoe UI"/>
+                <w:sz w:val="21"/>
+                <w:szCs w:val="21"/>
+                <w:lang w:eastAsia="fr-FR"/>
+              </w:rPr>
+              <w:t>Ajout du .gitignore</w:t>
+            </w:r>
+          </w:p>
+          <w:p>
+            <w:pPr>
+              <w:rPr>
+                <w:rFonts w:ascii="Segoe UI" w:eastAsia="Times New Roman" w:hAnsi="Segoe UI" w:cs="Segoe UI"/>
+                <w:sz w:val="21"/>
+                <w:szCs w:val="21"/>
+                <w:lang w:eastAsia="fr-FR"/>
+              </w:rPr>
+            </w:pPr>
+            <w:r>
+              <w:rPr>
+                <w:rFonts w:ascii="Segoe UI" w:eastAsia="Times New Roman" w:hAnsi="Segoe UI" w:cs="Segoe UI"/>
+                <w:sz w:val="21"/>
+                <w:szCs w:val="21"/>
+                <w:lang w:eastAsia="fr-FR"/>
+              </w:rPr>
+              <w:t> </w:t>
+            </w:r>
+          </w:p>
+          <w:p>
+            <w:pPr>
+              <w:rPr>
+                <w:rFonts w:ascii="Segoe UI" w:eastAsia="Times New Roman" w:hAnsi="Segoe UI" w:cs="Segoe UI"/>
+                <w:sz w:val="21"/>
+                <w:szCs w:val="21"/>
+                <w:lang w:eastAsia="fr-FR"/>
+              </w:rPr>
+            </w:pPr>
+            <w:r>
+              <w:rPr>
+                <w:rFonts w:ascii="Segoe UI" w:eastAsia="Times New Roman" w:hAnsi="Segoe UI" w:cs="Segoe UI"/>
+                <w:sz w:val="21"/>
+                <w:szCs w:val="21"/>
+                <w:lang w:eastAsia="fr-FR"/>
+              </w:rPr>
+              <w:t>Maven task / install</w:t>
+            </w:r>
+            <w:r>
+              <w:rPr>
+                <w:rFonts w:ascii="Segoe UI" w:eastAsia="Times New Roman" w:hAnsi="Segoe UI" w:cs="Segoe UI"/>
+                <w:sz w:val="21"/>
+                <w:szCs w:val="21"/>
+                <w:lang w:eastAsia="fr-FR"/>
+              </w:rPr>
+              <w:br/>
+              <w:t xml:space="preserve">Afin de générer le </w:t>
+            </w:r>
+            <w:r>
+              <w:rPr>
+                <w:rFonts w:ascii="Segoe UI" w:eastAsia="Times New Roman" w:hAnsi="Segoe UI" w:cs="Segoe UI"/>
+                <w:sz w:val="21"/>
+                <w:szCs w:val="21"/>
+                <w:lang w:eastAsia="fr-FR"/>
+              </w:rPr>
+              <w:t>.war</w:t>
+            </w:r>
+            <w:r>
+              <w:rPr>
+                <w:rFonts w:ascii="Segoe UI" w:eastAsia="Times New Roman" w:hAnsi="Segoe UI" w:cs="Segoe UI"/>
+                <w:sz w:val="21"/>
+                <w:szCs w:val="21"/>
+                <w:lang w:eastAsia="fr-FR"/>
+              </w:rPr>
+              <w:t xml:space="preserve"> (contenu dans package target)</w:t>
+            </w:r>
+            <w:r>
+              <w:rPr>
+                <w:rFonts w:ascii="Segoe UI" w:eastAsia="Times New Roman" w:hAnsi="Segoe UI" w:cs="Segoe UI"/>
+                <w:sz w:val="21"/>
+                <w:szCs w:val="21"/>
+                <w:lang w:eastAsia="fr-FR"/>
+              </w:rPr>
+              <w:br/>
+              <w:t>Et déploiement de celui-ci sous Tomcat</w:t>
+            </w:r>
+            <w:r>
+              <w:rPr>
+                <w:rFonts w:ascii="Segoe UI" w:eastAsia="Times New Roman" w:hAnsi="Segoe UI" w:cs="Segoe UI"/>
+                <w:sz w:val="21"/>
+                <w:szCs w:val="21"/>
+                <w:lang w:eastAsia="fr-FR"/>
+              </w:rPr>
+              <w:t xml:space="preserve"> </w:t>
+            </w:r>
+            <w:r>
+              <w:rPr>
+                <w:rFonts w:ascii="Segoe UI" w:eastAsia="Times New Roman" w:hAnsi="Segoe UI" w:cs="Segoe UI"/>
+                <w:sz w:val="21"/>
+                <w:szCs w:val="21"/>
+                <w:lang w:eastAsia="fr-FR"/>
+              </w:rPr>
+              <w:t>=&gt;le copier dans Apache\tomcat\Webapps</w:t>
+            </w:r>
+          </w:p>
+          <w:p>
+            <w:pPr>
+              <w:rPr>
+                <w:rFonts w:ascii="Segoe UI" w:eastAsia="Times New Roman" w:hAnsi="Segoe UI" w:cs="Segoe UI"/>
+                <w:sz w:val="21"/>
+                <w:szCs w:val="21"/>
+                <w:lang w:eastAsia="fr-FR"/>
+              </w:rPr>
+            </w:pPr>
+            <w:r>
+              <w:rPr>
+                <w:rFonts w:ascii="Segoe UI" w:eastAsia="Times New Roman" w:hAnsi="Segoe UI" w:cs="Segoe UI"/>
+                <w:sz w:val="21"/>
+                <w:szCs w:val="21"/>
+                <w:lang w:eastAsia="fr-FR"/>
+              </w:rPr>
+              <w:br/>
+              <w:t>=&gt; vérifier que l'app est OK</w:t>
+            </w:r>
+          </w:p>
+          <w:p>
+            <w:pPr>
+              <w:rPr>
+                <w:rFonts w:ascii="Segoe UI" w:eastAsia="Times New Roman" w:hAnsi="Segoe UI" w:cs="Segoe UI"/>
+                <w:sz w:val="21"/>
+                <w:szCs w:val="21"/>
+                <w:lang w:eastAsia="fr-FR"/>
+              </w:rPr>
+            </w:pPr>
+            <w:r>
+              <w:rPr>
+                <w:rFonts w:ascii="Segoe UI" w:eastAsia="Times New Roman" w:hAnsi="Segoe UI" w:cs="Segoe UI"/>
+                <w:sz w:val="21"/>
+                <w:szCs w:val="21"/>
+                <w:lang w:eastAsia="fr-FR"/>
+              </w:rPr>
+              <w:t> </w:t>
+            </w:r>
+          </w:p>
+          <w:p>
+            <w:pPr>
+              <w:rPr>
+                <w:rFonts w:ascii="Segoe UI" w:eastAsia="Times New Roman" w:hAnsi="Segoe UI" w:cs="Segoe UI"/>
+                <w:sz w:val="21"/>
+                <w:szCs w:val="21"/>
+                <w:lang w:eastAsia="fr-FR"/>
+              </w:rPr>
+            </w:pPr>
+            <w:r>
+              <w:rPr>
+                <w:rFonts w:ascii="Segoe UI" w:eastAsia="Times New Roman" w:hAnsi="Segoe UI" w:cs="Segoe UI"/>
+                <w:sz w:val="21"/>
+                <w:szCs w:val="21"/>
+                <w:lang w:eastAsia="fr-FR"/>
+              </w:rPr>
+              <w:t>Modifications du pom.xml</w:t>
+            </w:r>
+            <w:r>
+              <w:rPr>
+                <w:rFonts w:ascii="Segoe UI" w:eastAsia="Times New Roman" w:hAnsi="Segoe UI" w:cs="Segoe UI"/>
+                <w:sz w:val="21"/>
+                <w:szCs w:val="21"/>
+                <w:lang w:eastAsia="fr-FR"/>
+              </w:rPr>
+              <w:br/>
+              <w:t>Changement de la version de Java (par la 11)</w:t>
+            </w:r>
+            <w:r>
+              <w:rPr>
+                <w:rFonts w:ascii="Segoe UI" w:eastAsia="Times New Roman" w:hAnsi="Segoe UI" w:cs="Segoe UI"/>
+                <w:sz w:val="21"/>
+                <w:szCs w:val="21"/>
+                <w:lang w:eastAsia="fr-FR"/>
+              </w:rPr>
+              <w:br/>
+              <w:t>    &lt;properties&gt;</w:t>
+            </w:r>
+            <w:r>
+              <w:rPr>
+                <w:rFonts w:ascii="Segoe UI" w:eastAsia="Times New Roman" w:hAnsi="Segoe UI" w:cs="Segoe UI"/>
+                <w:sz w:val="21"/>
+                <w:szCs w:val="21"/>
+                <w:lang w:eastAsia="fr-FR"/>
+              </w:rPr>
+              <w:br/>
+              <w:t>        &lt;project.build.sourceEncoding&gt;UTF-8&lt;/project.build.sourceEncoding&gt;</w:t>
+            </w:r>
+            <w:r>
+              <w:rPr>
+                <w:rFonts w:ascii="Segoe UI" w:eastAsia="Times New Roman" w:hAnsi="Segoe UI" w:cs="Segoe UI"/>
+                <w:sz w:val="21"/>
+                <w:szCs w:val="21"/>
+                <w:lang w:eastAsia="fr-FR"/>
+              </w:rPr>
+              <w:br/>
+              <w:t>        &lt;maven.compiler.source&gt;11&lt;/maven.compiler.source&gt;</w:t>
+            </w:r>
+            <w:r>
+              <w:rPr>
+                <w:rFonts w:ascii="Segoe UI" w:eastAsia="Times New Roman" w:hAnsi="Segoe UI" w:cs="Segoe UI"/>
+                <w:sz w:val="21"/>
+                <w:szCs w:val="21"/>
+                <w:lang w:eastAsia="fr-FR"/>
+              </w:rPr>
+              <w:br/>
+              <w:t>           &lt;maven.compiler.target&gt;11&lt;/maven.compiler.target&gt;</w:t>
+            </w:r>
+            <w:r>
+              <w:rPr>
+                <w:rFonts w:ascii="Segoe UI" w:eastAsia="Times New Roman" w:hAnsi="Segoe UI" w:cs="Segoe UI"/>
+                <w:sz w:val="21"/>
+                <w:szCs w:val="21"/>
+                <w:lang w:eastAsia="fr-FR"/>
+              </w:rPr>
+              <w:br/>
+              <w:t>      &lt;/properties&gt;</w:t>
+            </w:r>
+            <w:r>
+              <w:rPr>
+                <w:rFonts w:ascii="Segoe UI" w:eastAsia="Times New Roman" w:hAnsi="Segoe UI" w:cs="Segoe UI"/>
+                <w:sz w:val="21"/>
+                <w:szCs w:val="21"/>
+                <w:lang w:eastAsia="fr-FR"/>
+              </w:rPr>
+              <w:br/>
+              <w:t>Ajout d'une dépendence pour JEE</w:t>
+            </w:r>
+            <w:r>
+              <w:rPr>
+                <w:rFonts w:ascii="Segoe UI" w:eastAsia="Times New Roman" w:hAnsi="Segoe UI" w:cs="Segoe UI"/>
+                <w:sz w:val="21"/>
+                <w:szCs w:val="21"/>
+                <w:lang w:eastAsia="fr-FR"/>
+              </w:rPr>
+              <w:br/>
+              <w:t>    &lt;dependency&gt;</w:t>
+            </w:r>
+            <w:r>
+              <w:rPr>
+                <w:rFonts w:ascii="Segoe UI" w:eastAsia="Times New Roman" w:hAnsi="Segoe UI" w:cs="Segoe UI"/>
+                <w:sz w:val="21"/>
+                <w:szCs w:val="21"/>
+                <w:lang w:eastAsia="fr-FR"/>
+              </w:rPr>
+              <w:br/>
+              <w:t>      &lt;groupId&gt;javax&lt;/groupId&gt;</w:t>
+            </w:r>
+            <w:r>
+              <w:rPr>
+                <w:rFonts w:ascii="Segoe UI" w:eastAsia="Times New Roman" w:hAnsi="Segoe UI" w:cs="Segoe UI"/>
+                <w:sz w:val="21"/>
+                <w:szCs w:val="21"/>
+                <w:lang w:eastAsia="fr-FR"/>
+              </w:rPr>
+              <w:br/>
+              <w:t>      &lt;artifactId&gt;javaee-web-api&lt;/artifactId&gt;</w:t>
+            </w:r>
+            <w:r>
+              <w:rPr>
+                <w:rFonts w:ascii="Segoe UI" w:eastAsia="Times New Roman" w:hAnsi="Segoe UI" w:cs="Segoe UI"/>
+                <w:sz w:val="21"/>
+                <w:szCs w:val="21"/>
+                <w:lang w:eastAsia="fr-FR"/>
+              </w:rPr>
+              <w:br/>
+            </w:r>
+            <w:r>
+              <w:rPr>
+                <w:rFonts w:ascii="Segoe UI" w:eastAsia="Times New Roman" w:hAnsi="Segoe UI" w:cs="Segoe UI"/>
+                <w:sz w:val="21"/>
+                <w:szCs w:val="21"/>
+                <w:lang w:eastAsia="fr-FR"/>
+              </w:rPr>
+              <w:lastRenderedPageBreak/>
+              <w:t>      &lt;version&gt;8.0.1&lt;/version&gt;</w:t>
+            </w:r>
+            <w:r>
+              <w:rPr>
+                <w:rFonts w:ascii="Segoe UI" w:eastAsia="Times New Roman" w:hAnsi="Segoe UI" w:cs="Segoe UI"/>
+                <w:sz w:val="21"/>
+                <w:szCs w:val="21"/>
+                <w:lang w:eastAsia="fr-FR"/>
+              </w:rPr>
+              <w:br/>
+              <w:t>    &lt;/dependency&gt;</w:t>
+            </w:r>
+          </w:p>
+          <w:p>
+            <w:pPr>
+              <w:rPr>
+                <w:rFonts w:ascii="Segoe UI" w:eastAsia="Times New Roman" w:hAnsi="Segoe UI" w:cs="Segoe UI"/>
+                <w:sz w:val="21"/>
+                <w:szCs w:val="21"/>
+                <w:lang w:eastAsia="fr-FR"/>
+              </w:rPr>
+            </w:pPr>
+            <w:r>
+              <w:rPr>
+                <w:rFonts w:ascii="Segoe UI" w:eastAsia="Times New Roman" w:hAnsi="Segoe UI" w:cs="Segoe UI"/>
+                <w:sz w:val="21"/>
+                <w:szCs w:val="21"/>
+                <w:lang w:eastAsia="fr-FR"/>
+              </w:rPr>
+              <w:t> </w:t>
+            </w:r>
+          </w:p>
+          <w:p>
+            <w:pPr>
+              <w:pStyle w:val="Paragraphedeliste"/>
+              <w:numPr>
+                <w:ilvl w:val="0"/>
+                <w:numId w:val="6"/>
+              </w:numPr>
+              <w:rPr>
+                <w:rFonts w:ascii="Segoe UI" w:eastAsia="Times New Roman" w:hAnsi="Segoe UI" w:cs="Segoe UI"/>
+                <w:sz w:val="21"/>
+                <w:szCs w:val="21"/>
+                <w:lang w:eastAsia="fr-FR"/>
+              </w:rPr>
+            </w:pPr>
+            <w:r>
+              <w:rPr>
+                <w:rFonts w:ascii="Segoe UI" w:eastAsia="Times New Roman" w:hAnsi="Segoe UI" w:cs="Segoe UI"/>
+                <w:sz w:val="21"/>
+                <w:szCs w:val="21"/>
+                <w:lang w:eastAsia="fr-FR"/>
+              </w:rPr>
+              <w:t>Création d'un répertoire pour les sources java</w:t>
+            </w:r>
+            <w:r>
+              <w:rPr>
+                <w:rFonts w:ascii="Segoe UI" w:eastAsia="Times New Roman" w:hAnsi="Segoe UI" w:cs="Segoe UI"/>
+                <w:sz w:val="21"/>
+                <w:szCs w:val="21"/>
+                <w:lang w:eastAsia="fr-FR"/>
+              </w:rPr>
+              <w:br/>
+              <w:t>    /src/main/java</w:t>
+            </w:r>
+            <w:r>
+              <w:rPr>
+                <w:rFonts w:ascii="Segoe UI" w:eastAsia="Times New Roman" w:hAnsi="Segoe UI" w:cs="Segoe UI"/>
+                <w:sz w:val="21"/>
+                <w:szCs w:val="21"/>
+                <w:lang w:eastAsia="fr-FR"/>
+              </w:rPr>
+              <w:br/>
+              <w:t>mark directory as source source root (contextual menu)</w:t>
+            </w:r>
+          </w:p>
+          <w:p>
+            <w:pPr>
+              <w:rPr>
+                <w:rFonts w:ascii="Segoe UI" w:eastAsia="Times New Roman" w:hAnsi="Segoe UI" w:cs="Segoe UI"/>
+                <w:sz w:val="21"/>
+                <w:szCs w:val="21"/>
+                <w:lang w:eastAsia="fr-FR"/>
+              </w:rPr>
+            </w:pPr>
+            <w:r>
+              <w:rPr>
+                <w:rFonts w:ascii="Segoe UI" w:eastAsia="Times New Roman" w:hAnsi="Segoe UI" w:cs="Segoe UI"/>
+                <w:sz w:val="21"/>
+                <w:szCs w:val="21"/>
+                <w:lang w:eastAsia="fr-FR"/>
+              </w:rPr>
+              <w:t> </w:t>
+            </w:r>
+          </w:p>
+          <w:p>
+            <w:pPr>
+              <w:pStyle w:val="Paragraphedeliste"/>
+              <w:numPr>
+                <w:ilvl w:val="0"/>
+                <w:numId w:val="6"/>
+              </w:numPr>
+              <w:rPr>
+                <w:rFonts w:ascii="Segoe UI" w:eastAsia="Times New Roman" w:hAnsi="Segoe UI" w:cs="Segoe UI"/>
+                <w:sz w:val="21"/>
+                <w:szCs w:val="21"/>
+                <w:lang w:eastAsia="fr-FR"/>
+              </w:rPr>
+            </w:pPr>
+            <w:r>
+              <w:rPr>
+                <w:rFonts w:ascii="Segoe UI" w:eastAsia="Times New Roman" w:hAnsi="Segoe UI" w:cs="Segoe UI"/>
+                <w:sz w:val="21"/>
+                <w:szCs w:val="21"/>
+                <w:lang w:eastAsia="fr-FR"/>
+              </w:rPr>
+              <w:t>Creation d'un package pour les servlets</w:t>
+            </w:r>
+            <w:r>
+              <w:rPr>
+                <w:rFonts w:ascii="Segoe UI" w:eastAsia="Times New Roman" w:hAnsi="Segoe UI" w:cs="Segoe UI"/>
+                <w:sz w:val="21"/>
+                <w:szCs w:val="21"/>
+                <w:lang w:eastAsia="fr-FR"/>
+              </w:rPr>
+              <w:br/>
+              <w:t>fr.cviaud.javawebcourse.controller</w:t>
+            </w:r>
+          </w:p>
+          <w:p>
+            <w:pPr>
+              <w:rPr>
+                <w:rFonts w:ascii="Segoe UI" w:eastAsia="Times New Roman" w:hAnsi="Segoe UI" w:cs="Segoe UI"/>
+                <w:sz w:val="21"/>
+                <w:szCs w:val="21"/>
+                <w:lang w:eastAsia="fr-FR"/>
+              </w:rPr>
+            </w:pPr>
+            <w:r>
+              <w:rPr>
+                <w:rFonts w:ascii="Segoe UI" w:eastAsia="Times New Roman" w:hAnsi="Segoe UI" w:cs="Segoe UI"/>
+                <w:sz w:val="21"/>
+                <w:szCs w:val="21"/>
+                <w:lang w:eastAsia="fr-FR"/>
+              </w:rPr>
+              <w:t> </w:t>
+            </w:r>
+          </w:p>
+          <w:p>
+            <w:pPr>
+              <w:pStyle w:val="Paragraphedeliste"/>
+              <w:numPr>
+                <w:ilvl w:val="0"/>
+                <w:numId w:val="6"/>
+              </w:numPr>
+              <w:rPr>
+                <w:rFonts w:ascii="Segoe UI" w:eastAsia="Times New Roman" w:hAnsi="Segoe UI" w:cs="Segoe UI"/>
+                <w:sz w:val="21"/>
+                <w:szCs w:val="21"/>
+                <w:lang w:eastAsia="fr-FR"/>
+              </w:rPr>
+            </w:pPr>
+            <w:r>
+              <w:rPr>
+                <w:rFonts w:ascii="Segoe UI" w:eastAsia="Times New Roman" w:hAnsi="Segoe UI" w:cs="Segoe UI"/>
+                <w:sz w:val="21"/>
+                <w:szCs w:val="21"/>
+                <w:lang w:eastAsia="fr-FR"/>
+              </w:rPr>
+              <w:t>Ajout de la librairie servlets au projet</w:t>
+            </w:r>
+            <w:r>
+              <w:rPr>
+                <w:rFonts w:ascii="Segoe UI" w:eastAsia="Times New Roman" w:hAnsi="Segoe UI" w:cs="Segoe UI"/>
+                <w:sz w:val="21"/>
+                <w:szCs w:val="21"/>
+                <w:lang w:eastAsia="fr-FR"/>
+              </w:rPr>
+              <w:br/>
+              <w:t>via une librairie globale, pointant sur</w:t>
+            </w:r>
+            <w:r>
+              <w:rPr>
+                <w:rFonts w:ascii="Segoe UI" w:eastAsia="Times New Roman" w:hAnsi="Segoe UI" w:cs="Segoe UI"/>
+                <w:sz w:val="21"/>
+                <w:szCs w:val="21"/>
+                <w:lang w:eastAsia="fr-FR"/>
+              </w:rPr>
+              <w:br/>
+              <w:t>    /home/vad/tools/apache-tomcat-9.0.36/lib/servlet-api.jar</w:t>
+            </w:r>
+          </w:p>
+          <w:p>
+            <w:pPr>
+              <w:rPr>
+                <w:rFonts w:ascii="Segoe UI" w:eastAsia="Times New Roman" w:hAnsi="Segoe UI" w:cs="Segoe UI"/>
+                <w:sz w:val="21"/>
+                <w:szCs w:val="21"/>
+                <w:lang w:eastAsia="fr-FR"/>
+              </w:rPr>
+            </w:pPr>
+            <w:r>
+              <w:rPr>
+                <w:rFonts w:ascii="Segoe UI" w:eastAsia="Times New Roman" w:hAnsi="Segoe UI" w:cs="Segoe UI"/>
+                <w:sz w:val="21"/>
+                <w:szCs w:val="21"/>
+                <w:lang w:eastAsia="fr-FR"/>
+              </w:rPr>
+              <w:t> </w:t>
+            </w:r>
+          </w:p>
+          <w:p>
+            <w:pPr>
+              <w:pStyle w:val="Paragraphedeliste"/>
+              <w:numPr>
+                <w:ilvl w:val="0"/>
+                <w:numId w:val="6"/>
+              </w:numPr>
+              <w:rPr>
+                <w:rFonts w:ascii="Segoe UI" w:eastAsia="Times New Roman" w:hAnsi="Segoe UI" w:cs="Segoe UI"/>
+                <w:sz w:val="21"/>
+                <w:szCs w:val="21"/>
+                <w:lang w:eastAsia="fr-FR"/>
+              </w:rPr>
+            </w:pPr>
+            <w:r>
+              <w:rPr>
+                <w:rFonts w:ascii="Segoe UI" w:eastAsia="Times New Roman" w:hAnsi="Segoe UI" w:cs="Segoe UI"/>
+                <w:sz w:val="21"/>
+                <w:szCs w:val="21"/>
+                <w:lang w:eastAsia="fr-FR"/>
+              </w:rPr>
+              <w:t>Codage d'une première servlet qui renvoie une page HTML très simple</w:t>
+            </w:r>
+          </w:p>
+          <w:p>
+            <w:pPr>
+              <w:rPr>
+                <w:rFonts w:ascii="Segoe UI" w:eastAsia="Times New Roman" w:hAnsi="Segoe UI" w:cs="Segoe UI"/>
+                <w:sz w:val="21"/>
+                <w:szCs w:val="21"/>
+                <w:lang w:eastAsia="fr-FR"/>
+              </w:rPr>
+            </w:pPr>
+            <w:r>
+              <w:rPr>
+                <w:rFonts w:ascii="Segoe UI" w:eastAsia="Times New Roman" w:hAnsi="Segoe UI" w:cs="Segoe UI"/>
+                <w:sz w:val="21"/>
+                <w:szCs w:val="21"/>
+                <w:lang w:eastAsia="fr-FR"/>
+              </w:rPr>
+              <w:t> </w:t>
+            </w:r>
+          </w:p>
+          <w:p>
+            <w:pPr>
+              <w:rPr>
+                <w:rFonts w:ascii="Segoe UI" w:eastAsia="Times New Roman" w:hAnsi="Segoe UI" w:cs="Segoe UI"/>
+                <w:sz w:val="21"/>
+                <w:szCs w:val="21"/>
+                <w:lang w:eastAsia="fr-FR"/>
+              </w:rPr>
+            </w:pPr>
+            <w:r>
+              <w:rPr>
+                <w:rFonts w:ascii="Segoe UI" w:eastAsia="Times New Roman" w:hAnsi="Segoe UI" w:cs="Segoe UI"/>
+                <w:sz w:val="21"/>
+                <w:szCs w:val="21"/>
+                <w:lang w:eastAsia="fr-FR"/>
+              </w:rPr>
+              <w:t>Déclaration de cette servlet dans web.xml</w:t>
+            </w:r>
+            <w:r>
+              <w:rPr>
+                <w:rFonts w:ascii="Segoe UI" w:eastAsia="Times New Roman" w:hAnsi="Segoe UI" w:cs="Segoe UI"/>
+                <w:sz w:val="21"/>
+                <w:szCs w:val="21"/>
+                <w:lang w:eastAsia="fr-FR"/>
+              </w:rPr>
+              <w:br/>
+              <w:t>  &lt;servlet&gt;</w:t>
+            </w:r>
+            <w:r>
+              <w:rPr>
+                <w:rFonts w:ascii="Segoe UI" w:eastAsia="Times New Roman" w:hAnsi="Segoe UI" w:cs="Segoe UI"/>
+                <w:sz w:val="21"/>
+                <w:szCs w:val="21"/>
+                <w:lang w:eastAsia="fr-FR"/>
+              </w:rPr>
+              <w:br/>
+              <w:t>    &lt;servlet-name&gt;simple-servlet&lt;/servlet-name&gt;</w:t>
+            </w:r>
+            <w:r>
+              <w:rPr>
+                <w:rFonts w:ascii="Segoe UI" w:eastAsia="Times New Roman" w:hAnsi="Segoe UI" w:cs="Segoe UI"/>
+                <w:sz w:val="21"/>
+                <w:szCs w:val="21"/>
+                <w:lang w:eastAsia="fr-FR"/>
+              </w:rPr>
+              <w:br/>
+              <w:t>    &lt;servlet-class&gt;fr.cviaud.javawebcourse.controller.SimpleServlet&lt;/servlet-class&gt;</w:t>
+            </w:r>
+            <w:r>
+              <w:rPr>
+                <w:rFonts w:ascii="Segoe UI" w:eastAsia="Times New Roman" w:hAnsi="Segoe UI" w:cs="Segoe UI"/>
+                <w:sz w:val="21"/>
+                <w:szCs w:val="21"/>
+                <w:lang w:eastAsia="fr-FR"/>
+              </w:rPr>
+              <w:br/>
+              <w:t>  &lt;/servlet&gt;</w:t>
+            </w:r>
+            <w:r>
+              <w:rPr>
+                <w:rFonts w:ascii="Segoe UI" w:eastAsia="Times New Roman" w:hAnsi="Segoe UI" w:cs="Segoe UI"/>
+                <w:sz w:val="21"/>
+                <w:szCs w:val="21"/>
+                <w:lang w:eastAsia="fr-FR"/>
+              </w:rPr>
+              <w:br/>
+              <w:t>  &lt;servlet-mapping&gt;</w:t>
+            </w:r>
+            <w:r>
+              <w:rPr>
+                <w:rFonts w:ascii="Segoe UI" w:eastAsia="Times New Roman" w:hAnsi="Segoe UI" w:cs="Segoe UI"/>
+                <w:sz w:val="21"/>
+                <w:szCs w:val="21"/>
+                <w:lang w:eastAsia="fr-FR"/>
+              </w:rPr>
+              <w:br/>
+              <w:t>    &lt;servlet-name&gt;simple-servlet&lt;/servlet-name&gt;</w:t>
+            </w:r>
+            <w:r>
+              <w:rPr>
+                <w:rFonts w:ascii="Segoe UI" w:eastAsia="Times New Roman" w:hAnsi="Segoe UI" w:cs="Segoe UI"/>
+                <w:sz w:val="21"/>
+                <w:szCs w:val="21"/>
+                <w:lang w:eastAsia="fr-FR"/>
+              </w:rPr>
+              <w:br/>
+              <w:t>    &lt;url-pattern&gt;/simple&lt;/url-pattern&gt;</w:t>
+            </w:r>
+            <w:r>
+              <w:rPr>
+                <w:rFonts w:ascii="Segoe UI" w:eastAsia="Times New Roman" w:hAnsi="Segoe UI" w:cs="Segoe UI"/>
+                <w:sz w:val="21"/>
+                <w:szCs w:val="21"/>
+                <w:lang w:eastAsia="fr-FR"/>
+              </w:rPr>
+              <w:br/>
+              <w:t>  &lt;/servlet-mapping&gt;</w:t>
+            </w:r>
+          </w:p>
+          <w:p>
+            <w:pPr>
+              <w:rPr>
+                <w:rFonts w:ascii="Segoe UI" w:eastAsia="Times New Roman" w:hAnsi="Segoe UI" w:cs="Segoe UI"/>
+                <w:sz w:val="21"/>
+                <w:szCs w:val="21"/>
+                <w:lang w:eastAsia="fr-FR"/>
+              </w:rPr>
+            </w:pPr>
+            <w:r>
+              <w:rPr>
+                <w:rFonts w:ascii="Segoe UI" w:eastAsia="Times New Roman" w:hAnsi="Segoe UI" w:cs="Segoe UI"/>
+                <w:sz w:val="21"/>
+                <w:szCs w:val="21"/>
+                <w:lang w:eastAsia="fr-FR"/>
+              </w:rPr>
+              <w:t> </w:t>
+            </w:r>
+          </w:p>
+          <w:p>
+            <w:pPr>
+              <w:rPr>
+                <w:rFonts w:ascii="Segoe UI" w:eastAsia="Times New Roman" w:hAnsi="Segoe UI" w:cs="Segoe UI"/>
+                <w:sz w:val="21"/>
+                <w:szCs w:val="21"/>
+                <w:lang w:eastAsia="fr-FR"/>
+              </w:rPr>
+            </w:pPr>
+            <w:r>
+              <w:rPr>
+                <w:rFonts w:ascii="Segoe UI" w:eastAsia="Times New Roman" w:hAnsi="Segoe UI" w:cs="Segoe UI"/>
+                <w:sz w:val="21"/>
+                <w:szCs w:val="21"/>
+                <w:lang w:eastAsia="fr-FR"/>
+              </w:rPr>
+              <w:t>Codage d'une servlet simple</w:t>
+            </w:r>
+            <w:r>
+              <w:rPr>
+                <w:rFonts w:ascii="Segoe UI" w:eastAsia="Times New Roman" w:hAnsi="Segoe UI" w:cs="Segoe UI"/>
+                <w:sz w:val="21"/>
+                <w:szCs w:val="21"/>
+                <w:lang w:eastAsia="fr-FR"/>
+              </w:rPr>
+              <w:br/>
+              <w:t>Affichant l'heure, via println() sur le flux "response"</w:t>
+            </w:r>
+          </w:p>
+          <w:p>
+            <w:pPr>
+              <w:rPr>
+                <w:rFonts w:ascii="Segoe UI" w:eastAsia="Times New Roman" w:hAnsi="Segoe UI" w:cs="Segoe UI"/>
+                <w:sz w:val="21"/>
+                <w:szCs w:val="21"/>
+                <w:lang w:eastAsia="fr-FR"/>
+              </w:rPr>
+            </w:pPr>
+            <w:r>
+              <w:rPr>
+                <w:rFonts w:ascii="Segoe UI" w:eastAsia="Times New Roman" w:hAnsi="Segoe UI" w:cs="Segoe UI"/>
+                <w:sz w:val="21"/>
+                <w:szCs w:val="21"/>
+                <w:lang w:eastAsia="fr-FR"/>
+              </w:rPr>
+              <w:t> </w:t>
+            </w:r>
+          </w:p>
+          <w:p>
+            <w:pPr>
+              <w:rPr>
+                <w:rFonts w:ascii="Segoe UI" w:eastAsia="Times New Roman" w:hAnsi="Segoe UI" w:cs="Segoe UI"/>
+                <w:sz w:val="21"/>
+                <w:szCs w:val="21"/>
+                <w:lang w:eastAsia="fr-FR"/>
+              </w:rPr>
+            </w:pPr>
+            <w:r>
+              <w:rPr>
+                <w:rFonts w:ascii="Segoe UI" w:eastAsia="Times New Roman" w:hAnsi="Segoe UI" w:cs="Segoe UI"/>
+                <w:sz w:val="21"/>
+                <w:szCs w:val="21"/>
+                <w:lang w:eastAsia="fr-FR"/>
+              </w:rPr>
+              <w:t>Récupérer d'un paramètre depuis la requête</w:t>
+            </w:r>
+            <w:r>
+              <w:rPr>
+                <w:rFonts w:ascii="Segoe UI" w:eastAsia="Times New Roman" w:hAnsi="Segoe UI" w:cs="Segoe UI"/>
+                <w:sz w:val="21"/>
+                <w:szCs w:val="21"/>
+                <w:lang w:eastAsia="fr-FR"/>
+              </w:rPr>
+              <w:br/>
+              <w:t>Création d'une page formulaire, pour demander un pseudo</w:t>
+            </w:r>
+            <w:r>
+              <w:rPr>
+                <w:rFonts w:ascii="Segoe UI" w:eastAsia="Times New Roman" w:hAnsi="Segoe UI" w:cs="Segoe UI"/>
+                <w:sz w:val="21"/>
+                <w:szCs w:val="21"/>
+                <w:lang w:eastAsia="fr-FR"/>
+              </w:rPr>
+              <w:br/>
+              <w:t>Récupération de ce pseudo dans la servlet, et affichage dans la réponse</w:t>
+            </w:r>
+          </w:p>
+          <w:p>
+            <w:pPr>
+              <w:rPr>
+                <w:rFonts w:ascii="Segoe UI" w:eastAsia="Times New Roman" w:hAnsi="Segoe UI" w:cs="Segoe UI"/>
+                <w:sz w:val="21"/>
+                <w:szCs w:val="21"/>
+                <w:lang w:eastAsia="fr-FR"/>
+              </w:rPr>
+            </w:pPr>
+            <w:r>
+              <w:rPr>
+                <w:rFonts w:ascii="Segoe UI" w:eastAsia="Times New Roman" w:hAnsi="Segoe UI" w:cs="Segoe UI"/>
+                <w:sz w:val="21"/>
+                <w:szCs w:val="21"/>
+                <w:lang w:eastAsia="fr-FR"/>
+              </w:rPr>
+              <w:t> </w:t>
+            </w:r>
+          </w:p>
+          <w:p>
+            <w:pPr>
+              <w:rPr>
+                <w:rFonts w:ascii="Segoe UI" w:eastAsia="Times New Roman" w:hAnsi="Segoe UI" w:cs="Segoe UI"/>
+                <w:sz w:val="21"/>
+                <w:szCs w:val="21"/>
+                <w:lang w:eastAsia="fr-FR"/>
+              </w:rPr>
+            </w:pPr>
+            <w:r>
+              <w:rPr>
+                <w:rFonts w:ascii="Segoe UI" w:eastAsia="Times New Roman" w:hAnsi="Segoe UI" w:cs="Segoe UI"/>
+                <w:sz w:val="21"/>
+                <w:szCs w:val="21"/>
+                <w:lang w:eastAsia="fr-FR"/>
+              </w:rPr>
+              <w:t>Redirection servlet --&gt; jsp view</w:t>
+            </w:r>
+          </w:p>
+          <w:p>
+            <w:pPr>
+              <w:rPr>
+                <w:rFonts w:ascii="Segoe UI" w:eastAsia="Times New Roman" w:hAnsi="Segoe UI" w:cs="Segoe UI"/>
+                <w:sz w:val="21"/>
+                <w:szCs w:val="21"/>
+                <w:lang w:eastAsia="fr-FR"/>
+              </w:rPr>
+            </w:pPr>
+            <w:r>
+              <w:rPr>
+                <w:rFonts w:ascii="Segoe UI" w:eastAsia="Times New Roman" w:hAnsi="Segoe UI" w:cs="Segoe UI"/>
+                <w:sz w:val="21"/>
+                <w:szCs w:val="21"/>
+                <w:lang w:eastAsia="fr-FR"/>
+              </w:rPr>
+              <w:t> </w:t>
+            </w:r>
+          </w:p>
+          <w:p>
+            <w:pPr>
+              <w:rPr>
+                <w:rFonts w:ascii="Segoe UI" w:eastAsia="Times New Roman" w:hAnsi="Segoe UI" w:cs="Segoe UI"/>
+                <w:sz w:val="21"/>
+                <w:szCs w:val="21"/>
+                <w:lang w:eastAsia="fr-FR"/>
+              </w:rPr>
+            </w:pPr>
+            <w:r>
+              <w:rPr>
+                <w:rFonts w:ascii="Segoe UI" w:eastAsia="Times New Roman" w:hAnsi="Segoe UI" w:cs="Segoe UI"/>
+                <w:sz w:val="21"/>
+                <w:szCs w:val="21"/>
+                <w:lang w:eastAsia="fr-FR"/>
+              </w:rPr>
+              <w:t>Exploitation de données de contexte depuis la jsp</w:t>
+            </w:r>
+            <w:r>
+              <w:rPr>
+                <w:rFonts w:ascii="Segoe UI" w:eastAsia="Times New Roman" w:hAnsi="Segoe UI" w:cs="Segoe UI"/>
+                <w:sz w:val="21"/>
+                <w:szCs w:val="21"/>
+                <w:lang w:eastAsia="fr-FR"/>
+              </w:rPr>
+              <w:br/>
+              <w:t>1. Affichage de "bonjour &lt;pseudo&gt;</w:t>
+            </w:r>
+            <w:r>
+              <w:rPr>
+                <w:rFonts w:ascii="Segoe UI" w:eastAsia="Times New Roman" w:hAnsi="Segoe UI" w:cs="Segoe UI"/>
+                <w:sz w:val="21"/>
+                <w:szCs w:val="21"/>
+                <w:lang w:eastAsia="fr-FR"/>
+              </w:rPr>
+              <w:br/>
+              <w:t>  lecture du pseudo dans la requete depuis la jsp</w:t>
+            </w:r>
+            <w:r>
+              <w:rPr>
+                <w:rFonts w:ascii="Segoe UI" w:eastAsia="Times New Roman" w:hAnsi="Segoe UI" w:cs="Segoe UI"/>
+                <w:sz w:val="21"/>
+                <w:szCs w:val="21"/>
+                <w:lang w:eastAsia="fr-FR"/>
+              </w:rPr>
+              <w:br/>
+              <w:t>    &lt;%= request.getParameter("nom_param") %&gt;</w:t>
+            </w:r>
+            <w:r>
+              <w:rPr>
+                <w:rFonts w:ascii="Segoe UI" w:eastAsia="Times New Roman" w:hAnsi="Segoe UI" w:cs="Segoe UI"/>
+                <w:sz w:val="21"/>
+                <w:szCs w:val="21"/>
+                <w:lang w:eastAsia="fr-FR"/>
+              </w:rPr>
+              <w:br/>
+              <w:t>2. Affichage de l'heure de connexion</w:t>
+            </w:r>
+            <w:r>
+              <w:rPr>
+                <w:rFonts w:ascii="Segoe UI" w:eastAsia="Times New Roman" w:hAnsi="Segoe UI" w:cs="Segoe UI"/>
+                <w:sz w:val="21"/>
+                <w:szCs w:val="21"/>
+                <w:lang w:eastAsia="fr-FR"/>
+              </w:rPr>
+              <w:br/>
+              <w:t>  Calcul dans la servlet</w:t>
+            </w:r>
+            <w:r>
+              <w:rPr>
+                <w:rFonts w:ascii="Segoe UI" w:eastAsia="Times New Roman" w:hAnsi="Segoe UI" w:cs="Segoe UI"/>
+                <w:sz w:val="21"/>
+                <w:szCs w:val="21"/>
+                <w:lang w:eastAsia="fr-FR"/>
+              </w:rPr>
+              <w:br/>
+              <w:t>  stockage dans un attribut de la requete</w:t>
+            </w:r>
+            <w:r>
+              <w:rPr>
+                <w:rFonts w:ascii="Segoe UI" w:eastAsia="Times New Roman" w:hAnsi="Segoe UI" w:cs="Segoe UI"/>
+                <w:sz w:val="21"/>
+                <w:szCs w:val="21"/>
+                <w:lang w:eastAsia="fr-FR"/>
+              </w:rPr>
+              <w:br/>
+              <w:t>    req.setAttribute(LOGIN_TIME_PARAMETER_NAME, loginTime);</w:t>
+            </w:r>
+            <w:r>
+              <w:rPr>
+                <w:rFonts w:ascii="Segoe UI" w:eastAsia="Times New Roman" w:hAnsi="Segoe UI" w:cs="Segoe UI"/>
+                <w:sz w:val="21"/>
+                <w:szCs w:val="21"/>
+                <w:lang w:eastAsia="fr-FR"/>
+              </w:rPr>
+              <w:br/>
+              <w:t>  Lecture de l'attribut depuis la jsp</w:t>
+            </w:r>
+            <w:r>
+              <w:rPr>
+                <w:rFonts w:ascii="Segoe UI" w:eastAsia="Times New Roman" w:hAnsi="Segoe UI" w:cs="Segoe UI"/>
+                <w:sz w:val="21"/>
+                <w:szCs w:val="21"/>
+                <w:lang w:eastAsia="fr-FR"/>
+              </w:rPr>
+              <w:br/>
+              <w:t>    &lt;%= request.getAttribute("login_time") %&gt;</w:t>
+            </w:r>
+          </w:p>
+          <w:p>
+            <w:pPr>
+              <w:rPr>
+                <w:rFonts w:ascii="Segoe UI" w:eastAsia="Times New Roman" w:hAnsi="Segoe UI" w:cs="Segoe UI"/>
+                <w:sz w:val="21"/>
+                <w:szCs w:val="21"/>
+                <w:lang w:eastAsia="fr-FR"/>
+              </w:rPr>
+            </w:pPr>
+            <w:r>
+              <w:rPr>
+                <w:rFonts w:ascii="Segoe UI" w:eastAsia="Times New Roman" w:hAnsi="Segoe UI" w:cs="Segoe UI"/>
+                <w:sz w:val="21"/>
+                <w:szCs w:val="21"/>
+                <w:lang w:eastAsia="fr-FR"/>
+              </w:rPr>
+              <w:t> </w:t>
+            </w:r>
+          </w:p>
+          <w:p>
+            <w:pPr>
+              <w:rPr>
+                <w:rFonts w:ascii="Segoe UI" w:eastAsia="Times New Roman" w:hAnsi="Segoe UI" w:cs="Segoe UI"/>
+                <w:sz w:val="21"/>
+                <w:szCs w:val="21"/>
+                <w:lang w:eastAsia="fr-FR"/>
+              </w:rPr>
+            </w:pPr>
+            <w:r>
+              <w:rPr>
+                <w:rFonts w:ascii="Segoe UI" w:eastAsia="Times New Roman" w:hAnsi="Segoe UI" w:cs="Segoe UI"/>
+                <w:sz w:val="21"/>
+                <w:szCs w:val="21"/>
+                <w:lang w:eastAsia="fr-FR"/>
+              </w:rPr>
+              <w:t>Stockage d'infos dans la session utilisateur (pseudo)</w:t>
+            </w:r>
+            <w:r>
+              <w:rPr>
+                <w:rFonts w:ascii="Segoe UI" w:eastAsia="Times New Roman" w:hAnsi="Segoe UI" w:cs="Segoe UI"/>
+                <w:sz w:val="21"/>
+                <w:szCs w:val="21"/>
+                <w:lang w:eastAsia="fr-FR"/>
+              </w:rPr>
+              <w:br/>
+              <w:t>    final HttpSession session = req.getSession();</w:t>
+            </w:r>
+            <w:r>
+              <w:rPr>
+                <w:rFonts w:ascii="Segoe UI" w:eastAsia="Times New Roman" w:hAnsi="Segoe UI" w:cs="Segoe UI"/>
+                <w:sz w:val="21"/>
+                <w:szCs w:val="21"/>
+                <w:lang w:eastAsia="fr-FR"/>
+              </w:rPr>
+              <w:br/>
+              <w:t>    session.setAttribute(PSEUDO_PARAMETER_NAME, pseudo);</w:t>
+            </w:r>
+            <w:r>
+              <w:rPr>
+                <w:rFonts w:ascii="Segoe UI" w:eastAsia="Times New Roman" w:hAnsi="Segoe UI" w:cs="Segoe UI"/>
+                <w:sz w:val="21"/>
+                <w:szCs w:val="21"/>
+                <w:lang w:eastAsia="fr-FR"/>
+              </w:rPr>
+              <w:br/>
+            </w:r>
+            <w:r>
+              <w:rPr>
+                <w:rFonts w:ascii="Segoe UI" w:eastAsia="Times New Roman" w:hAnsi="Segoe UI" w:cs="Segoe UI"/>
+                <w:sz w:val="21"/>
+                <w:szCs w:val="21"/>
+                <w:lang w:eastAsia="fr-FR"/>
+              </w:rPr>
+              <w:lastRenderedPageBreak/>
+              <w:t>Exploitation de ces données depuis la jsp</w:t>
+            </w:r>
+            <w:r>
+              <w:rPr>
+                <w:rFonts w:ascii="Segoe UI" w:eastAsia="Times New Roman" w:hAnsi="Segoe UI" w:cs="Segoe UI"/>
+                <w:sz w:val="21"/>
+                <w:szCs w:val="21"/>
+                <w:lang w:eastAsia="fr-FR"/>
+              </w:rPr>
+              <w:br/>
+              <w:t>    &lt;%= session.getAttribute("pseudo") %&gt;</w:t>
+            </w:r>
+          </w:p>
+          <w:p/>
+        </w:tc>
+      </w:tr>
+    </w:tbl>
+    <w:p/>
     <w:sectPr>
       <w:pgSz w:w="11906" w:h="16838"/>
       <w:pgMar w:top="1417" w:right="1417" w:bottom="1417" w:left="1417" w:header="708" w:footer="708" w:gutter="0"/>
@@ -824,7 +2221,7 @@
         <w:ind w:left="720" w:hanging="360"/>
       </w:pPr>
     </w:lvl>
-    <w:lvl w:ilvl="1" w:tplc="040C0019" w:tentative="1">
+    <w:lvl w:ilvl="1" w:tplc="040C0019">
       <w:start w:val="1"/>
       <w:numFmt w:val="lowerLetter"/>
       <w:lvlText w:val="%2."/>
@@ -1156,6 +2553,92 @@
     </w:lvl>
   </w:abstractNum>
   <w:abstractNum w:abstractNumId="4" w15:restartNumberingAfterBreak="0">
+    <w:nsid w:val="5BE93245"/>
+    <w:multiLevelType w:val="hybridMultilevel"/>
+    <w:tmpl w:val="66A2D290"/>
+    <w:lvl w:ilvl="0" w:tplc="040C000F">
+      <w:start w:val="1"/>
+      <w:numFmt w:val="decimal"/>
+      <w:lvlText w:val="%1."/>
+      <w:lvlJc w:val="left"/>
+      <w:pPr>
+        <w:ind w:left="720" w:hanging="360"/>
+      </w:pPr>
+    </w:lvl>
+    <w:lvl w:ilvl="1" w:tplc="040C0019" w:tentative="1">
+      <w:start w:val="1"/>
+      <w:numFmt w:val="lowerLetter"/>
+      <w:lvlText w:val="%2."/>
+      <w:lvlJc w:val="left"/>
+      <w:pPr>
+        <w:ind w:left="1440" w:hanging="360"/>
+      </w:pPr>
+    </w:lvl>
+    <w:lvl w:ilvl="2" w:tplc="040C001B" w:tentative="1">
+      <w:start w:val="1"/>
+      <w:numFmt w:val="lowerRoman"/>
+      <w:lvlText w:val="%3."/>
+      <w:lvlJc w:val="right"/>
+      <w:pPr>
+        <w:ind w:left="2160" w:hanging="180"/>
+      </w:pPr>
+    </w:lvl>
+    <w:lvl w:ilvl="3" w:tplc="040C000F" w:tentative="1">
+      <w:start w:val="1"/>
+      <w:numFmt w:val="decimal"/>
+      <w:lvlText w:val="%4."/>
+      <w:lvlJc w:val="left"/>
+      <w:pPr>
+        <w:ind w:left="2880" w:hanging="360"/>
+      </w:pPr>
+    </w:lvl>
+    <w:lvl w:ilvl="4" w:tplc="040C0019" w:tentative="1">
+      <w:start w:val="1"/>
+      <w:numFmt w:val="lowerLetter"/>
+      <w:lvlText w:val="%5."/>
+      <w:lvlJc w:val="left"/>
+      <w:pPr>
+        <w:ind w:left="3600" w:hanging="360"/>
+      </w:pPr>
+    </w:lvl>
+    <w:lvl w:ilvl="5" w:tplc="040C001B" w:tentative="1">
+      <w:start w:val="1"/>
+      <w:numFmt w:val="lowerRoman"/>
+      <w:lvlText w:val="%6."/>
+      <w:lvlJc w:val="right"/>
+      <w:pPr>
+        <w:ind w:left="4320" w:hanging="180"/>
+      </w:pPr>
+    </w:lvl>
+    <w:lvl w:ilvl="6" w:tplc="040C000F" w:tentative="1">
+      <w:start w:val="1"/>
+      <w:numFmt w:val="decimal"/>
+      <w:lvlText w:val="%7."/>
+      <w:lvlJc w:val="left"/>
+      <w:pPr>
+        <w:ind w:left="5040" w:hanging="360"/>
+      </w:pPr>
+    </w:lvl>
+    <w:lvl w:ilvl="7" w:tplc="040C0019" w:tentative="1">
+      <w:start w:val="1"/>
+      <w:numFmt w:val="lowerLetter"/>
+      <w:lvlText w:val="%8."/>
+      <w:lvlJc w:val="left"/>
+      <w:pPr>
+        <w:ind w:left="5760" w:hanging="360"/>
+      </w:pPr>
+    </w:lvl>
+    <w:lvl w:ilvl="8" w:tplc="040C001B" w:tentative="1">
+      <w:start w:val="1"/>
+      <w:numFmt w:val="lowerRoman"/>
+      <w:lvlText w:val="%9."/>
+      <w:lvlJc w:val="right"/>
+      <w:pPr>
+        <w:ind w:left="6480" w:hanging="180"/>
+      </w:pPr>
+    </w:lvl>
+  </w:abstractNum>
+  <w:abstractNum w:abstractNumId="5" w15:restartNumberingAfterBreak="0">
     <w:nsid w:val="66BE5D98"/>
     <w:multiLevelType w:val="hybridMultilevel"/>
     <w:tmpl w:val="98486684"/>
@@ -1242,7 +2725,7 @@
     </w:lvl>
   </w:abstractNum>
   <w:num w:numId="1">
-    <w:abstractNumId w:val="4"/>
+    <w:abstractNumId w:val="5"/>
   </w:num>
   <w:num w:numId="2">
     <w:abstractNumId w:val="1"/>
@@ -1255,6 +2738,9 @@
   </w:num>
   <w:num w:numId="5">
     <w:abstractNumId w:val="2"/>
+  </w:num>
+  <w:num w:numId="6">
+    <w:abstractNumId w:val="4"/>
   </w:num>
 </w:numbering>
 </file>
@@ -1683,7 +3169,6 @@
   <w:style w:type="character" w:default="1" w:styleId="Policepardfaut">
     <w:name w:val="Default Paragraph Font"/>
     <w:uiPriority w:val="1"/>
-    <w:semiHidden/>
     <w:unhideWhenUsed/>
   </w:style>
   <w:style w:type="table" w:default="1" w:styleId="TableauNormal">

</xml_diff>

<commit_message>
Paramètres de la page login récupérés
</commit_message>
<xml_diff>
--- a/COURS/INTRO_JAVA_WEB.docx
+++ b/COURS/INTRO_JAVA_WEB.docx
@@ -561,7 +561,45 @@
                 <w:lang w:eastAsia="fr-FR"/>
               </w:rPr>
               <w:br/>
-              <w:t>    &lt;servlet-class&gt;fr.cviaud.javawebcourse.controller.SimpleServlet&lt;/servlet-class&gt;</w:t>
+              <w:t>    &lt;servlet-class</w:t>
+            </w:r>
+            <w:r>
+              <w:rPr>
+                <w:rFonts w:ascii="Segoe UI" w:eastAsia="Times New Roman" w:hAnsi="Segoe UI" w:cs="Segoe UI"/>
+                <w:sz w:val="21"/>
+                <w:szCs w:val="21"/>
+                <w:lang w:eastAsia="fr-FR"/>
+              </w:rPr>
+              <w:t>&gt;nompackage</w:t>
+            </w:r>
+            <w:r>
+              <w:rPr>
+                <w:rFonts w:ascii="Segoe UI" w:eastAsia="Times New Roman" w:hAnsi="Segoe UI" w:cs="Segoe UI"/>
+                <w:sz w:val="21"/>
+                <w:szCs w:val="21"/>
+                <w:lang w:eastAsia="fr-FR"/>
+              </w:rPr>
+              <w:t>.SimpleServlet</w:t>
+            </w:r>
+            <w:r>
+              <w:rPr>
+                <w:rFonts w:ascii="Segoe UI" w:eastAsia="Times New Roman" w:hAnsi="Segoe UI" w:cs="Segoe UI"/>
+                <w:sz w:val="21"/>
+                <w:szCs w:val="21"/>
+                <w:lang w:eastAsia="fr-FR"/>
+              </w:rPr>
+              <w:t>ClassJava</w:t>
+            </w:r>
+            <w:bookmarkStart w:id="0" w:name="_GoBack"/>
+            <w:bookmarkEnd w:id="0"/>
+            <w:r>
+              <w:rPr>
+                <w:rFonts w:ascii="Segoe UI" w:eastAsia="Times New Roman" w:hAnsi="Segoe UI" w:cs="Segoe UI"/>
+                <w:sz w:val="21"/>
+                <w:szCs w:val="21"/>
+                <w:lang w:eastAsia="fr-FR"/>
+              </w:rPr>
+              <w:t>&lt;/servlet-class&gt;</w:t>
             </w:r>
             <w:r>
               <w:rPr>
@@ -922,8 +960,6 @@
       <w:r>
         <w:t>tomcat/WEBAPPS</w:t>
       </w:r>
-      <w:bookmarkStart w:id="0" w:name="_GoBack"/>
-      <w:bookmarkEnd w:id="0"/>
     </w:p>
     <w:p>
       <w:pPr>

</xml_diff>

<commit_message>
Request Dispatcher to another servlet OK
</commit_message>
<xml_diff>
--- a/COURS/INTRO_JAVA_WEB.docx
+++ b/COURS/INTRO_JAVA_WEB.docx
@@ -85,7 +85,15 @@
     </w:p>
     <w:p>
       <w:r>
-        <w:t>Les requêtes http sont statiques. Il n’y a pas de dynamisme garantie. Les servlets s’en chargeront</w:t>
+        <w:t xml:space="preserve">Les requêtes http sont statiques. Il n’y a pas de </w:t>
+      </w:r>
+      <w:proofErr w:type="gramStart"/>
+      <w:r>
+        <w:t>dynamisme garantie</w:t>
+      </w:r>
+      <w:proofErr w:type="gramEnd"/>
+      <w:r>
+        <w:t>. Les servlets s’en chargeront</w:t>
       </w:r>
     </w:p>
     <w:p>
@@ -195,7 +203,25 @@
           <w:bCs/>
           <w:color w:val="FF0000"/>
         </w:rPr>
-        <w:t>NE JAMAIS SURCHARGER LA METHODE SERVICE() DE LA SERVLET</w:t>
+        <w:t xml:space="preserve">NE JAMAIS SURCHARGER LA METHODE </w:t>
+      </w:r>
+      <w:proofErr w:type="gramStart"/>
+      <w:r>
+        <w:rPr>
+          <w:b/>
+          <w:bCs/>
+          <w:color w:val="FF0000"/>
+        </w:rPr>
+        <w:t>SERVICE(</w:t>
+      </w:r>
+      <w:proofErr w:type="gramEnd"/>
+      <w:r>
+        <w:rPr>
+          <w:b/>
+          <w:bCs/>
+          <w:color w:val="FF0000"/>
+        </w:rPr>
+        <w:t>) DE LA SERVLET</w:t>
       </w:r>
     </w:p>
     <w:p>
@@ -340,7 +366,23 @@
     </w:p>
     <w:p>
       <w:r>
-        <w:t>Toutes les ressources rouges seront inaccessibles via le server http mais qu on pourra renvoyé via nos servlets (redirection etc..).</w:t>
+        <w:t xml:space="preserve">Toutes les ressources rouges seront inaccessibles via le server http mais </w:t>
+      </w:r>
+      <w:proofErr w:type="spellStart"/>
+      <w:r>
+        <w:t>qu</w:t>
+      </w:r>
+      <w:proofErr w:type="spellEnd"/>
+      <w:r>
+        <w:t xml:space="preserve"> on pourra </w:t>
+      </w:r>
+      <w:proofErr w:type="gramStart"/>
+      <w:r>
+        <w:t>renvoyé</w:t>
+      </w:r>
+      <w:proofErr w:type="gramEnd"/>
+      <w:r>
+        <w:t xml:space="preserve"> via nos servlets (redirection etc..).</w:t>
       </w:r>
     </w:p>
     <w:p>
@@ -531,7 +573,87 @@
                 <w:lang w:eastAsia="fr-FR"/>
               </w:rPr>
               <w:br/>
-              <w:t>  &lt;display-name&gt;Archetype Created Web Application&lt;/display-name&gt;</w:t>
+              <w:t>  &lt;display-</w:t>
+            </w:r>
+            <w:proofErr w:type="spellStart"/>
+            <w:r>
+              <w:rPr>
+                <w:rFonts w:ascii="Segoe UI" w:eastAsia="Times New Roman" w:hAnsi="Segoe UI" w:cs="Segoe UI"/>
+                <w:sz w:val="21"/>
+                <w:szCs w:val="21"/>
+                <w:lang w:eastAsia="fr-FR"/>
+              </w:rPr>
+              <w:t>name</w:t>
+            </w:r>
+            <w:proofErr w:type="spellEnd"/>
+            <w:r>
+              <w:rPr>
+                <w:rFonts w:ascii="Segoe UI" w:eastAsia="Times New Roman" w:hAnsi="Segoe UI" w:cs="Segoe UI"/>
+                <w:sz w:val="21"/>
+                <w:szCs w:val="21"/>
+                <w:lang w:eastAsia="fr-FR"/>
+              </w:rPr>
+              <w:t>&gt;</w:t>
+            </w:r>
+            <w:proofErr w:type="spellStart"/>
+            <w:r>
+              <w:rPr>
+                <w:rFonts w:ascii="Segoe UI" w:eastAsia="Times New Roman" w:hAnsi="Segoe UI" w:cs="Segoe UI"/>
+                <w:sz w:val="21"/>
+                <w:szCs w:val="21"/>
+                <w:lang w:eastAsia="fr-FR"/>
+              </w:rPr>
+              <w:t>Archetype</w:t>
+            </w:r>
+            <w:proofErr w:type="spellEnd"/>
+            <w:r>
+              <w:rPr>
+                <w:rFonts w:ascii="Segoe UI" w:eastAsia="Times New Roman" w:hAnsi="Segoe UI" w:cs="Segoe UI"/>
+                <w:sz w:val="21"/>
+                <w:szCs w:val="21"/>
+                <w:lang w:eastAsia="fr-FR"/>
+              </w:rPr>
+              <w:t xml:space="preserve"> </w:t>
+            </w:r>
+            <w:proofErr w:type="spellStart"/>
+            <w:r>
+              <w:rPr>
+                <w:rFonts w:ascii="Segoe UI" w:eastAsia="Times New Roman" w:hAnsi="Segoe UI" w:cs="Segoe UI"/>
+                <w:sz w:val="21"/>
+                <w:szCs w:val="21"/>
+                <w:lang w:eastAsia="fr-FR"/>
+              </w:rPr>
+              <w:t>Created</w:t>
+            </w:r>
+            <w:proofErr w:type="spellEnd"/>
+            <w:r>
+              <w:rPr>
+                <w:rFonts w:ascii="Segoe UI" w:eastAsia="Times New Roman" w:hAnsi="Segoe UI" w:cs="Segoe UI"/>
+                <w:sz w:val="21"/>
+                <w:szCs w:val="21"/>
+                <w:lang w:eastAsia="fr-FR"/>
+              </w:rPr>
+              <w:t xml:space="preserve"> Web Application&lt;/display-</w:t>
+            </w:r>
+            <w:proofErr w:type="spellStart"/>
+            <w:r>
+              <w:rPr>
+                <w:rFonts w:ascii="Segoe UI" w:eastAsia="Times New Roman" w:hAnsi="Segoe UI" w:cs="Segoe UI"/>
+                <w:sz w:val="21"/>
+                <w:szCs w:val="21"/>
+                <w:lang w:eastAsia="fr-FR"/>
+              </w:rPr>
+              <w:t>name</w:t>
+            </w:r>
+            <w:proofErr w:type="spellEnd"/>
+            <w:r>
+              <w:rPr>
+                <w:rFonts w:ascii="Segoe UI" w:eastAsia="Times New Roman" w:hAnsi="Segoe UI" w:cs="Segoe UI"/>
+                <w:sz w:val="21"/>
+                <w:szCs w:val="21"/>
+                <w:lang w:eastAsia="fr-FR"/>
+              </w:rPr>
+              <w:t>&gt;</w:t>
             </w:r>
             <w:r>
               <w:rPr>
@@ -551,7 +673,47 @@
                 <w:lang w:eastAsia="fr-FR"/>
               </w:rPr>
               <w:br/>
-              <w:t>    &lt;servlet-name&gt;simple-servlet&lt;/servlet-name&gt;</w:t>
+              <w:t>    &lt;servlet-</w:t>
+            </w:r>
+            <w:proofErr w:type="spellStart"/>
+            <w:r>
+              <w:rPr>
+                <w:rFonts w:ascii="Segoe UI" w:eastAsia="Times New Roman" w:hAnsi="Segoe UI" w:cs="Segoe UI"/>
+                <w:sz w:val="21"/>
+                <w:szCs w:val="21"/>
+                <w:lang w:eastAsia="fr-FR"/>
+              </w:rPr>
+              <w:t>name</w:t>
+            </w:r>
+            <w:proofErr w:type="spellEnd"/>
+            <w:r>
+              <w:rPr>
+                <w:rFonts w:ascii="Segoe UI" w:eastAsia="Times New Roman" w:hAnsi="Segoe UI" w:cs="Segoe UI"/>
+                <w:sz w:val="21"/>
+                <w:szCs w:val="21"/>
+                <w:lang w:eastAsia="fr-FR"/>
+              </w:rPr>
+              <w:t>&gt;simple-servlet&lt;/servlet-</w:t>
+            </w:r>
+            <w:proofErr w:type="spellStart"/>
+            <w:r>
+              <w:rPr>
+                <w:rFonts w:ascii="Segoe UI" w:eastAsia="Times New Roman" w:hAnsi="Segoe UI" w:cs="Segoe UI"/>
+                <w:sz w:val="21"/>
+                <w:szCs w:val="21"/>
+                <w:lang w:eastAsia="fr-FR"/>
+              </w:rPr>
+              <w:t>name</w:t>
+            </w:r>
+            <w:proofErr w:type="spellEnd"/>
+            <w:r>
+              <w:rPr>
+                <w:rFonts w:ascii="Segoe UI" w:eastAsia="Times New Roman" w:hAnsi="Segoe UI" w:cs="Segoe UI"/>
+                <w:sz w:val="21"/>
+                <w:szCs w:val="21"/>
+                <w:lang w:eastAsia="fr-FR"/>
+              </w:rPr>
+              <w:t>&gt;</w:t>
             </w:r>
             <w:r>
               <w:rPr>
@@ -570,7 +732,17 @@
                 <w:szCs w:val="21"/>
                 <w:lang w:eastAsia="fr-FR"/>
               </w:rPr>
-              <w:t>&gt;nompackage</w:t>
+              <w:t>&gt;</w:t>
+            </w:r>
+            <w:proofErr w:type="spellStart"/>
+            <w:r>
+              <w:rPr>
+                <w:rFonts w:ascii="Segoe UI" w:eastAsia="Times New Roman" w:hAnsi="Segoe UI" w:cs="Segoe UI"/>
+                <w:sz w:val="21"/>
+                <w:szCs w:val="21"/>
+                <w:lang w:eastAsia="fr-FR"/>
+              </w:rPr>
+              <w:t>nompackage</w:t>
             </w:r>
             <w:r>
               <w:rPr>
@@ -590,8 +762,7 @@
               </w:rPr>
               <w:t>ClassJava</w:t>
             </w:r>
-            <w:bookmarkStart w:id="0" w:name="_GoBack"/>
-            <w:bookmarkEnd w:id="0"/>
+            <w:proofErr w:type="spellEnd"/>
             <w:r>
               <w:rPr>
                 <w:rFonts w:ascii="Segoe UI" w:eastAsia="Times New Roman" w:hAnsi="Segoe UI" w:cs="Segoe UI"/>
@@ -629,7 +800,47 @@
                 <w:lang w:eastAsia="fr-FR"/>
               </w:rPr>
               <w:br/>
-              <w:t>    &lt;servlet-name&gt;simple-servlet&lt;/servlet-name&gt;</w:t>
+              <w:t>    &lt;servlet-</w:t>
+            </w:r>
+            <w:proofErr w:type="spellStart"/>
+            <w:r>
+              <w:rPr>
+                <w:rFonts w:ascii="Segoe UI" w:eastAsia="Times New Roman" w:hAnsi="Segoe UI" w:cs="Segoe UI"/>
+                <w:sz w:val="21"/>
+                <w:szCs w:val="21"/>
+                <w:lang w:eastAsia="fr-FR"/>
+              </w:rPr>
+              <w:t>name</w:t>
+            </w:r>
+            <w:proofErr w:type="spellEnd"/>
+            <w:r>
+              <w:rPr>
+                <w:rFonts w:ascii="Segoe UI" w:eastAsia="Times New Roman" w:hAnsi="Segoe UI" w:cs="Segoe UI"/>
+                <w:sz w:val="21"/>
+                <w:szCs w:val="21"/>
+                <w:lang w:eastAsia="fr-FR"/>
+              </w:rPr>
+              <w:t>&gt;simple-servlet&lt;/servlet-</w:t>
+            </w:r>
+            <w:proofErr w:type="spellStart"/>
+            <w:r>
+              <w:rPr>
+                <w:rFonts w:ascii="Segoe UI" w:eastAsia="Times New Roman" w:hAnsi="Segoe UI" w:cs="Segoe UI"/>
+                <w:sz w:val="21"/>
+                <w:szCs w:val="21"/>
+                <w:lang w:eastAsia="fr-FR"/>
+              </w:rPr>
+              <w:t>name</w:t>
+            </w:r>
+            <w:proofErr w:type="spellEnd"/>
+            <w:r>
+              <w:rPr>
+                <w:rFonts w:ascii="Segoe UI" w:eastAsia="Times New Roman" w:hAnsi="Segoe UI" w:cs="Segoe UI"/>
+                <w:sz w:val="21"/>
+                <w:szCs w:val="21"/>
+                <w:lang w:eastAsia="fr-FR"/>
+              </w:rPr>
+              <w:t>&gt;</w:t>
             </w:r>
             <w:r>
               <w:rPr>
@@ -711,8 +922,29 @@
         </w:numPr>
       </w:pPr>
       <w:r>
-        <w:t>Installer INTELLIJ meme en verison community</w:t>
-      </w:r>
+        <w:t xml:space="preserve">Installer INTELLIJ </w:t>
+      </w:r>
+      <w:proofErr w:type="spellStart"/>
+      <w:r>
+        <w:t>meme</w:t>
+      </w:r>
+      <w:proofErr w:type="spellEnd"/>
+      <w:r>
+        <w:t xml:space="preserve"> en </w:t>
+      </w:r>
+      <w:proofErr w:type="spellStart"/>
+      <w:r>
+        <w:t>verison</w:t>
+      </w:r>
+      <w:proofErr w:type="spellEnd"/>
+      <w:r>
+        <w:t xml:space="preserve"> </w:t>
+      </w:r>
+      <w:proofErr w:type="spellStart"/>
+      <w:r>
+        <w:t>community</w:t>
+      </w:r>
+      <w:proofErr w:type="spellEnd"/>
     </w:p>
     <w:p>
       <w:pPr>
@@ -788,12 +1020,14 @@
       <w:pPr>
         <w:pStyle w:val="Paragraphedeliste"/>
       </w:pPr>
+      <w:proofErr w:type="gramStart"/>
       <w:r>
         <w:rPr>
           <w:highlight w:val="yellow"/>
         </w:rPr>
         <w:t>Important!!</w:t>
       </w:r>
+      <w:proofErr w:type="gramEnd"/>
     </w:p>
     <w:p>
       <w:pPr>
@@ -805,8 +1039,21 @@
       <w:r>
         <w:sym w:font="Wingdings" w:char="F0E8"/>
       </w:r>
-      <w:r>
-        <w:t>il faut que dans POM.XML la version java utilisée corresponde a la dépendance</w:t>
+      <w:proofErr w:type="gramStart"/>
+      <w:r>
+        <w:t>il</w:t>
+      </w:r>
+      <w:proofErr w:type="gramEnd"/>
+      <w:r>
+        <w:t xml:space="preserve"> faut que dans POM.XML la version java utilisée corresponde </w:t>
+      </w:r>
+      <w:proofErr w:type="spellStart"/>
+      <w:r>
+        <w:t>a</w:t>
+      </w:r>
+      <w:proofErr w:type="spellEnd"/>
+      <w:r>
+        <w:t xml:space="preserve"> la dépendance</w:t>
       </w:r>
     </w:p>
     <w:p>
@@ -884,7 +1131,15 @@
         </w:numPr>
       </w:pPr>
       <w:r>
-        <w:t>Mettre le fichier .WAR dans tomcat/WEBAPPS</w:t>
+        <w:t xml:space="preserve">Mettre le fichier .WAR dans </w:t>
+      </w:r>
+      <w:proofErr w:type="spellStart"/>
+      <w:r>
+        <w:t>tomcat</w:t>
+      </w:r>
+      <w:proofErr w:type="spellEnd"/>
+      <w:r>
+        <w:t>/WEBAPPS</w:t>
       </w:r>
     </w:p>
     <w:p>
@@ -900,8 +1155,13 @@
       <w:r>
         <w:t xml:space="preserve"> pour chaque modification =&gt; redéployer dans </w:t>
       </w:r>
-      <w:r>
-        <w:t>tomcat/WEBAPPS</w:t>
+      <w:proofErr w:type="spellStart"/>
+      <w:r>
+        <w:t>tomcat</w:t>
+      </w:r>
+      <w:proofErr w:type="spellEnd"/>
+      <w:r>
+        <w:t>/WEBAPPS</w:t>
       </w:r>
     </w:p>
     <w:p>
@@ -955,10 +1215,23 @@
         <w:pStyle w:val="Paragraphedeliste"/>
       </w:pPr>
       <w:r>
-        <w:t xml:space="preserve">Puis copier le fichier .war et écraser l’ancienne version dans </w:t>
-      </w:r>
-      <w:r>
-        <w:t>tomcat/WEBAPPS</w:t>
+        <w:t>Puis copier le fichier .</w:t>
+      </w:r>
+      <w:proofErr w:type="spellStart"/>
+      <w:r>
+        <w:t>war</w:t>
+      </w:r>
+      <w:proofErr w:type="spellEnd"/>
+      <w:r>
+        <w:t xml:space="preserve"> et écraser l’ancienne version dans </w:t>
+      </w:r>
+      <w:proofErr w:type="spellStart"/>
+      <w:r>
+        <w:t>tomcat</w:t>
+      </w:r>
+      <w:proofErr w:type="spellEnd"/>
+      <w:r>
+        <w:t>/WEBAPPS</w:t>
       </w:r>
     </w:p>
     <w:p>
@@ -1027,7 +1300,15 @@
         <w:t>éq</w:t>
       </w:r>
       <w:r>
-        <w:t>uivalent du razor en ASP</w:t>
+        <w:t xml:space="preserve">uivalent du </w:t>
+      </w:r>
+      <w:proofErr w:type="spellStart"/>
+      <w:r>
+        <w:t>razor</w:t>
+      </w:r>
+      <w:proofErr w:type="spellEnd"/>
+      <w:r>
+        <w:t xml:space="preserve"> en ASP</w:t>
       </w:r>
     </w:p>
     <w:p>
@@ -1047,6 +1328,9 @@
         </w:numPr>
       </w:pPr>
       <w:r>
+        <w:t xml:space="preserve">Contexte </w:t>
+      </w:r>
+      <w:r>
         <w:t>page (peu utile) =&gt; uniquement dans la JSP</w:t>
       </w:r>
     </w:p>
@@ -1059,7 +1343,13 @@
         </w:numPr>
       </w:pPr>
       <w:r>
-        <w:t>requete</w:t>
+        <w:t xml:space="preserve">Contexte </w:t>
+      </w:r>
+      <w:r>
+        <w:t>requête</w:t>
+      </w:r>
+      <w:r>
+        <w:t xml:space="preserve"> (http)</w:t>
       </w:r>
     </w:p>
     <w:p>
@@ -1071,6 +1361,9 @@
         </w:numPr>
       </w:pPr>
       <w:r>
+        <w:t xml:space="preserve">Contexte </w:t>
+      </w:r>
+      <w:r>
         <w:t>session utilisateur</w:t>
       </w:r>
     </w:p>
@@ -1083,13 +1376,1070 @@
         </w:numPr>
       </w:pPr>
       <w:r>
+        <w:t xml:space="preserve">Contexte </w:t>
+      </w:r>
+      <w:r>
         <w:t>application</w:t>
+      </w:r>
+    </w:p>
+    <w:p/>
+    <w:p>
+      <w:pPr>
+        <w:pStyle w:val="Titre2"/>
+      </w:pPr>
+      <w:r>
+        <w:t xml:space="preserve">Affichage des </w:t>
+      </w:r>
+      <w:proofErr w:type="spellStart"/>
+      <w:r>
+        <w:t>bean</w:t>
+      </w:r>
+      <w:proofErr w:type="spellEnd"/>
+      <w:r>
+        <w:t xml:space="preserve"> dans la JSP</w:t>
+      </w:r>
+    </w:p>
+    <w:p/>
+    <w:p>
+      <w:pPr>
+        <w:spacing w:after="0" w:line="240" w:lineRule="auto"/>
+        <w:rPr>
+          <w:rFonts w:ascii="Segoe UI" w:eastAsia="Times New Roman" w:hAnsi="Segoe UI" w:cs="Segoe UI"/>
+          <w:b/>
+          <w:sz w:val="21"/>
+          <w:szCs w:val="21"/>
+          <w:lang w:eastAsia="fr-FR"/>
+          <w14:textOutline w14:w="12700" w14:cap="flat" w14:cmpd="sng" w14:algn="ctr">
+            <w14:solidFill>
+              <w14:schemeClr w14:val="accent4"/>
+            </w14:solidFill>
+            <w14:prstDash w14:val="solid"/>
+            <w14:round/>
+          </w14:textOutline>
+          <w14:textFill>
+            <w14:gradFill>
+              <w14:gsLst>
+                <w14:gs w14:pos="0">
+                  <w14:schemeClr w14:val="accent4"/>
+                </w14:gs>
+                <w14:gs w14:pos="4000">
+                  <w14:schemeClr w14:val="accent4">
+                    <w14:lumMod w14:val="60000"/>
+                    <w14:lumOff w14:val="40000"/>
+                  </w14:schemeClr>
+                </w14:gs>
+                <w14:gs w14:pos="87000">
+                  <w14:schemeClr w14:val="accent4">
+                    <w14:lumMod w14:val="20000"/>
+                    <w14:lumOff w14:val="80000"/>
+                  </w14:schemeClr>
+                </w14:gs>
+              </w14:gsLst>
+              <w14:lin w14:ang="5400000" w14:scaled="0"/>
+            </w14:gradFill>
+          </w14:textFill>
+        </w:rPr>
+      </w:pPr>
+      <w:r>
+        <w:rPr>
+          <w:rFonts w:ascii="Segoe UI" w:eastAsia="Times New Roman" w:hAnsi="Segoe UI" w:cs="Segoe UI"/>
+          <w:b/>
+          <w:sz w:val="21"/>
+          <w:szCs w:val="21"/>
+          <w:lang w:eastAsia="fr-FR"/>
+          <w14:textOutline w14:w="12700" w14:cap="flat" w14:cmpd="sng" w14:algn="ctr">
+            <w14:solidFill>
+              <w14:schemeClr w14:val="accent4"/>
+            </w14:solidFill>
+            <w14:prstDash w14:val="solid"/>
+            <w14:round/>
+          </w14:textOutline>
+          <w14:textFill>
+            <w14:gradFill>
+              <w14:gsLst>
+                <w14:gs w14:pos="0">
+                  <w14:schemeClr w14:val="accent4"/>
+                </w14:gs>
+                <w14:gs w14:pos="4000">
+                  <w14:schemeClr w14:val="accent4">
+                    <w14:lumMod w14:val="60000"/>
+                    <w14:lumOff w14:val="40000"/>
+                  </w14:schemeClr>
+                </w14:gs>
+                <w14:gs w14:pos="87000">
+                  <w14:schemeClr w14:val="accent4">
+                    <w14:lumMod w14:val="20000"/>
+                    <w14:lumOff w14:val="80000"/>
+                  </w14:schemeClr>
+                </w14:gs>
+              </w14:gsLst>
+              <w14:lin w14:ang="5400000" w14:scaled="0"/>
+            </w14:gradFill>
+          </w14:textFill>
+        </w:rPr>
+        <w:lastRenderedPageBreak/>
+        <w:t>SCRIPTLETS</w:t>
       </w:r>
     </w:p>
     <w:p>
-      <w:r>
-        <w:lastRenderedPageBreak/>
-        <w:t>Resumé de la doc de la servlet</w:t>
+      <w:pPr>
+        <w:spacing w:after="0" w:line="240" w:lineRule="auto"/>
+        <w:rPr>
+          <w:rFonts w:ascii="Segoe UI" w:eastAsia="Times New Roman" w:hAnsi="Segoe UI" w:cs="Segoe UI"/>
+          <w:sz w:val="21"/>
+          <w:szCs w:val="21"/>
+          <w:lang w:eastAsia="fr-FR"/>
+        </w:rPr>
+      </w:pPr>
+      <w:r>
+        <w:rPr>
+          <w:rFonts w:ascii="Segoe UI" w:eastAsia="Times New Roman" w:hAnsi="Segoe UI" w:cs="Segoe UI"/>
+          <w:sz w:val="21"/>
+          <w:szCs w:val="21"/>
+          <w:lang w:eastAsia="fr-FR"/>
+        </w:rPr>
+        <w:t xml:space="preserve">&lt;%= </w:t>
+      </w:r>
+      <w:proofErr w:type="spellStart"/>
+      <w:proofErr w:type="gramStart"/>
+      <w:r>
+        <w:rPr>
+          <w:rFonts w:ascii="Segoe UI" w:eastAsia="Times New Roman" w:hAnsi="Segoe UI" w:cs="Segoe UI"/>
+          <w:sz w:val="21"/>
+          <w:szCs w:val="21"/>
+          <w:lang w:eastAsia="fr-FR"/>
+        </w:rPr>
+        <w:t>session.getAttribute</w:t>
+      </w:r>
+      <w:proofErr w:type="spellEnd"/>
+      <w:proofErr w:type="gramEnd"/>
+      <w:r>
+        <w:rPr>
+          <w:rFonts w:ascii="Segoe UI" w:eastAsia="Times New Roman" w:hAnsi="Segoe UI" w:cs="Segoe UI"/>
+          <w:sz w:val="21"/>
+          <w:szCs w:val="21"/>
+          <w:lang w:eastAsia="fr-FR"/>
+        </w:rPr>
+        <w:t>("pseudo") %&gt;</w:t>
+      </w:r>
+    </w:p>
+    <w:p>
+      <w:pPr>
+        <w:spacing w:after="0" w:line="240" w:lineRule="auto"/>
+        <w:rPr>
+          <w:rFonts w:ascii="Segoe UI" w:eastAsia="Times New Roman" w:hAnsi="Segoe UI" w:cs="Segoe UI"/>
+          <w:sz w:val="21"/>
+          <w:szCs w:val="21"/>
+          <w:lang w:eastAsia="fr-FR"/>
+        </w:rPr>
+      </w:pPr>
+    </w:p>
+    <w:p>
+      <w:pPr>
+        <w:spacing w:after="0" w:line="240" w:lineRule="auto"/>
+        <w:rPr>
+          <w:rFonts w:ascii="Segoe UI" w:eastAsia="Times New Roman" w:hAnsi="Segoe UI" w:cs="Segoe UI"/>
+          <w:b/>
+          <w:sz w:val="21"/>
+          <w:szCs w:val="21"/>
+          <w:lang w:eastAsia="fr-FR"/>
+          <w14:textOutline w14:w="12700" w14:cap="flat" w14:cmpd="sng" w14:algn="ctr">
+            <w14:solidFill>
+              <w14:schemeClr w14:val="accent4"/>
+            </w14:solidFill>
+            <w14:prstDash w14:val="solid"/>
+            <w14:round/>
+          </w14:textOutline>
+          <w14:textFill>
+            <w14:gradFill>
+              <w14:gsLst>
+                <w14:gs w14:pos="0">
+                  <w14:schemeClr w14:val="accent4"/>
+                </w14:gs>
+                <w14:gs w14:pos="4000">
+                  <w14:schemeClr w14:val="accent4">
+                    <w14:lumMod w14:val="60000"/>
+                    <w14:lumOff w14:val="40000"/>
+                  </w14:schemeClr>
+                </w14:gs>
+                <w14:gs w14:pos="87000">
+                  <w14:schemeClr w14:val="accent4">
+                    <w14:lumMod w14:val="20000"/>
+                    <w14:lumOff w14:val="80000"/>
+                  </w14:schemeClr>
+                </w14:gs>
+              </w14:gsLst>
+              <w14:lin w14:ang="5400000" w14:scaled="0"/>
+            </w14:gradFill>
+          </w14:textFill>
+        </w:rPr>
+      </w:pPr>
+      <w:r>
+        <w:rPr>
+          <w:rFonts w:ascii="Segoe UI" w:eastAsia="Times New Roman" w:hAnsi="Segoe UI" w:cs="Segoe UI"/>
+          <w:b/>
+          <w:sz w:val="21"/>
+          <w:szCs w:val="21"/>
+          <w:lang w:eastAsia="fr-FR"/>
+          <w14:textOutline w14:w="12700" w14:cap="flat" w14:cmpd="sng" w14:algn="ctr">
+            <w14:solidFill>
+              <w14:schemeClr w14:val="accent4"/>
+            </w14:solidFill>
+            <w14:prstDash w14:val="solid"/>
+            <w14:round/>
+          </w14:textOutline>
+          <w14:textFill>
+            <w14:gradFill>
+              <w14:gsLst>
+                <w14:gs w14:pos="0">
+                  <w14:schemeClr w14:val="accent4"/>
+                </w14:gs>
+                <w14:gs w14:pos="4000">
+                  <w14:schemeClr w14:val="accent4">
+                    <w14:lumMod w14:val="60000"/>
+                    <w14:lumOff w14:val="40000"/>
+                  </w14:schemeClr>
+                </w14:gs>
+                <w14:gs w14:pos="87000">
+                  <w14:schemeClr w14:val="accent4">
+                    <w14:lumMod w14:val="20000"/>
+                    <w14:lumOff w14:val="80000"/>
+                  </w14:schemeClr>
+                </w14:gs>
+              </w14:gsLst>
+              <w14:lin w14:ang="5400000" w14:scaled="0"/>
+            </w14:gradFill>
+          </w14:textFill>
+        </w:rPr>
+        <w:t>EXPRESSION LANGUAGE</w:t>
+      </w:r>
+      <w:r>
+        <w:rPr>
+          <w:rFonts w:ascii="Segoe UI" w:eastAsia="Times New Roman" w:hAnsi="Segoe UI" w:cs="Segoe UI"/>
+          <w:b/>
+          <w:sz w:val="21"/>
+          <w:szCs w:val="21"/>
+          <w:lang w:eastAsia="fr-FR"/>
+          <w14:textOutline w14:w="12700" w14:cap="flat" w14:cmpd="sng" w14:algn="ctr">
+            <w14:solidFill>
+              <w14:schemeClr w14:val="accent4"/>
+            </w14:solidFill>
+            <w14:prstDash w14:val="solid"/>
+            <w14:round/>
+          </w14:textOutline>
+          <w14:textFill>
+            <w14:gradFill>
+              <w14:gsLst>
+                <w14:gs w14:pos="0">
+                  <w14:schemeClr w14:val="accent4"/>
+                </w14:gs>
+                <w14:gs w14:pos="4000">
+                  <w14:schemeClr w14:val="accent4">
+                    <w14:lumMod w14:val="60000"/>
+                    <w14:lumOff w14:val="40000"/>
+                  </w14:schemeClr>
+                </w14:gs>
+                <w14:gs w14:pos="87000">
+                  <w14:schemeClr w14:val="accent4">
+                    <w14:lumMod w14:val="20000"/>
+                    <w14:lumOff w14:val="80000"/>
+                  </w14:schemeClr>
+                </w14:gs>
+              </w14:gsLst>
+              <w14:lin w14:ang="5400000" w14:scaled="0"/>
+            </w14:gradFill>
+          </w14:textFill>
+        </w:rPr>
+        <w:t xml:space="preserve"> </w:t>
+      </w:r>
+      <w:r>
+        <w:t xml:space="preserve">(librairie </w:t>
+      </w:r>
+      <w:r>
+        <w:rPr>
+          <w:b/>
+          <w:bCs/>
+          <w:color w:val="7030A0"/>
+        </w:rPr>
+        <w:t>JSTL</w:t>
+      </w:r>
+      <w:r>
+        <w:rPr>
+          <w:color w:val="7030A0"/>
+        </w:rPr>
+        <w:t xml:space="preserve"> </w:t>
+      </w:r>
+      <w:r>
+        <w:t>à installer</w:t>
+      </w:r>
+      <w:r>
+        <w:t> : création de librairie de tag</w:t>
+      </w:r>
+      <w:r>
+        <w:t>)</w:t>
+      </w:r>
+    </w:p>
+    <w:p>
+      <w:pPr>
+        <w:spacing w:after="0" w:line="240" w:lineRule="auto"/>
+        <w:rPr>
+          <w:rFonts w:ascii="Segoe UI" w:eastAsia="Times New Roman" w:hAnsi="Segoe UI" w:cs="Segoe UI"/>
+          <w:sz w:val="21"/>
+          <w:szCs w:val="21"/>
+          <w:lang w:eastAsia="fr-FR"/>
+        </w:rPr>
+      </w:pPr>
+      <w:r>
+        <w:rPr>
+          <w:rFonts w:ascii="Segoe UI" w:eastAsia="Times New Roman" w:hAnsi="Segoe UI" w:cs="Segoe UI"/>
+          <w:sz w:val="21"/>
+          <w:szCs w:val="21"/>
+          <w:lang w:eastAsia="fr-FR"/>
+        </w:rPr>
+        <w:t xml:space="preserve">Privilégier l’Expression </w:t>
+      </w:r>
+      <w:proofErr w:type="spellStart"/>
+      <w:r>
+        <w:rPr>
+          <w:rFonts w:ascii="Segoe UI" w:eastAsia="Times New Roman" w:hAnsi="Segoe UI" w:cs="Segoe UI"/>
+          <w:sz w:val="21"/>
+          <w:szCs w:val="21"/>
+          <w:lang w:eastAsia="fr-FR"/>
+        </w:rPr>
+        <w:t>Language</w:t>
+      </w:r>
+      <w:proofErr w:type="spellEnd"/>
+      <w:r>
+        <w:rPr>
+          <w:rFonts w:ascii="Segoe UI" w:eastAsia="Times New Roman" w:hAnsi="Segoe UI" w:cs="Segoe UI"/>
+          <w:sz w:val="21"/>
+          <w:szCs w:val="21"/>
+          <w:lang w:eastAsia="fr-FR"/>
+        </w:rPr>
+        <w:t xml:space="preserve"> =&gt; </w:t>
+      </w:r>
+      <w:r>
+        <w:rPr>
+          <w:rFonts w:ascii="Segoe UI" w:eastAsia="Times New Roman" w:hAnsi="Segoe UI" w:cs="Segoe UI"/>
+          <w:sz w:val="21"/>
+          <w:szCs w:val="21"/>
+          <w:lang w:eastAsia="fr-FR"/>
+        </w:rPr>
+        <w:t>${</w:t>
+      </w:r>
+      <w:r>
+        <w:rPr>
+          <w:rFonts w:ascii="Segoe UI" w:eastAsia="Times New Roman" w:hAnsi="Segoe UI" w:cs="Segoe UI"/>
+          <w:sz w:val="21"/>
+          <w:szCs w:val="21"/>
+          <w:lang w:eastAsia="fr-FR"/>
+        </w:rPr>
+        <w:t>pseudo</w:t>
+      </w:r>
+      <w:r>
+        <w:rPr>
+          <w:rFonts w:ascii="Segoe UI" w:eastAsia="Times New Roman" w:hAnsi="Segoe UI" w:cs="Segoe UI"/>
+          <w:sz w:val="21"/>
+          <w:szCs w:val="21"/>
+          <w:lang w:eastAsia="fr-FR"/>
+        </w:rPr>
+        <w:t>}</w:t>
+      </w:r>
+      <w:r>
+        <w:rPr>
+          <w:rFonts w:ascii="Segoe UI" w:eastAsia="Times New Roman" w:hAnsi="Segoe UI" w:cs="Segoe UI"/>
+          <w:sz w:val="21"/>
+          <w:szCs w:val="21"/>
+          <w:lang w:eastAsia="fr-FR"/>
+        </w:rPr>
+        <w:t xml:space="preserve"> qui va chercher directement</w:t>
+      </w:r>
+      <w:r>
+        <w:rPr>
+          <w:rFonts w:ascii="Segoe UI" w:eastAsia="Times New Roman" w:hAnsi="Segoe UI" w:cs="Segoe UI"/>
+          <w:sz w:val="21"/>
+          <w:szCs w:val="21"/>
+          <w:lang w:eastAsia="fr-FR"/>
+        </w:rPr>
+        <w:t xml:space="preserve"> l’attribut pseudo</w:t>
+      </w:r>
+      <w:r>
+        <w:rPr>
+          <w:rFonts w:ascii="Segoe UI" w:eastAsia="Times New Roman" w:hAnsi="Segoe UI" w:cs="Segoe UI"/>
+          <w:sz w:val="21"/>
+          <w:szCs w:val="21"/>
+          <w:lang w:eastAsia="fr-FR"/>
+        </w:rPr>
+        <w:t xml:space="preserve"> dans les contextes équivalents</w:t>
+      </w:r>
+      <w:r>
+        <w:rPr>
+          <w:rFonts w:ascii="Segoe UI" w:eastAsia="Times New Roman" w:hAnsi="Segoe UI" w:cs="Segoe UI"/>
+          <w:sz w:val="21"/>
+          <w:szCs w:val="21"/>
+          <w:lang w:eastAsia="fr-FR"/>
+        </w:rPr>
+        <w:t xml:space="preserve"> (ici Session)</w:t>
+      </w:r>
+    </w:p>
+    <w:p>
+      <w:r>
+        <w:tab/>
+        <w:t xml:space="preserve">Utilisation de JSTL </w:t>
+      </w:r>
+    </w:p>
+    <w:p>
+      <w:pPr>
+        <w:pStyle w:val="Paragraphedeliste"/>
+        <w:numPr>
+          <w:ilvl w:val="0"/>
+          <w:numId w:val="8"/>
+        </w:numPr>
+      </w:pPr>
+      <w:r>
+        <w:t xml:space="preserve">Mettre ceci en entête de </w:t>
+      </w:r>
+      <w:proofErr w:type="spellStart"/>
+      <w:r>
+        <w:t>jsp</w:t>
+      </w:r>
+      <w:proofErr w:type="spellEnd"/>
+      <w:r>
+        <w:t xml:space="preserve"> </w:t>
+      </w:r>
+      <w:r>
+        <w:sym w:font="Wingdings" w:char="F0E0"/>
+      </w:r>
+      <w:r>
+        <w:t xml:space="preserve"> </w:t>
+      </w:r>
+    </w:p>
+    <w:p>
+      <w:pPr>
+        <w:pStyle w:val="Paragraphedeliste"/>
+        <w:spacing w:after="0" w:line="240" w:lineRule="auto"/>
+        <w:ind w:left="2135"/>
+        <w:rPr>
+          <w:rFonts w:ascii="Segoe UI" w:eastAsia="Times New Roman" w:hAnsi="Segoe UI" w:cs="Segoe UI"/>
+          <w:b/>
+          <w:bCs/>
+          <w:color w:val="002060"/>
+          <w:sz w:val="18"/>
+          <w:szCs w:val="18"/>
+          <w:lang w:eastAsia="fr-FR"/>
+        </w:rPr>
+      </w:pPr>
+      <w:r>
+        <w:rPr>
+          <w:rFonts w:ascii="Segoe UI" w:eastAsia="Times New Roman" w:hAnsi="Segoe UI" w:cs="Segoe UI"/>
+          <w:b/>
+          <w:bCs/>
+          <w:color w:val="002060"/>
+          <w:sz w:val="18"/>
+          <w:szCs w:val="18"/>
+          <w:lang w:eastAsia="fr-FR"/>
+        </w:rPr>
+        <w:t xml:space="preserve">&lt;%@page </w:t>
+      </w:r>
+      <w:proofErr w:type="spellStart"/>
+      <w:r>
+        <w:rPr>
+          <w:rFonts w:ascii="Segoe UI" w:eastAsia="Times New Roman" w:hAnsi="Segoe UI" w:cs="Segoe UI"/>
+          <w:b/>
+          <w:bCs/>
+          <w:color w:val="002060"/>
+          <w:sz w:val="18"/>
+          <w:szCs w:val="18"/>
+          <w:lang w:eastAsia="fr-FR"/>
+        </w:rPr>
+        <w:t>contentType</w:t>
+      </w:r>
+      <w:proofErr w:type="spellEnd"/>
+      <w:r>
+        <w:rPr>
+          <w:rFonts w:ascii="Segoe UI" w:eastAsia="Times New Roman" w:hAnsi="Segoe UI" w:cs="Segoe UI"/>
+          <w:b/>
+          <w:bCs/>
+          <w:color w:val="002060"/>
+          <w:sz w:val="18"/>
+          <w:szCs w:val="18"/>
+          <w:lang w:eastAsia="fr-FR"/>
+        </w:rPr>
+        <w:t>="</w:t>
+      </w:r>
+      <w:proofErr w:type="spellStart"/>
+      <w:r>
+        <w:rPr>
+          <w:rFonts w:ascii="Segoe UI" w:eastAsia="Times New Roman" w:hAnsi="Segoe UI" w:cs="Segoe UI"/>
+          <w:b/>
+          <w:bCs/>
+          <w:color w:val="002060"/>
+          <w:sz w:val="18"/>
+          <w:szCs w:val="18"/>
+          <w:lang w:eastAsia="fr-FR"/>
+        </w:rPr>
+        <w:t>text</w:t>
+      </w:r>
+      <w:proofErr w:type="spellEnd"/>
+      <w:r>
+        <w:rPr>
+          <w:rFonts w:ascii="Segoe UI" w:eastAsia="Times New Roman" w:hAnsi="Segoe UI" w:cs="Segoe UI"/>
+          <w:b/>
+          <w:bCs/>
+          <w:color w:val="002060"/>
+          <w:sz w:val="18"/>
+          <w:szCs w:val="18"/>
+          <w:lang w:eastAsia="fr-FR"/>
+        </w:rPr>
+        <w:t xml:space="preserve">/html" </w:t>
+      </w:r>
+      <w:proofErr w:type="spellStart"/>
+      <w:r>
+        <w:rPr>
+          <w:rFonts w:ascii="Segoe UI" w:eastAsia="Times New Roman" w:hAnsi="Segoe UI" w:cs="Segoe UI"/>
+          <w:b/>
+          <w:bCs/>
+          <w:color w:val="002060"/>
+          <w:sz w:val="18"/>
+          <w:szCs w:val="18"/>
+          <w:lang w:eastAsia="fr-FR"/>
+        </w:rPr>
+        <w:t>pageEncoding</w:t>
+      </w:r>
+      <w:proofErr w:type="spellEnd"/>
+      <w:r>
+        <w:rPr>
+          <w:rFonts w:ascii="Segoe UI" w:eastAsia="Times New Roman" w:hAnsi="Segoe UI" w:cs="Segoe UI"/>
+          <w:b/>
+          <w:bCs/>
+          <w:color w:val="002060"/>
+          <w:sz w:val="18"/>
+          <w:szCs w:val="18"/>
+          <w:lang w:eastAsia="fr-FR"/>
+        </w:rPr>
+        <w:t>="UTF-8"%&gt;</w:t>
+      </w:r>
+    </w:p>
+    <w:p>
+      <w:pPr>
+        <w:pStyle w:val="Paragraphedeliste"/>
+        <w:spacing w:after="0" w:line="240" w:lineRule="auto"/>
+        <w:ind w:left="2135"/>
+        <w:rPr>
+          <w:rFonts w:ascii="Segoe UI" w:eastAsia="Times New Roman" w:hAnsi="Segoe UI" w:cs="Segoe UI"/>
+          <w:b/>
+          <w:bCs/>
+          <w:color w:val="002060"/>
+          <w:sz w:val="18"/>
+          <w:szCs w:val="18"/>
+          <w:lang w:eastAsia="fr-FR"/>
+        </w:rPr>
+      </w:pPr>
+      <w:r>
+        <w:rPr>
+          <w:rFonts w:ascii="Segoe UI" w:eastAsia="Times New Roman" w:hAnsi="Segoe UI" w:cs="Segoe UI"/>
+          <w:b/>
+          <w:bCs/>
+          <w:color w:val="002060"/>
+          <w:sz w:val="18"/>
+          <w:szCs w:val="18"/>
+          <w:lang w:eastAsia="fr-FR"/>
+        </w:rPr>
+        <w:t>&lt;</w:t>
+      </w:r>
+      <w:hyperlink r:id="rId17" w:history="1">
+        <w:r>
+          <w:rPr>
+            <w:rFonts w:ascii="Segoe UI" w:eastAsia="Times New Roman" w:hAnsi="Segoe UI" w:cs="Segoe UI"/>
+            <w:b/>
+            <w:bCs/>
+            <w:color w:val="002060"/>
+            <w:sz w:val="18"/>
+            <w:szCs w:val="18"/>
+            <w:lang w:eastAsia="fr-FR"/>
+          </w:rPr>
+          <w:t xml:space="preserve">%@taglib uri="http://java.sun.com/jsp/jstl/core" </w:t>
+        </w:r>
+        <w:proofErr w:type="spellStart"/>
+        <w:r>
+          <w:rPr>
+            <w:rFonts w:ascii="Segoe UI" w:eastAsia="Times New Roman" w:hAnsi="Segoe UI" w:cs="Segoe UI"/>
+            <w:b/>
+            <w:bCs/>
+            <w:color w:val="002060"/>
+            <w:sz w:val="18"/>
+            <w:szCs w:val="18"/>
+            <w:lang w:eastAsia="fr-FR"/>
+          </w:rPr>
+          <w:t>prefix</w:t>
+        </w:r>
+        <w:proofErr w:type="spellEnd"/>
+        <w:r>
+          <w:rPr>
+            <w:rFonts w:ascii="Segoe UI" w:eastAsia="Times New Roman" w:hAnsi="Segoe UI" w:cs="Segoe UI"/>
+            <w:b/>
+            <w:bCs/>
+            <w:color w:val="002060"/>
+            <w:sz w:val="18"/>
+            <w:szCs w:val="18"/>
+            <w:lang w:eastAsia="fr-FR"/>
+          </w:rPr>
+          <w:t>="c" %</w:t>
+        </w:r>
+      </w:hyperlink>
+      <w:r>
+        <w:rPr>
+          <w:rFonts w:ascii="Segoe UI" w:eastAsia="Times New Roman" w:hAnsi="Segoe UI" w:cs="Segoe UI"/>
+          <w:b/>
+          <w:bCs/>
+          <w:color w:val="002060"/>
+          <w:sz w:val="18"/>
+          <w:szCs w:val="18"/>
+          <w:lang w:eastAsia="fr-FR"/>
+        </w:rPr>
+        <w:t>&gt;</w:t>
+      </w:r>
+    </w:p>
+    <w:p>
+      <w:pPr>
+        <w:pStyle w:val="Paragraphedeliste"/>
+        <w:spacing w:after="0" w:line="240" w:lineRule="auto"/>
+        <w:ind w:left="2135"/>
+        <w:rPr>
+          <w:rFonts w:ascii="Segoe UI" w:eastAsia="Times New Roman" w:hAnsi="Segoe UI" w:cs="Segoe UI"/>
+          <w:b/>
+          <w:bCs/>
+          <w:color w:val="002060"/>
+          <w:sz w:val="18"/>
+          <w:szCs w:val="18"/>
+          <w:lang w:eastAsia="fr-FR"/>
+        </w:rPr>
+      </w:pPr>
+      <w:r>
+        <w:rPr>
+          <w:rFonts w:ascii="Segoe UI" w:eastAsia="Times New Roman" w:hAnsi="Segoe UI" w:cs="Segoe UI"/>
+          <w:b/>
+          <w:bCs/>
+          <w:color w:val="002060"/>
+          <w:sz w:val="18"/>
+          <w:szCs w:val="18"/>
+          <w:lang w:eastAsia="fr-FR"/>
+        </w:rPr>
+        <w:t xml:space="preserve">&lt;%@page </w:t>
+      </w:r>
+      <w:proofErr w:type="spellStart"/>
+      <w:r>
+        <w:rPr>
+          <w:rFonts w:ascii="Segoe UI" w:eastAsia="Times New Roman" w:hAnsi="Segoe UI" w:cs="Segoe UI"/>
+          <w:b/>
+          <w:bCs/>
+          <w:color w:val="002060"/>
+          <w:sz w:val="18"/>
+          <w:szCs w:val="18"/>
+          <w:lang w:eastAsia="fr-FR"/>
+        </w:rPr>
+        <w:t>isELIgnored</w:t>
+      </w:r>
+      <w:proofErr w:type="spellEnd"/>
+      <w:r>
+        <w:rPr>
+          <w:rFonts w:ascii="Segoe UI" w:eastAsia="Times New Roman" w:hAnsi="Segoe UI" w:cs="Segoe UI"/>
+          <w:b/>
+          <w:bCs/>
+          <w:color w:val="002060"/>
+          <w:sz w:val="18"/>
+          <w:szCs w:val="18"/>
+          <w:lang w:eastAsia="fr-FR"/>
+        </w:rPr>
+        <w:t>="false" %&gt;</w:t>
+      </w:r>
+    </w:p>
+    <w:p>
+      <w:pPr>
+        <w:pStyle w:val="Paragraphedeliste"/>
+        <w:numPr>
+          <w:ilvl w:val="0"/>
+          <w:numId w:val="8"/>
+        </w:numPr>
+      </w:pPr>
+      <w:r>
+        <w:t xml:space="preserve">Mettre cette </w:t>
+      </w:r>
+      <w:proofErr w:type="spellStart"/>
+      <w:r>
+        <w:rPr>
+          <w:rFonts w:ascii="Segoe UI" w:eastAsia="Times New Roman" w:hAnsi="Segoe UI" w:cs="Segoe UI"/>
+          <w:sz w:val="21"/>
+          <w:szCs w:val="21"/>
+          <w:lang w:eastAsia="fr-FR"/>
+        </w:rPr>
+        <w:t>dépendence</w:t>
+      </w:r>
+      <w:proofErr w:type="spellEnd"/>
+      <w:r>
+        <w:t xml:space="preserve"> dans la POM.xml fichier de paramétrage Maven</w:t>
+      </w:r>
+    </w:p>
+    <w:p>
+      <w:pPr>
+        <w:pStyle w:val="Paragraphedeliste"/>
+        <w:spacing w:after="0" w:line="240" w:lineRule="auto"/>
+        <w:ind w:left="2135"/>
+        <w:rPr>
+          <w:rFonts w:ascii="Segoe UI" w:eastAsia="Times New Roman" w:hAnsi="Segoe UI" w:cs="Segoe UI"/>
+          <w:b/>
+          <w:bCs/>
+          <w:sz w:val="18"/>
+          <w:szCs w:val="18"/>
+          <w:lang w:eastAsia="fr-FR"/>
+        </w:rPr>
+      </w:pPr>
+      <w:r>
+        <w:rPr>
+          <w:rFonts w:ascii="Segoe UI" w:eastAsia="Times New Roman" w:hAnsi="Segoe UI" w:cs="Segoe UI"/>
+          <w:sz w:val="21"/>
+          <w:szCs w:val="21"/>
+          <w:lang w:eastAsia="fr-FR"/>
+        </w:rPr>
+        <w:t>   </w:t>
+      </w:r>
+      <w:bookmarkStart w:id="0" w:name="_GoBack"/>
+      <w:bookmarkEnd w:id="0"/>
+      <w:r>
+        <w:rPr>
+          <w:rFonts w:ascii="Segoe UI" w:eastAsia="Times New Roman" w:hAnsi="Segoe UI" w:cs="Segoe UI"/>
+          <w:sz w:val="21"/>
+          <w:szCs w:val="21"/>
+          <w:lang w:eastAsia="fr-FR"/>
+        </w:rPr>
+        <w:t> </w:t>
+      </w:r>
+      <w:r>
+        <w:rPr>
+          <w:rFonts w:ascii="Segoe UI" w:eastAsia="Times New Roman" w:hAnsi="Segoe UI" w:cs="Segoe UI"/>
+          <w:b/>
+          <w:bCs/>
+          <w:color w:val="002060"/>
+          <w:sz w:val="18"/>
+          <w:szCs w:val="18"/>
+          <w:lang w:eastAsia="fr-FR"/>
+        </w:rPr>
+        <w:t>&lt;</w:t>
+      </w:r>
+      <w:proofErr w:type="spellStart"/>
+      <w:proofErr w:type="gramStart"/>
+      <w:r>
+        <w:rPr>
+          <w:rFonts w:ascii="Segoe UI" w:eastAsia="Times New Roman" w:hAnsi="Segoe UI" w:cs="Segoe UI"/>
+          <w:b/>
+          <w:bCs/>
+          <w:color w:val="002060"/>
+          <w:sz w:val="18"/>
+          <w:szCs w:val="18"/>
+          <w:lang w:eastAsia="fr-FR"/>
+        </w:rPr>
+        <w:t>dependency</w:t>
+      </w:r>
+      <w:proofErr w:type="spellEnd"/>
+      <w:proofErr w:type="gramEnd"/>
+      <w:r>
+        <w:rPr>
+          <w:rFonts w:ascii="Segoe UI" w:eastAsia="Times New Roman" w:hAnsi="Segoe UI" w:cs="Segoe UI"/>
+          <w:b/>
+          <w:bCs/>
+          <w:color w:val="002060"/>
+          <w:sz w:val="18"/>
+          <w:szCs w:val="18"/>
+          <w:lang w:eastAsia="fr-FR"/>
+        </w:rPr>
+        <w:t>&gt;</w:t>
+      </w:r>
+      <w:r>
+        <w:rPr>
+          <w:rFonts w:ascii="Segoe UI" w:eastAsia="Times New Roman" w:hAnsi="Segoe UI" w:cs="Segoe UI"/>
+          <w:b/>
+          <w:bCs/>
+          <w:color w:val="002060"/>
+          <w:sz w:val="18"/>
+          <w:szCs w:val="18"/>
+          <w:lang w:eastAsia="fr-FR"/>
+        </w:rPr>
+        <w:br/>
+        <w:t>      &lt;</w:t>
+      </w:r>
+      <w:proofErr w:type="spellStart"/>
+      <w:r>
+        <w:rPr>
+          <w:rFonts w:ascii="Segoe UI" w:eastAsia="Times New Roman" w:hAnsi="Segoe UI" w:cs="Segoe UI"/>
+          <w:b/>
+          <w:bCs/>
+          <w:color w:val="002060"/>
+          <w:sz w:val="18"/>
+          <w:szCs w:val="18"/>
+          <w:lang w:eastAsia="fr-FR"/>
+        </w:rPr>
+        <w:t>groupId</w:t>
+      </w:r>
+      <w:proofErr w:type="spellEnd"/>
+      <w:r>
+        <w:rPr>
+          <w:rFonts w:ascii="Segoe UI" w:eastAsia="Times New Roman" w:hAnsi="Segoe UI" w:cs="Segoe UI"/>
+          <w:b/>
+          <w:bCs/>
+          <w:color w:val="002060"/>
+          <w:sz w:val="18"/>
+          <w:szCs w:val="18"/>
+          <w:lang w:eastAsia="fr-FR"/>
+        </w:rPr>
+        <w:t>&gt;</w:t>
+      </w:r>
+      <w:proofErr w:type="spellStart"/>
+      <w:r>
+        <w:rPr>
+          <w:rFonts w:ascii="Segoe UI" w:eastAsia="Times New Roman" w:hAnsi="Segoe UI" w:cs="Segoe UI"/>
+          <w:b/>
+          <w:bCs/>
+          <w:color w:val="002060"/>
+          <w:sz w:val="18"/>
+          <w:szCs w:val="18"/>
+          <w:lang w:eastAsia="fr-FR"/>
+        </w:rPr>
+        <w:t>javax.servlet</w:t>
+      </w:r>
+      <w:proofErr w:type="spellEnd"/>
+      <w:r>
+        <w:rPr>
+          <w:rFonts w:ascii="Segoe UI" w:eastAsia="Times New Roman" w:hAnsi="Segoe UI" w:cs="Segoe UI"/>
+          <w:b/>
+          <w:bCs/>
+          <w:color w:val="002060"/>
+          <w:sz w:val="18"/>
+          <w:szCs w:val="18"/>
+          <w:lang w:eastAsia="fr-FR"/>
+        </w:rPr>
+        <w:t>&lt;/</w:t>
+      </w:r>
+      <w:proofErr w:type="spellStart"/>
+      <w:r>
+        <w:rPr>
+          <w:rFonts w:ascii="Segoe UI" w:eastAsia="Times New Roman" w:hAnsi="Segoe UI" w:cs="Segoe UI"/>
+          <w:b/>
+          <w:bCs/>
+          <w:color w:val="002060"/>
+          <w:sz w:val="18"/>
+          <w:szCs w:val="18"/>
+          <w:lang w:eastAsia="fr-FR"/>
+        </w:rPr>
+        <w:t>groupId</w:t>
+      </w:r>
+      <w:proofErr w:type="spellEnd"/>
+      <w:r>
+        <w:rPr>
+          <w:rFonts w:ascii="Segoe UI" w:eastAsia="Times New Roman" w:hAnsi="Segoe UI" w:cs="Segoe UI"/>
+          <w:b/>
+          <w:bCs/>
+          <w:color w:val="002060"/>
+          <w:sz w:val="18"/>
+          <w:szCs w:val="18"/>
+          <w:lang w:eastAsia="fr-FR"/>
+        </w:rPr>
+        <w:t>&gt;</w:t>
+      </w:r>
+      <w:r>
+        <w:rPr>
+          <w:rFonts w:ascii="Segoe UI" w:eastAsia="Times New Roman" w:hAnsi="Segoe UI" w:cs="Segoe UI"/>
+          <w:b/>
+          <w:bCs/>
+          <w:color w:val="002060"/>
+          <w:sz w:val="18"/>
+          <w:szCs w:val="18"/>
+          <w:lang w:eastAsia="fr-FR"/>
+        </w:rPr>
+        <w:br/>
+        <w:t>      &lt;</w:t>
+      </w:r>
+      <w:proofErr w:type="spellStart"/>
+      <w:r>
+        <w:rPr>
+          <w:rFonts w:ascii="Segoe UI" w:eastAsia="Times New Roman" w:hAnsi="Segoe UI" w:cs="Segoe UI"/>
+          <w:b/>
+          <w:bCs/>
+          <w:color w:val="002060"/>
+          <w:sz w:val="18"/>
+          <w:szCs w:val="18"/>
+          <w:lang w:eastAsia="fr-FR"/>
+        </w:rPr>
+        <w:t>artifactId</w:t>
+      </w:r>
+      <w:proofErr w:type="spellEnd"/>
+      <w:r>
+        <w:rPr>
+          <w:rFonts w:ascii="Segoe UI" w:eastAsia="Times New Roman" w:hAnsi="Segoe UI" w:cs="Segoe UI"/>
+          <w:b/>
+          <w:bCs/>
+          <w:color w:val="002060"/>
+          <w:sz w:val="18"/>
+          <w:szCs w:val="18"/>
+          <w:lang w:eastAsia="fr-FR"/>
+        </w:rPr>
+        <w:t>&gt;</w:t>
+      </w:r>
+      <w:proofErr w:type="spellStart"/>
+      <w:r>
+        <w:rPr>
+          <w:rFonts w:ascii="Segoe UI" w:eastAsia="Times New Roman" w:hAnsi="Segoe UI" w:cs="Segoe UI"/>
+          <w:b/>
+          <w:bCs/>
+          <w:color w:val="002060"/>
+          <w:sz w:val="18"/>
+          <w:szCs w:val="18"/>
+          <w:lang w:eastAsia="fr-FR"/>
+        </w:rPr>
+        <w:t>jstl</w:t>
+      </w:r>
+      <w:proofErr w:type="spellEnd"/>
+      <w:r>
+        <w:rPr>
+          <w:rFonts w:ascii="Segoe UI" w:eastAsia="Times New Roman" w:hAnsi="Segoe UI" w:cs="Segoe UI"/>
+          <w:b/>
+          <w:bCs/>
+          <w:color w:val="002060"/>
+          <w:sz w:val="18"/>
+          <w:szCs w:val="18"/>
+          <w:lang w:eastAsia="fr-FR"/>
+        </w:rPr>
+        <w:t>&lt;/</w:t>
+      </w:r>
+      <w:proofErr w:type="spellStart"/>
+      <w:r>
+        <w:rPr>
+          <w:rFonts w:ascii="Segoe UI" w:eastAsia="Times New Roman" w:hAnsi="Segoe UI" w:cs="Segoe UI"/>
+          <w:b/>
+          <w:bCs/>
+          <w:color w:val="002060"/>
+          <w:sz w:val="18"/>
+          <w:szCs w:val="18"/>
+          <w:lang w:eastAsia="fr-FR"/>
+        </w:rPr>
+        <w:t>artifactId</w:t>
+      </w:r>
+      <w:proofErr w:type="spellEnd"/>
+      <w:r>
+        <w:rPr>
+          <w:rFonts w:ascii="Segoe UI" w:eastAsia="Times New Roman" w:hAnsi="Segoe UI" w:cs="Segoe UI"/>
+          <w:b/>
+          <w:bCs/>
+          <w:color w:val="002060"/>
+          <w:sz w:val="18"/>
+          <w:szCs w:val="18"/>
+          <w:lang w:eastAsia="fr-FR"/>
+        </w:rPr>
+        <w:t>&gt;</w:t>
+      </w:r>
+      <w:r>
+        <w:rPr>
+          <w:rFonts w:ascii="Segoe UI" w:eastAsia="Times New Roman" w:hAnsi="Segoe UI" w:cs="Segoe UI"/>
+          <w:b/>
+          <w:bCs/>
+          <w:color w:val="002060"/>
+          <w:sz w:val="18"/>
+          <w:szCs w:val="18"/>
+          <w:lang w:eastAsia="fr-FR"/>
+        </w:rPr>
+        <w:br/>
+        <w:t>      &lt;version&gt;1.2&lt;/version&gt;</w:t>
+      </w:r>
+      <w:r>
+        <w:rPr>
+          <w:rFonts w:ascii="Segoe UI" w:eastAsia="Times New Roman" w:hAnsi="Segoe UI" w:cs="Segoe UI"/>
+          <w:b/>
+          <w:bCs/>
+          <w:color w:val="002060"/>
+          <w:sz w:val="18"/>
+          <w:szCs w:val="18"/>
+          <w:lang w:eastAsia="fr-FR"/>
+        </w:rPr>
+        <w:br/>
+        <w:t>    &lt;/</w:t>
+      </w:r>
+      <w:proofErr w:type="spellStart"/>
+      <w:r>
+        <w:rPr>
+          <w:rFonts w:ascii="Segoe UI" w:eastAsia="Times New Roman" w:hAnsi="Segoe UI" w:cs="Segoe UI"/>
+          <w:b/>
+          <w:bCs/>
+          <w:color w:val="002060"/>
+          <w:sz w:val="18"/>
+          <w:szCs w:val="18"/>
+          <w:lang w:eastAsia="fr-FR"/>
+        </w:rPr>
+        <w:t>dependency</w:t>
+      </w:r>
+      <w:proofErr w:type="spellEnd"/>
+      <w:r>
+        <w:rPr>
+          <w:rFonts w:ascii="Segoe UI" w:eastAsia="Times New Roman" w:hAnsi="Segoe UI" w:cs="Segoe UI"/>
+          <w:b/>
+          <w:bCs/>
+          <w:color w:val="002060"/>
+          <w:sz w:val="18"/>
+          <w:szCs w:val="18"/>
+          <w:lang w:eastAsia="fr-FR"/>
+        </w:rPr>
+        <w:t>&gt;</w:t>
+      </w:r>
+      <w:r>
+        <w:rPr>
+          <w:rFonts w:ascii="Segoe UI" w:eastAsia="Times New Roman" w:hAnsi="Segoe UI" w:cs="Segoe UI"/>
+          <w:b/>
+          <w:bCs/>
+          <w:sz w:val="18"/>
+          <w:szCs w:val="18"/>
+          <w:lang w:eastAsia="fr-FR"/>
+        </w:rPr>
+        <w:br/>
+        <w:t> </w:t>
+      </w:r>
+    </w:p>
+    <w:p>
+      <w:pPr>
+        <w:pStyle w:val="Paragraphedeliste"/>
+        <w:ind w:left="2135"/>
+      </w:pPr>
+    </w:p>
+    <w:p>
+      <w:pPr>
+        <w:spacing w:after="0" w:line="240" w:lineRule="auto"/>
+        <w:rPr>
+          <w:rFonts w:ascii="Consolas" w:eastAsia="Times New Roman" w:hAnsi="Consolas" w:cs="Times New Roman"/>
+          <w:b/>
+          <w:bCs/>
+          <w:color w:val="7030A0"/>
+          <w:sz w:val="16"/>
+          <w:szCs w:val="16"/>
+          <w:lang w:eastAsia="fr-FR"/>
+        </w:rPr>
+      </w:pPr>
+    </w:p>
+    <w:p>
+      <w:pPr>
+        <w:rPr>
+          <w:b/>
+          <w:bCs/>
+          <w:color w:val="7030A0"/>
+          <w:sz w:val="16"/>
+          <w:szCs w:val="16"/>
+        </w:rPr>
+      </w:pPr>
+    </w:p>
+    <w:p>
+      <w:proofErr w:type="spellStart"/>
+      <w:r>
+        <w:t>Resumé</w:t>
+      </w:r>
+      <w:proofErr w:type="spellEnd"/>
+      <w:r>
+        <w:t xml:space="preserve"> de la doc de la servlet</w:t>
       </w:r>
       <w:r>
         <w:rPr>
@@ -1111,7 +2461,7 @@
                     <pic:cNvPicPr/>
                   </pic:nvPicPr>
                   <pic:blipFill rotWithShape="1">
-                    <a:blip r:embed="rId17"/>
+                    <a:blip r:embed="rId18"/>
                     <a:srcRect/>
                     <a:stretch/>
                   </pic:blipFill>
@@ -1176,8 +2526,39 @@
                 <w:szCs w:val="21"/>
                 <w:lang w:eastAsia="fr-FR"/>
               </w:rPr>
-              <w:t>Création d'un nouveau projet "whatevernameyoulike" Java sous IntelliJ</w:t>
-            </w:r>
+              <w:t>Création d'un nouveau projet "</w:t>
+            </w:r>
+            <w:proofErr w:type="spellStart"/>
+            <w:r>
+              <w:rPr>
+                <w:rFonts w:ascii="Segoe UI" w:eastAsia="Times New Roman" w:hAnsi="Segoe UI" w:cs="Segoe UI"/>
+                <w:sz w:val="21"/>
+                <w:szCs w:val="21"/>
+                <w:lang w:eastAsia="fr-FR"/>
+              </w:rPr>
+              <w:t>whatevernameyoulike</w:t>
+            </w:r>
+            <w:proofErr w:type="spellEnd"/>
+            <w:r>
+              <w:rPr>
+                <w:rFonts w:ascii="Segoe UI" w:eastAsia="Times New Roman" w:hAnsi="Segoe UI" w:cs="Segoe UI"/>
+                <w:sz w:val="21"/>
+                <w:szCs w:val="21"/>
+                <w:lang w:eastAsia="fr-FR"/>
+              </w:rPr>
+              <w:t xml:space="preserve">" Java sous </w:t>
+            </w:r>
+            <w:proofErr w:type="spellStart"/>
+            <w:r>
+              <w:rPr>
+                <w:rFonts w:ascii="Segoe UI" w:eastAsia="Times New Roman" w:hAnsi="Segoe UI" w:cs="Segoe UI"/>
+                <w:sz w:val="21"/>
+                <w:szCs w:val="21"/>
+                <w:lang w:eastAsia="fr-FR"/>
+              </w:rPr>
+              <w:t>IntelliJ</w:t>
+            </w:r>
+            <w:proofErr w:type="spellEnd"/>
             <w:r>
               <w:rPr>
                 <w:rFonts w:ascii="Segoe UI" w:eastAsia="Times New Roman" w:hAnsi="Segoe UI" w:cs="Segoe UI"/>
@@ -1186,7 +2567,86 @@
                 <w:lang w:eastAsia="fr-FR"/>
               </w:rPr>
               <w:br/>
-              <w:t>Create Maven project from archetype :</w:t>
+            </w:r>
+            <w:proofErr w:type="spellStart"/>
+            <w:r>
+              <w:rPr>
+                <w:rFonts w:ascii="Segoe UI" w:eastAsia="Times New Roman" w:hAnsi="Segoe UI" w:cs="Segoe UI"/>
+                <w:sz w:val="21"/>
+                <w:szCs w:val="21"/>
+                <w:lang w:eastAsia="fr-FR"/>
+              </w:rPr>
+              <w:t>Create</w:t>
+            </w:r>
+            <w:proofErr w:type="spellEnd"/>
+            <w:r>
+              <w:rPr>
+                <w:rFonts w:ascii="Segoe UI" w:eastAsia="Times New Roman" w:hAnsi="Segoe UI" w:cs="Segoe UI"/>
+                <w:sz w:val="21"/>
+                <w:szCs w:val="21"/>
+                <w:lang w:eastAsia="fr-FR"/>
+              </w:rPr>
+              <w:t xml:space="preserve"> Maven </w:t>
+            </w:r>
+            <w:proofErr w:type="spellStart"/>
+            <w:r>
+              <w:rPr>
+                <w:rFonts w:ascii="Segoe UI" w:eastAsia="Times New Roman" w:hAnsi="Segoe UI" w:cs="Segoe UI"/>
+                <w:sz w:val="21"/>
+                <w:szCs w:val="21"/>
+                <w:lang w:eastAsia="fr-FR"/>
+              </w:rPr>
+              <w:t>project</w:t>
+            </w:r>
+            <w:proofErr w:type="spellEnd"/>
+            <w:r>
+              <w:rPr>
+                <w:rFonts w:ascii="Segoe UI" w:eastAsia="Times New Roman" w:hAnsi="Segoe UI" w:cs="Segoe UI"/>
+                <w:sz w:val="21"/>
+                <w:szCs w:val="21"/>
+                <w:lang w:eastAsia="fr-FR"/>
+              </w:rPr>
+              <w:t xml:space="preserve"> </w:t>
+            </w:r>
+            <w:proofErr w:type="spellStart"/>
+            <w:r>
+              <w:rPr>
+                <w:rFonts w:ascii="Segoe UI" w:eastAsia="Times New Roman" w:hAnsi="Segoe UI" w:cs="Segoe UI"/>
+                <w:sz w:val="21"/>
+                <w:szCs w:val="21"/>
+                <w:lang w:eastAsia="fr-FR"/>
+              </w:rPr>
+              <w:t>from</w:t>
+            </w:r>
+            <w:proofErr w:type="spellEnd"/>
+            <w:r>
+              <w:rPr>
+                <w:rFonts w:ascii="Segoe UI" w:eastAsia="Times New Roman" w:hAnsi="Segoe UI" w:cs="Segoe UI"/>
+                <w:sz w:val="21"/>
+                <w:szCs w:val="21"/>
+                <w:lang w:eastAsia="fr-FR"/>
+              </w:rPr>
+              <w:t xml:space="preserve"> </w:t>
+            </w:r>
+            <w:proofErr w:type="spellStart"/>
+            <w:r>
+              <w:rPr>
+                <w:rFonts w:ascii="Segoe UI" w:eastAsia="Times New Roman" w:hAnsi="Segoe UI" w:cs="Segoe UI"/>
+                <w:sz w:val="21"/>
+                <w:szCs w:val="21"/>
+                <w:lang w:eastAsia="fr-FR"/>
+              </w:rPr>
+              <w:t>archetype</w:t>
+            </w:r>
+            <w:proofErr w:type="spellEnd"/>
+            <w:r>
+              <w:rPr>
+                <w:rFonts w:ascii="Segoe UI" w:eastAsia="Times New Roman" w:hAnsi="Segoe UI" w:cs="Segoe UI"/>
+                <w:sz w:val="21"/>
+                <w:szCs w:val="21"/>
+                <w:lang w:eastAsia="fr-FR"/>
+              </w:rPr>
+              <w:t xml:space="preserve"> :</w:t>
             </w:r>
             <w:r>
               <w:rPr>
@@ -1196,8 +2656,30 @@
                 <w:lang w:eastAsia="fr-FR"/>
               </w:rPr>
               <w:br/>
-              <w:t>org.apache.maven.archetypes:maven-archetype-webapp</w:t>
-            </w:r>
+            </w:r>
+            <w:proofErr w:type="spellStart"/>
+            <w:proofErr w:type="gramStart"/>
+            <w:r>
+              <w:rPr>
+                <w:rFonts w:ascii="Segoe UI" w:eastAsia="Times New Roman" w:hAnsi="Segoe UI" w:cs="Segoe UI"/>
+                <w:sz w:val="21"/>
+                <w:szCs w:val="21"/>
+                <w:lang w:eastAsia="fr-FR"/>
+              </w:rPr>
+              <w:lastRenderedPageBreak/>
+              <w:t>org.apache</w:t>
+            </w:r>
+            <w:proofErr w:type="gramEnd"/>
+            <w:r>
+              <w:rPr>
+                <w:rFonts w:ascii="Segoe UI" w:eastAsia="Times New Roman" w:hAnsi="Segoe UI" w:cs="Segoe UI"/>
+                <w:sz w:val="21"/>
+                <w:szCs w:val="21"/>
+                <w:lang w:eastAsia="fr-FR"/>
+              </w:rPr>
+              <w:t>.maven.archetypes:maven-archetype-webapp</w:t>
+            </w:r>
+            <w:proofErr w:type="spellEnd"/>
             <w:r>
               <w:rPr>
                 <w:rFonts w:ascii="Segoe UI" w:eastAsia="Times New Roman" w:hAnsi="Segoe UI" w:cs="Segoe UI"/>
@@ -1244,8 +2726,30 @@
                 <w:szCs w:val="21"/>
                 <w:lang w:eastAsia="fr-FR"/>
               </w:rPr>
-              <w:t>Ajout du .gitignore</w:t>
-            </w:r>
+              <w:t xml:space="preserve">Ajout </w:t>
+            </w:r>
+            <w:proofErr w:type="gramStart"/>
+            <w:r>
+              <w:rPr>
+                <w:rFonts w:ascii="Segoe UI" w:eastAsia="Times New Roman" w:hAnsi="Segoe UI" w:cs="Segoe UI"/>
+                <w:sz w:val="21"/>
+                <w:szCs w:val="21"/>
+                <w:lang w:eastAsia="fr-FR"/>
+              </w:rPr>
+              <w:t>du .</w:t>
+            </w:r>
+            <w:proofErr w:type="spellStart"/>
+            <w:r>
+              <w:rPr>
+                <w:rFonts w:ascii="Segoe UI" w:eastAsia="Times New Roman" w:hAnsi="Segoe UI" w:cs="Segoe UI"/>
+                <w:sz w:val="21"/>
+                <w:szCs w:val="21"/>
+                <w:lang w:eastAsia="fr-FR"/>
+              </w:rPr>
+              <w:t>gitignore</w:t>
+            </w:r>
+            <w:proofErr w:type="spellEnd"/>
+            <w:proofErr w:type="gramEnd"/>
           </w:p>
           <w:p>
             <w:pPr>
@@ -1282,8 +2786,39 @@
                 <w:szCs w:val="21"/>
                 <w:lang w:eastAsia="fr-FR"/>
               </w:rPr>
-              <w:t>Maven task / install</w:t>
-            </w:r>
+              <w:t xml:space="preserve">Maven </w:t>
+            </w:r>
+            <w:proofErr w:type="spellStart"/>
+            <w:r>
+              <w:rPr>
+                <w:rFonts w:ascii="Segoe UI" w:eastAsia="Times New Roman" w:hAnsi="Segoe UI" w:cs="Segoe UI"/>
+                <w:sz w:val="21"/>
+                <w:szCs w:val="21"/>
+                <w:lang w:eastAsia="fr-FR"/>
+              </w:rPr>
+              <w:t>task</w:t>
+            </w:r>
+            <w:proofErr w:type="spellEnd"/>
+            <w:r>
+              <w:rPr>
+                <w:rFonts w:ascii="Segoe UI" w:eastAsia="Times New Roman" w:hAnsi="Segoe UI" w:cs="Segoe UI"/>
+                <w:sz w:val="21"/>
+                <w:szCs w:val="21"/>
+                <w:lang w:eastAsia="fr-FR"/>
+              </w:rPr>
+              <w:t xml:space="preserve"> / </w:t>
+            </w:r>
+            <w:proofErr w:type="spellStart"/>
+            <w:r>
+              <w:rPr>
+                <w:rFonts w:ascii="Segoe UI" w:eastAsia="Times New Roman" w:hAnsi="Segoe UI" w:cs="Segoe UI"/>
+                <w:sz w:val="21"/>
+                <w:szCs w:val="21"/>
+                <w:lang w:eastAsia="fr-FR"/>
+              </w:rPr>
+              <w:t>install</w:t>
+            </w:r>
+            <w:proofErr w:type="spellEnd"/>
             <w:r>
               <w:rPr>
                 <w:rFonts w:ascii="Segoe UI" w:eastAsia="Times New Roman" w:hAnsi="Segoe UI" w:cs="Segoe UI"/>
@@ -1301,16 +2836,47 @@
                 <w:szCs w:val="21"/>
                 <w:lang w:eastAsia="fr-FR"/>
               </w:rPr>
-              <w:t>.war</w:t>
-            </w:r>
-            <w:r>
-              <w:rPr>
-                <w:rFonts w:ascii="Segoe UI" w:eastAsia="Times New Roman" w:hAnsi="Segoe UI" w:cs="Segoe UI"/>
-                <w:sz w:val="21"/>
-                <w:szCs w:val="21"/>
-                <w:lang w:eastAsia="fr-FR"/>
-              </w:rPr>
-              <w:t xml:space="preserve"> (contenu dans package target)</w:t>
+              <w:t>.</w:t>
+            </w:r>
+            <w:proofErr w:type="spellStart"/>
+            <w:r>
+              <w:rPr>
+                <w:rFonts w:ascii="Segoe UI" w:eastAsia="Times New Roman" w:hAnsi="Segoe UI" w:cs="Segoe UI"/>
+                <w:sz w:val="21"/>
+                <w:szCs w:val="21"/>
+                <w:lang w:eastAsia="fr-FR"/>
+              </w:rPr>
+              <w:t>war</w:t>
+            </w:r>
+            <w:proofErr w:type="spellEnd"/>
+            <w:r>
+              <w:rPr>
+                <w:rFonts w:ascii="Segoe UI" w:eastAsia="Times New Roman" w:hAnsi="Segoe UI" w:cs="Segoe UI"/>
+                <w:sz w:val="21"/>
+                <w:szCs w:val="21"/>
+                <w:lang w:eastAsia="fr-FR"/>
+              </w:rPr>
+              <w:t xml:space="preserve"> (contenu dans package </w:t>
+            </w:r>
+            <w:proofErr w:type="spellStart"/>
+            <w:r>
+              <w:rPr>
+                <w:rFonts w:ascii="Segoe UI" w:eastAsia="Times New Roman" w:hAnsi="Segoe UI" w:cs="Segoe UI"/>
+                <w:sz w:val="21"/>
+                <w:szCs w:val="21"/>
+                <w:lang w:eastAsia="fr-FR"/>
+              </w:rPr>
+              <w:t>target</w:t>
+            </w:r>
+            <w:proofErr w:type="spellEnd"/>
+            <w:r>
+              <w:rPr>
+                <w:rFonts w:ascii="Segoe UI" w:eastAsia="Times New Roman" w:hAnsi="Segoe UI" w:cs="Segoe UI"/>
+                <w:sz w:val="21"/>
+                <w:szCs w:val="21"/>
+                <w:lang w:eastAsia="fr-FR"/>
+              </w:rPr>
+              <w:t>)</w:t>
             </w:r>
             <w:r>
               <w:rPr>
@@ -1338,8 +2904,39 @@
                 <w:szCs w:val="21"/>
                 <w:lang w:eastAsia="fr-FR"/>
               </w:rPr>
-              <w:t>=&gt;le copier dans Apache\tomcat\Webapps</w:t>
-            </w:r>
+              <w:t>=&gt;le copier dans Apache\</w:t>
+            </w:r>
+            <w:proofErr w:type="spellStart"/>
+            <w:r>
+              <w:rPr>
+                <w:rFonts w:ascii="Segoe UI" w:eastAsia="Times New Roman" w:hAnsi="Segoe UI" w:cs="Segoe UI"/>
+                <w:sz w:val="21"/>
+                <w:szCs w:val="21"/>
+                <w:lang w:eastAsia="fr-FR"/>
+              </w:rPr>
+              <w:t>tomcat</w:t>
+            </w:r>
+            <w:proofErr w:type="spellEnd"/>
+            <w:r>
+              <w:rPr>
+                <w:rFonts w:ascii="Segoe UI" w:eastAsia="Times New Roman" w:hAnsi="Segoe UI" w:cs="Segoe UI"/>
+                <w:sz w:val="21"/>
+                <w:szCs w:val="21"/>
+                <w:lang w:eastAsia="fr-FR"/>
+              </w:rPr>
+              <w:t>\</w:t>
+            </w:r>
+            <w:proofErr w:type="spellStart"/>
+            <w:r>
+              <w:rPr>
+                <w:rFonts w:ascii="Segoe UI" w:eastAsia="Times New Roman" w:hAnsi="Segoe UI" w:cs="Segoe UI"/>
+                <w:sz w:val="21"/>
+                <w:szCs w:val="21"/>
+                <w:lang w:eastAsia="fr-FR"/>
+              </w:rPr>
+              <w:t>Webapps</w:t>
+            </w:r>
+            <w:proofErr w:type="spellEnd"/>
           </w:p>
           <w:p>
             <w:pPr>
@@ -1416,7 +3013,27 @@
                 <w:lang w:eastAsia="fr-FR"/>
               </w:rPr>
               <w:br/>
-              <w:t>    &lt;properties&gt;</w:t>
+              <w:t>    &lt;</w:t>
+            </w:r>
+            <w:proofErr w:type="spellStart"/>
+            <w:r>
+              <w:rPr>
+                <w:rFonts w:ascii="Segoe UI" w:eastAsia="Times New Roman" w:hAnsi="Segoe UI" w:cs="Segoe UI"/>
+                <w:sz w:val="21"/>
+                <w:szCs w:val="21"/>
+                <w:lang w:eastAsia="fr-FR"/>
+              </w:rPr>
+              <w:t>properties</w:t>
+            </w:r>
+            <w:proofErr w:type="spellEnd"/>
+            <w:r>
+              <w:rPr>
+                <w:rFonts w:ascii="Segoe UI" w:eastAsia="Times New Roman" w:hAnsi="Segoe UI" w:cs="Segoe UI"/>
+                <w:sz w:val="21"/>
+                <w:szCs w:val="21"/>
+                <w:lang w:eastAsia="fr-FR"/>
+              </w:rPr>
+              <w:t>&gt;</w:t>
             </w:r>
             <w:r>
               <w:rPr>
@@ -1436,7 +3053,47 @@
                 <w:lang w:eastAsia="fr-FR"/>
               </w:rPr>
               <w:br/>
-              <w:t>        &lt;maven.compiler.source&gt;11&lt;/maven.compiler.source&gt;</w:t>
+              <w:t>        &lt;</w:t>
+            </w:r>
+            <w:proofErr w:type="spellStart"/>
+            <w:r>
+              <w:rPr>
+                <w:rFonts w:ascii="Segoe UI" w:eastAsia="Times New Roman" w:hAnsi="Segoe UI" w:cs="Segoe UI"/>
+                <w:sz w:val="21"/>
+                <w:szCs w:val="21"/>
+                <w:lang w:eastAsia="fr-FR"/>
+              </w:rPr>
+              <w:t>maven.compiler.source</w:t>
+            </w:r>
+            <w:proofErr w:type="spellEnd"/>
+            <w:r>
+              <w:rPr>
+                <w:rFonts w:ascii="Segoe UI" w:eastAsia="Times New Roman" w:hAnsi="Segoe UI" w:cs="Segoe UI"/>
+                <w:sz w:val="21"/>
+                <w:szCs w:val="21"/>
+                <w:lang w:eastAsia="fr-FR"/>
+              </w:rPr>
+              <w:t>&gt;11&lt;/</w:t>
+            </w:r>
+            <w:proofErr w:type="spellStart"/>
+            <w:r>
+              <w:rPr>
+                <w:rFonts w:ascii="Segoe UI" w:eastAsia="Times New Roman" w:hAnsi="Segoe UI" w:cs="Segoe UI"/>
+                <w:sz w:val="21"/>
+                <w:szCs w:val="21"/>
+                <w:lang w:eastAsia="fr-FR"/>
+              </w:rPr>
+              <w:t>maven.compiler.source</w:t>
+            </w:r>
+            <w:proofErr w:type="spellEnd"/>
+            <w:r>
+              <w:rPr>
+                <w:rFonts w:ascii="Segoe UI" w:eastAsia="Times New Roman" w:hAnsi="Segoe UI" w:cs="Segoe UI"/>
+                <w:sz w:val="21"/>
+                <w:szCs w:val="21"/>
+                <w:lang w:eastAsia="fr-FR"/>
+              </w:rPr>
+              <w:t>&gt;</w:t>
             </w:r>
             <w:r>
               <w:rPr>
@@ -1446,7 +3103,47 @@
                 <w:lang w:eastAsia="fr-FR"/>
               </w:rPr>
               <w:br/>
-              <w:t>           &lt;maven.compiler.target&gt;11&lt;/maven.compiler.target&gt;</w:t>
+              <w:t>           &lt;</w:t>
+            </w:r>
+            <w:proofErr w:type="spellStart"/>
+            <w:r>
+              <w:rPr>
+                <w:rFonts w:ascii="Segoe UI" w:eastAsia="Times New Roman" w:hAnsi="Segoe UI" w:cs="Segoe UI"/>
+                <w:sz w:val="21"/>
+                <w:szCs w:val="21"/>
+                <w:lang w:eastAsia="fr-FR"/>
+              </w:rPr>
+              <w:t>maven.compiler.target</w:t>
+            </w:r>
+            <w:proofErr w:type="spellEnd"/>
+            <w:r>
+              <w:rPr>
+                <w:rFonts w:ascii="Segoe UI" w:eastAsia="Times New Roman" w:hAnsi="Segoe UI" w:cs="Segoe UI"/>
+                <w:sz w:val="21"/>
+                <w:szCs w:val="21"/>
+                <w:lang w:eastAsia="fr-FR"/>
+              </w:rPr>
+              <w:t>&gt;11&lt;/</w:t>
+            </w:r>
+            <w:proofErr w:type="spellStart"/>
+            <w:r>
+              <w:rPr>
+                <w:rFonts w:ascii="Segoe UI" w:eastAsia="Times New Roman" w:hAnsi="Segoe UI" w:cs="Segoe UI"/>
+                <w:sz w:val="21"/>
+                <w:szCs w:val="21"/>
+                <w:lang w:eastAsia="fr-FR"/>
+              </w:rPr>
+              <w:t>maven.compiler.target</w:t>
+            </w:r>
+            <w:proofErr w:type="spellEnd"/>
+            <w:r>
+              <w:rPr>
+                <w:rFonts w:ascii="Segoe UI" w:eastAsia="Times New Roman" w:hAnsi="Segoe UI" w:cs="Segoe UI"/>
+                <w:sz w:val="21"/>
+                <w:szCs w:val="21"/>
+                <w:lang w:eastAsia="fr-FR"/>
+              </w:rPr>
+              <w:t>&gt;</w:t>
             </w:r>
             <w:r>
               <w:rPr>
@@ -1456,7 +3153,27 @@
                 <w:lang w:eastAsia="fr-FR"/>
               </w:rPr>
               <w:br/>
-              <w:t>      &lt;/properties&gt;</w:t>
+              <w:t>      &lt;/</w:t>
+            </w:r>
+            <w:proofErr w:type="spellStart"/>
+            <w:r>
+              <w:rPr>
+                <w:rFonts w:ascii="Segoe UI" w:eastAsia="Times New Roman" w:hAnsi="Segoe UI" w:cs="Segoe UI"/>
+                <w:sz w:val="21"/>
+                <w:szCs w:val="21"/>
+                <w:lang w:eastAsia="fr-FR"/>
+              </w:rPr>
+              <w:t>properties</w:t>
+            </w:r>
+            <w:proofErr w:type="spellEnd"/>
+            <w:r>
+              <w:rPr>
+                <w:rFonts w:ascii="Segoe UI" w:eastAsia="Times New Roman" w:hAnsi="Segoe UI" w:cs="Segoe UI"/>
+                <w:sz w:val="21"/>
+                <w:szCs w:val="21"/>
+                <w:lang w:eastAsia="fr-FR"/>
+              </w:rPr>
+              <w:t>&gt;</w:t>
             </w:r>
             <w:r>
               <w:rPr>
@@ -1466,7 +3183,27 @@
                 <w:lang w:eastAsia="fr-FR"/>
               </w:rPr>
               <w:br/>
-              <w:t>Ajout d'une dépendence pour JEE</w:t>
+              <w:t xml:space="preserve">Ajout d'une </w:t>
+            </w:r>
+            <w:proofErr w:type="spellStart"/>
+            <w:r>
+              <w:rPr>
+                <w:rFonts w:ascii="Segoe UI" w:eastAsia="Times New Roman" w:hAnsi="Segoe UI" w:cs="Segoe UI"/>
+                <w:sz w:val="21"/>
+                <w:szCs w:val="21"/>
+                <w:lang w:eastAsia="fr-FR"/>
+              </w:rPr>
+              <w:t>dépendence</w:t>
+            </w:r>
+            <w:proofErr w:type="spellEnd"/>
+            <w:r>
+              <w:rPr>
+                <w:rFonts w:ascii="Segoe UI" w:eastAsia="Times New Roman" w:hAnsi="Segoe UI" w:cs="Segoe UI"/>
+                <w:sz w:val="21"/>
+                <w:szCs w:val="21"/>
+                <w:lang w:eastAsia="fr-FR"/>
+              </w:rPr>
+              <w:t xml:space="preserve"> pour JEE</w:t>
             </w:r>
             <w:r>
               <w:rPr>
@@ -1476,7 +3213,27 @@
                 <w:lang w:eastAsia="fr-FR"/>
               </w:rPr>
               <w:br/>
-              <w:t>    &lt;dependency&gt;</w:t>
+              <w:t>    &lt;</w:t>
+            </w:r>
+            <w:proofErr w:type="spellStart"/>
+            <w:r>
+              <w:rPr>
+                <w:rFonts w:ascii="Segoe UI" w:eastAsia="Times New Roman" w:hAnsi="Segoe UI" w:cs="Segoe UI"/>
+                <w:sz w:val="21"/>
+                <w:szCs w:val="21"/>
+                <w:lang w:eastAsia="fr-FR"/>
+              </w:rPr>
+              <w:t>dependency</w:t>
+            </w:r>
+            <w:proofErr w:type="spellEnd"/>
+            <w:r>
+              <w:rPr>
+                <w:rFonts w:ascii="Segoe UI" w:eastAsia="Times New Roman" w:hAnsi="Segoe UI" w:cs="Segoe UI"/>
+                <w:sz w:val="21"/>
+                <w:szCs w:val="21"/>
+                <w:lang w:eastAsia="fr-FR"/>
+              </w:rPr>
+              <w:t>&gt;</w:t>
             </w:r>
             <w:r>
               <w:rPr>
@@ -1486,7 +3243,67 @@
                 <w:lang w:eastAsia="fr-FR"/>
               </w:rPr>
               <w:br/>
-              <w:t>      &lt;groupId&gt;javax&lt;/groupId&gt;</w:t>
+              <w:t>      &lt;</w:t>
+            </w:r>
+            <w:proofErr w:type="spellStart"/>
+            <w:r>
+              <w:rPr>
+                <w:rFonts w:ascii="Segoe UI" w:eastAsia="Times New Roman" w:hAnsi="Segoe UI" w:cs="Segoe UI"/>
+                <w:sz w:val="21"/>
+                <w:szCs w:val="21"/>
+                <w:lang w:eastAsia="fr-FR"/>
+              </w:rPr>
+              <w:t>groupId</w:t>
+            </w:r>
+            <w:proofErr w:type="spellEnd"/>
+            <w:r>
+              <w:rPr>
+                <w:rFonts w:ascii="Segoe UI" w:eastAsia="Times New Roman" w:hAnsi="Segoe UI" w:cs="Segoe UI"/>
+                <w:sz w:val="21"/>
+                <w:szCs w:val="21"/>
+                <w:lang w:eastAsia="fr-FR"/>
+              </w:rPr>
+              <w:t>&gt;</w:t>
+            </w:r>
+            <w:proofErr w:type="spellStart"/>
+            <w:r>
+              <w:rPr>
+                <w:rFonts w:ascii="Segoe UI" w:eastAsia="Times New Roman" w:hAnsi="Segoe UI" w:cs="Segoe UI"/>
+                <w:sz w:val="21"/>
+                <w:szCs w:val="21"/>
+                <w:lang w:eastAsia="fr-FR"/>
+              </w:rPr>
+              <w:t>javax</w:t>
+            </w:r>
+            <w:proofErr w:type="spellEnd"/>
+            <w:r>
+              <w:rPr>
+                <w:rFonts w:ascii="Segoe UI" w:eastAsia="Times New Roman" w:hAnsi="Segoe UI" w:cs="Segoe UI"/>
+                <w:sz w:val="21"/>
+                <w:szCs w:val="21"/>
+                <w:lang w:eastAsia="fr-FR"/>
+              </w:rPr>
+              <w:t>&lt;/</w:t>
+            </w:r>
+            <w:proofErr w:type="spellStart"/>
+            <w:r>
+              <w:rPr>
+                <w:rFonts w:ascii="Segoe UI" w:eastAsia="Times New Roman" w:hAnsi="Segoe UI" w:cs="Segoe UI"/>
+                <w:sz w:val="21"/>
+                <w:szCs w:val="21"/>
+                <w:lang w:eastAsia="fr-FR"/>
+              </w:rPr>
+              <w:t>groupId</w:t>
+            </w:r>
+            <w:proofErr w:type="spellEnd"/>
+            <w:r>
+              <w:rPr>
+                <w:rFonts w:ascii="Segoe UI" w:eastAsia="Times New Roman" w:hAnsi="Segoe UI" w:cs="Segoe UI"/>
+                <w:sz w:val="21"/>
+                <w:szCs w:val="21"/>
+                <w:lang w:eastAsia="fr-FR"/>
+              </w:rPr>
+              <w:t>&gt;</w:t>
             </w:r>
             <w:r>
               <w:rPr>
@@ -1496,7 +3313,67 @@
                 <w:lang w:eastAsia="fr-FR"/>
               </w:rPr>
               <w:br/>
-              <w:t>      &lt;artifactId&gt;javaee-web-api&lt;/artifactId&gt;</w:t>
+              <w:t>      &lt;</w:t>
+            </w:r>
+            <w:proofErr w:type="spellStart"/>
+            <w:r>
+              <w:rPr>
+                <w:rFonts w:ascii="Segoe UI" w:eastAsia="Times New Roman" w:hAnsi="Segoe UI" w:cs="Segoe UI"/>
+                <w:sz w:val="21"/>
+                <w:szCs w:val="21"/>
+                <w:lang w:eastAsia="fr-FR"/>
+              </w:rPr>
+              <w:t>artifactId</w:t>
+            </w:r>
+            <w:proofErr w:type="spellEnd"/>
+            <w:r>
+              <w:rPr>
+                <w:rFonts w:ascii="Segoe UI" w:eastAsia="Times New Roman" w:hAnsi="Segoe UI" w:cs="Segoe UI"/>
+                <w:sz w:val="21"/>
+                <w:szCs w:val="21"/>
+                <w:lang w:eastAsia="fr-FR"/>
+              </w:rPr>
+              <w:t>&gt;</w:t>
+            </w:r>
+            <w:proofErr w:type="spellStart"/>
+            <w:r>
+              <w:rPr>
+                <w:rFonts w:ascii="Segoe UI" w:eastAsia="Times New Roman" w:hAnsi="Segoe UI" w:cs="Segoe UI"/>
+                <w:sz w:val="21"/>
+                <w:szCs w:val="21"/>
+                <w:lang w:eastAsia="fr-FR"/>
+              </w:rPr>
+              <w:t>javaee</w:t>
+            </w:r>
+            <w:proofErr w:type="spellEnd"/>
+            <w:r>
+              <w:rPr>
+                <w:rFonts w:ascii="Segoe UI" w:eastAsia="Times New Roman" w:hAnsi="Segoe UI" w:cs="Segoe UI"/>
+                <w:sz w:val="21"/>
+                <w:szCs w:val="21"/>
+                <w:lang w:eastAsia="fr-FR"/>
+              </w:rPr>
+              <w:t>-web-api&lt;/</w:t>
+            </w:r>
+            <w:proofErr w:type="spellStart"/>
+            <w:r>
+              <w:rPr>
+                <w:rFonts w:ascii="Segoe UI" w:eastAsia="Times New Roman" w:hAnsi="Segoe UI" w:cs="Segoe UI"/>
+                <w:sz w:val="21"/>
+                <w:szCs w:val="21"/>
+                <w:lang w:eastAsia="fr-FR"/>
+              </w:rPr>
+              <w:t>artifactId</w:t>
+            </w:r>
+            <w:proofErr w:type="spellEnd"/>
+            <w:r>
+              <w:rPr>
+                <w:rFonts w:ascii="Segoe UI" w:eastAsia="Times New Roman" w:hAnsi="Segoe UI" w:cs="Segoe UI"/>
+                <w:sz w:val="21"/>
+                <w:szCs w:val="21"/>
+                <w:lang w:eastAsia="fr-FR"/>
+              </w:rPr>
+              <w:t>&gt;</w:t>
             </w:r>
             <w:r>
               <w:rPr>
@@ -1506,15 +3383,6 @@
                 <w:lang w:eastAsia="fr-FR"/>
               </w:rPr>
               <w:br/>
-            </w:r>
-            <w:r>
-              <w:rPr>
-                <w:rFonts w:ascii="Segoe UI" w:eastAsia="Times New Roman" w:hAnsi="Segoe UI" w:cs="Segoe UI"/>
-                <w:sz w:val="21"/>
-                <w:szCs w:val="21"/>
-                <w:lang w:eastAsia="fr-FR"/>
-              </w:rPr>
-              <w:lastRenderedPageBreak/>
               <w:t>      &lt;version&gt;8.0.1&lt;/version&gt;</w:t>
             </w:r>
             <w:r>
@@ -1525,7 +3393,27 @@
                 <w:lang w:eastAsia="fr-FR"/>
               </w:rPr>
               <w:br/>
-              <w:t>    &lt;/dependency&gt;</w:t>
+              <w:t>    &lt;/</w:t>
+            </w:r>
+            <w:proofErr w:type="spellStart"/>
+            <w:r>
+              <w:rPr>
+                <w:rFonts w:ascii="Segoe UI" w:eastAsia="Times New Roman" w:hAnsi="Segoe UI" w:cs="Segoe UI"/>
+                <w:sz w:val="21"/>
+                <w:szCs w:val="21"/>
+                <w:lang w:eastAsia="fr-FR"/>
+              </w:rPr>
+              <w:t>dependency</w:t>
+            </w:r>
+            <w:proofErr w:type="spellEnd"/>
+            <w:r>
+              <w:rPr>
+                <w:rFonts w:ascii="Segoe UI" w:eastAsia="Times New Roman" w:hAnsi="Segoe UI" w:cs="Segoe UI"/>
+                <w:sz w:val="21"/>
+                <w:szCs w:val="21"/>
+                <w:lang w:eastAsia="fr-FR"/>
+              </w:rPr>
+              <w:t>&gt;</w:t>
             </w:r>
           </w:p>
           <w:p>
@@ -1588,7 +3476,47 @@
                 <w:lang w:eastAsia="fr-FR"/>
               </w:rPr>
               <w:br/>
-              <w:t>mark directory as source source root (contextual menu)</w:t>
+              <w:t xml:space="preserve">mark directory as source </w:t>
+            </w:r>
+            <w:proofErr w:type="spellStart"/>
+            <w:r>
+              <w:rPr>
+                <w:rFonts w:ascii="Segoe UI" w:eastAsia="Times New Roman" w:hAnsi="Segoe UI" w:cs="Segoe UI"/>
+                <w:sz w:val="21"/>
+                <w:szCs w:val="21"/>
+                <w:lang w:eastAsia="fr-FR"/>
+              </w:rPr>
+              <w:t>source</w:t>
+            </w:r>
+            <w:proofErr w:type="spellEnd"/>
+            <w:r>
+              <w:rPr>
+                <w:rFonts w:ascii="Segoe UI" w:eastAsia="Times New Roman" w:hAnsi="Segoe UI" w:cs="Segoe UI"/>
+                <w:sz w:val="21"/>
+                <w:szCs w:val="21"/>
+                <w:lang w:eastAsia="fr-FR"/>
+              </w:rPr>
+              <w:t xml:space="preserve"> root (</w:t>
+            </w:r>
+            <w:proofErr w:type="spellStart"/>
+            <w:r>
+              <w:rPr>
+                <w:rFonts w:ascii="Segoe UI" w:eastAsia="Times New Roman" w:hAnsi="Segoe UI" w:cs="Segoe UI"/>
+                <w:sz w:val="21"/>
+                <w:szCs w:val="21"/>
+                <w:lang w:eastAsia="fr-FR"/>
+              </w:rPr>
+              <w:t>contextual</w:t>
+            </w:r>
+            <w:proofErr w:type="spellEnd"/>
+            <w:r>
+              <w:rPr>
+                <w:rFonts w:ascii="Segoe UI" w:eastAsia="Times New Roman" w:hAnsi="Segoe UI" w:cs="Segoe UI"/>
+                <w:sz w:val="21"/>
+                <w:szCs w:val="21"/>
+                <w:lang w:eastAsia="fr-FR"/>
+              </w:rPr>
+              <w:t xml:space="preserve"> menu)</w:t>
             </w:r>
           </w:p>
           <w:p>
@@ -1624,14 +3552,25 @@
                 <w:lang w:eastAsia="fr-FR"/>
               </w:rPr>
             </w:pPr>
-            <w:r>
-              <w:rPr>
-                <w:rFonts w:ascii="Segoe UI" w:eastAsia="Times New Roman" w:hAnsi="Segoe UI" w:cs="Segoe UI"/>
-                <w:sz w:val="21"/>
-                <w:szCs w:val="21"/>
-                <w:lang w:eastAsia="fr-FR"/>
-              </w:rPr>
-              <w:t>Creation d'un package pour les servlets</w:t>
+            <w:proofErr w:type="spellStart"/>
+            <w:r>
+              <w:rPr>
+                <w:rFonts w:ascii="Segoe UI" w:eastAsia="Times New Roman" w:hAnsi="Segoe UI" w:cs="Segoe UI"/>
+                <w:sz w:val="21"/>
+                <w:szCs w:val="21"/>
+                <w:lang w:eastAsia="fr-FR"/>
+              </w:rPr>
+              <w:t>Creation</w:t>
+            </w:r>
+            <w:proofErr w:type="spellEnd"/>
+            <w:r>
+              <w:rPr>
+                <w:rFonts w:ascii="Segoe UI" w:eastAsia="Times New Roman" w:hAnsi="Segoe UI" w:cs="Segoe UI"/>
+                <w:sz w:val="21"/>
+                <w:szCs w:val="21"/>
+                <w:lang w:eastAsia="fr-FR"/>
+              </w:rPr>
+              <w:t xml:space="preserve"> d'un package pour les servlets</w:t>
             </w:r>
             <w:r>
               <w:rPr>
@@ -1641,8 +3580,29 @@
                 <w:lang w:eastAsia="fr-FR"/>
               </w:rPr>
               <w:br/>
-              <w:t>fr.cviaud.javawebcourse.controller</w:t>
-            </w:r>
+            </w:r>
+            <w:proofErr w:type="spellStart"/>
+            <w:proofErr w:type="gramStart"/>
+            <w:r>
+              <w:rPr>
+                <w:rFonts w:ascii="Segoe UI" w:eastAsia="Times New Roman" w:hAnsi="Segoe UI" w:cs="Segoe UI"/>
+                <w:sz w:val="21"/>
+                <w:szCs w:val="21"/>
+                <w:lang w:eastAsia="fr-FR"/>
+              </w:rPr>
+              <w:t>fr.cviaud</w:t>
+            </w:r>
+            <w:proofErr w:type="gramEnd"/>
+            <w:r>
+              <w:rPr>
+                <w:rFonts w:ascii="Segoe UI" w:eastAsia="Times New Roman" w:hAnsi="Segoe UI" w:cs="Segoe UI"/>
+                <w:sz w:val="21"/>
+                <w:szCs w:val="21"/>
+                <w:lang w:eastAsia="fr-FR"/>
+              </w:rPr>
+              <w:t>.javawebcourse.controller</w:t>
+            </w:r>
+            <w:proofErr w:type="spellEnd"/>
           </w:p>
           <w:p>
             <w:pPr>
@@ -1704,7 +3664,47 @@
                 <w:lang w:eastAsia="fr-FR"/>
               </w:rPr>
               <w:br/>
-              <w:t>    /home/vad/tools/apache-tomcat-9.0.36/lib/servlet-api.jar</w:t>
+              <w:t>    /home/</w:t>
+            </w:r>
+            <w:proofErr w:type="spellStart"/>
+            <w:r>
+              <w:rPr>
+                <w:rFonts w:ascii="Segoe UI" w:eastAsia="Times New Roman" w:hAnsi="Segoe UI" w:cs="Segoe UI"/>
+                <w:sz w:val="21"/>
+                <w:szCs w:val="21"/>
+                <w:lang w:eastAsia="fr-FR"/>
+              </w:rPr>
+              <w:t>vad</w:t>
+            </w:r>
+            <w:proofErr w:type="spellEnd"/>
+            <w:r>
+              <w:rPr>
+                <w:rFonts w:ascii="Segoe UI" w:eastAsia="Times New Roman" w:hAnsi="Segoe UI" w:cs="Segoe UI"/>
+                <w:sz w:val="21"/>
+                <w:szCs w:val="21"/>
+                <w:lang w:eastAsia="fr-FR"/>
+              </w:rPr>
+              <w:t>/</w:t>
+            </w:r>
+            <w:proofErr w:type="spellStart"/>
+            <w:r>
+              <w:rPr>
+                <w:rFonts w:ascii="Segoe UI" w:eastAsia="Times New Roman" w:hAnsi="Segoe UI" w:cs="Segoe UI"/>
+                <w:sz w:val="21"/>
+                <w:szCs w:val="21"/>
+                <w:lang w:eastAsia="fr-FR"/>
+              </w:rPr>
+              <w:t>tools</w:t>
+            </w:r>
+            <w:proofErr w:type="spellEnd"/>
+            <w:r>
+              <w:rPr>
+                <w:rFonts w:ascii="Segoe UI" w:eastAsia="Times New Roman" w:hAnsi="Segoe UI" w:cs="Segoe UI"/>
+                <w:sz w:val="21"/>
+                <w:szCs w:val="21"/>
+                <w:lang w:eastAsia="fr-FR"/>
+              </w:rPr>
+              <w:t>/apache-tomcat-9.0.36/lib/servlet-api.jar</w:t>
             </w:r>
           </w:p>
           <w:p>
@@ -1805,7 +3805,47 @@
                 <w:lang w:eastAsia="fr-FR"/>
               </w:rPr>
               <w:br/>
-              <w:t>    &lt;servlet-name&gt;simple-servlet&lt;/servlet-name&gt;</w:t>
+              <w:t>    &lt;servlet-</w:t>
+            </w:r>
+            <w:proofErr w:type="spellStart"/>
+            <w:r>
+              <w:rPr>
+                <w:rFonts w:ascii="Segoe UI" w:eastAsia="Times New Roman" w:hAnsi="Segoe UI" w:cs="Segoe UI"/>
+                <w:sz w:val="21"/>
+                <w:szCs w:val="21"/>
+                <w:lang w:eastAsia="fr-FR"/>
+              </w:rPr>
+              <w:t>name</w:t>
+            </w:r>
+            <w:proofErr w:type="spellEnd"/>
+            <w:r>
+              <w:rPr>
+                <w:rFonts w:ascii="Segoe UI" w:eastAsia="Times New Roman" w:hAnsi="Segoe UI" w:cs="Segoe UI"/>
+                <w:sz w:val="21"/>
+                <w:szCs w:val="21"/>
+                <w:lang w:eastAsia="fr-FR"/>
+              </w:rPr>
+              <w:t>&gt;simple-servlet&lt;/servlet-</w:t>
+            </w:r>
+            <w:proofErr w:type="spellStart"/>
+            <w:r>
+              <w:rPr>
+                <w:rFonts w:ascii="Segoe UI" w:eastAsia="Times New Roman" w:hAnsi="Segoe UI" w:cs="Segoe UI"/>
+                <w:sz w:val="21"/>
+                <w:szCs w:val="21"/>
+                <w:lang w:eastAsia="fr-FR"/>
+              </w:rPr>
+              <w:t>name</w:t>
+            </w:r>
+            <w:proofErr w:type="spellEnd"/>
+            <w:r>
+              <w:rPr>
+                <w:rFonts w:ascii="Segoe UI" w:eastAsia="Times New Roman" w:hAnsi="Segoe UI" w:cs="Segoe UI"/>
+                <w:sz w:val="21"/>
+                <w:szCs w:val="21"/>
+                <w:lang w:eastAsia="fr-FR"/>
+              </w:rPr>
+              <w:t>&gt;</w:t>
             </w:r>
             <w:r>
               <w:rPr>
@@ -1815,7 +3855,27 @@
                 <w:lang w:eastAsia="fr-FR"/>
               </w:rPr>
               <w:br/>
-              <w:t>    &lt;servlet-class&gt;fr.cviaud.javawebcourse.controller.SimpleServlet&lt;/servlet-class&gt;</w:t>
+              <w:t>    &lt;servlet-class&gt;</w:t>
+            </w:r>
+            <w:proofErr w:type="gramStart"/>
+            <w:r>
+              <w:rPr>
+                <w:rFonts w:ascii="Segoe UI" w:eastAsia="Times New Roman" w:hAnsi="Segoe UI" w:cs="Segoe UI"/>
+                <w:sz w:val="21"/>
+                <w:szCs w:val="21"/>
+                <w:lang w:eastAsia="fr-FR"/>
+              </w:rPr>
+              <w:t>fr.cviaud</w:t>
+            </w:r>
+            <w:proofErr w:type="gramEnd"/>
+            <w:r>
+              <w:rPr>
+                <w:rFonts w:ascii="Segoe UI" w:eastAsia="Times New Roman" w:hAnsi="Segoe UI" w:cs="Segoe UI"/>
+                <w:sz w:val="21"/>
+                <w:szCs w:val="21"/>
+                <w:lang w:eastAsia="fr-FR"/>
+              </w:rPr>
+              <w:t>.javawebcourse.controller.SimpleServlet&lt;/servlet-class&gt;</w:t>
             </w:r>
             <w:r>
               <w:rPr>
@@ -1845,7 +3905,47 @@
                 <w:lang w:eastAsia="fr-FR"/>
               </w:rPr>
               <w:br/>
-              <w:t>    &lt;servlet-name&gt;simple-servlet&lt;/servlet-name&gt;</w:t>
+              <w:t>    &lt;servlet-</w:t>
+            </w:r>
+            <w:proofErr w:type="spellStart"/>
+            <w:r>
+              <w:rPr>
+                <w:rFonts w:ascii="Segoe UI" w:eastAsia="Times New Roman" w:hAnsi="Segoe UI" w:cs="Segoe UI"/>
+                <w:sz w:val="21"/>
+                <w:szCs w:val="21"/>
+                <w:lang w:eastAsia="fr-FR"/>
+              </w:rPr>
+              <w:t>name</w:t>
+            </w:r>
+            <w:proofErr w:type="spellEnd"/>
+            <w:r>
+              <w:rPr>
+                <w:rFonts w:ascii="Segoe UI" w:eastAsia="Times New Roman" w:hAnsi="Segoe UI" w:cs="Segoe UI"/>
+                <w:sz w:val="21"/>
+                <w:szCs w:val="21"/>
+                <w:lang w:eastAsia="fr-FR"/>
+              </w:rPr>
+              <w:t>&gt;simple-servlet&lt;/servlet-</w:t>
+            </w:r>
+            <w:proofErr w:type="spellStart"/>
+            <w:r>
+              <w:rPr>
+                <w:rFonts w:ascii="Segoe UI" w:eastAsia="Times New Roman" w:hAnsi="Segoe UI" w:cs="Segoe UI"/>
+                <w:sz w:val="21"/>
+                <w:szCs w:val="21"/>
+                <w:lang w:eastAsia="fr-FR"/>
+              </w:rPr>
+              <w:t>name</w:t>
+            </w:r>
+            <w:proofErr w:type="spellEnd"/>
+            <w:r>
+              <w:rPr>
+                <w:rFonts w:ascii="Segoe UI" w:eastAsia="Times New Roman" w:hAnsi="Segoe UI" w:cs="Segoe UI"/>
+                <w:sz w:val="21"/>
+                <w:szCs w:val="21"/>
+                <w:lang w:eastAsia="fr-FR"/>
+              </w:rPr>
+              <w:t>&gt;</w:t>
             </w:r>
             <w:r>
               <w:rPr>
@@ -1913,7 +4013,58 @@
                 <w:lang w:eastAsia="fr-FR"/>
               </w:rPr>
               <w:br/>
-              <w:t>Affichant l'heure, via println() sur le flux "response"</w:t>
+              <w:t xml:space="preserve">Affichant l'heure, via </w:t>
+            </w:r>
+            <w:proofErr w:type="spellStart"/>
+            <w:proofErr w:type="gramStart"/>
+            <w:r>
+              <w:rPr>
+                <w:rFonts w:ascii="Segoe UI" w:eastAsia="Times New Roman" w:hAnsi="Segoe UI" w:cs="Segoe UI"/>
+                <w:sz w:val="21"/>
+                <w:szCs w:val="21"/>
+                <w:lang w:eastAsia="fr-FR"/>
+              </w:rPr>
+              <w:t>println</w:t>
+            </w:r>
+            <w:proofErr w:type="spellEnd"/>
+            <w:r>
+              <w:rPr>
+                <w:rFonts w:ascii="Segoe UI" w:eastAsia="Times New Roman" w:hAnsi="Segoe UI" w:cs="Segoe UI"/>
+                <w:sz w:val="21"/>
+                <w:szCs w:val="21"/>
+                <w:lang w:eastAsia="fr-FR"/>
+              </w:rPr>
+              <w:t>(</w:t>
+            </w:r>
+            <w:proofErr w:type="gramEnd"/>
+            <w:r>
+              <w:rPr>
+                <w:rFonts w:ascii="Segoe UI" w:eastAsia="Times New Roman" w:hAnsi="Segoe UI" w:cs="Segoe UI"/>
+                <w:sz w:val="21"/>
+                <w:szCs w:val="21"/>
+                <w:lang w:eastAsia="fr-FR"/>
+              </w:rPr>
+              <w:t>) sur le flux "</w:t>
+            </w:r>
+            <w:proofErr w:type="spellStart"/>
+            <w:r>
+              <w:rPr>
+                <w:rFonts w:ascii="Segoe UI" w:eastAsia="Times New Roman" w:hAnsi="Segoe UI" w:cs="Segoe UI"/>
+                <w:sz w:val="21"/>
+                <w:szCs w:val="21"/>
+                <w:lang w:eastAsia="fr-FR"/>
+              </w:rPr>
+              <w:t>response</w:t>
+            </w:r>
+            <w:proofErr w:type="spellEnd"/>
+            <w:r>
+              <w:rPr>
+                <w:rFonts w:ascii="Segoe UI" w:eastAsia="Times New Roman" w:hAnsi="Segoe UI" w:cs="Segoe UI"/>
+                <w:sz w:val="21"/>
+                <w:szCs w:val="21"/>
+                <w:lang w:eastAsia="fr-FR"/>
+              </w:rPr>
+              <w:t>"</w:t>
             </w:r>
           </w:p>
           <w:p>
@@ -1932,6 +4083,7 @@
                 <w:szCs w:val="21"/>
                 <w:lang w:eastAsia="fr-FR"/>
               </w:rPr>
+              <w:lastRenderedPageBreak/>
               <w:t> </w:t>
             </w:r>
           </w:p>
@@ -2009,8 +4161,39 @@
                 <w:szCs w:val="21"/>
                 <w:lang w:eastAsia="fr-FR"/>
               </w:rPr>
-              <w:t>Redirection servlet --&gt; jsp view</w:t>
-            </w:r>
+              <w:t xml:space="preserve">Redirection servlet --&gt; </w:t>
+            </w:r>
+            <w:proofErr w:type="spellStart"/>
+            <w:r>
+              <w:rPr>
+                <w:rFonts w:ascii="Segoe UI" w:eastAsia="Times New Roman" w:hAnsi="Segoe UI" w:cs="Segoe UI"/>
+                <w:sz w:val="21"/>
+                <w:szCs w:val="21"/>
+                <w:lang w:eastAsia="fr-FR"/>
+              </w:rPr>
+              <w:t>jsp</w:t>
+            </w:r>
+            <w:proofErr w:type="spellEnd"/>
+            <w:r>
+              <w:rPr>
+                <w:rFonts w:ascii="Segoe UI" w:eastAsia="Times New Roman" w:hAnsi="Segoe UI" w:cs="Segoe UI"/>
+                <w:sz w:val="21"/>
+                <w:szCs w:val="21"/>
+                <w:lang w:eastAsia="fr-FR"/>
+              </w:rPr>
+              <w:t xml:space="preserve"> </w:t>
+            </w:r>
+            <w:proofErr w:type="spellStart"/>
+            <w:r>
+              <w:rPr>
+                <w:rFonts w:ascii="Segoe UI" w:eastAsia="Times New Roman" w:hAnsi="Segoe UI" w:cs="Segoe UI"/>
+                <w:sz w:val="21"/>
+                <w:szCs w:val="21"/>
+                <w:lang w:eastAsia="fr-FR"/>
+              </w:rPr>
+              <w:t>view</w:t>
+            </w:r>
+            <w:proofErr w:type="spellEnd"/>
           </w:p>
           <w:p>
             <w:pPr>
@@ -2047,8 +4230,19 @@
                 <w:szCs w:val="21"/>
                 <w:lang w:eastAsia="fr-FR"/>
               </w:rPr>
-              <w:t>Exploitation de données de contexte depuis la jsp</w:t>
-            </w:r>
+              <w:t xml:space="preserve">Exploitation de données de contexte depuis la </w:t>
+            </w:r>
+            <w:proofErr w:type="spellStart"/>
+            <w:r>
+              <w:rPr>
+                <w:rFonts w:ascii="Segoe UI" w:eastAsia="Times New Roman" w:hAnsi="Segoe UI" w:cs="Segoe UI"/>
+                <w:sz w:val="21"/>
+                <w:szCs w:val="21"/>
+                <w:lang w:eastAsia="fr-FR"/>
+              </w:rPr>
+              <w:t>jsp</w:t>
+            </w:r>
+            <w:proofErr w:type="spellEnd"/>
             <w:r>
               <w:rPr>
                 <w:rFonts w:ascii="Segoe UI" w:eastAsia="Times New Roman" w:hAnsi="Segoe UI" w:cs="Segoe UI"/>
@@ -2067,8 +4261,39 @@
                 <w:lang w:eastAsia="fr-FR"/>
               </w:rPr>
               <w:br/>
-              <w:t>  lecture du pseudo dans la requete depuis la jsp</w:t>
-            </w:r>
+              <w:t xml:space="preserve">  lecture du pseudo dans la </w:t>
+            </w:r>
+            <w:proofErr w:type="spellStart"/>
+            <w:r>
+              <w:rPr>
+                <w:rFonts w:ascii="Segoe UI" w:eastAsia="Times New Roman" w:hAnsi="Segoe UI" w:cs="Segoe UI"/>
+                <w:sz w:val="21"/>
+                <w:szCs w:val="21"/>
+                <w:lang w:eastAsia="fr-FR"/>
+              </w:rPr>
+              <w:t>requete</w:t>
+            </w:r>
+            <w:proofErr w:type="spellEnd"/>
+            <w:r>
+              <w:rPr>
+                <w:rFonts w:ascii="Segoe UI" w:eastAsia="Times New Roman" w:hAnsi="Segoe UI" w:cs="Segoe UI"/>
+                <w:sz w:val="21"/>
+                <w:szCs w:val="21"/>
+                <w:lang w:eastAsia="fr-FR"/>
+              </w:rPr>
+              <w:t xml:space="preserve"> depuis la </w:t>
+            </w:r>
+            <w:proofErr w:type="spellStart"/>
+            <w:r>
+              <w:rPr>
+                <w:rFonts w:ascii="Segoe UI" w:eastAsia="Times New Roman" w:hAnsi="Segoe UI" w:cs="Segoe UI"/>
+                <w:sz w:val="21"/>
+                <w:szCs w:val="21"/>
+                <w:lang w:eastAsia="fr-FR"/>
+              </w:rPr>
+              <w:t>jsp</w:t>
+            </w:r>
+            <w:proofErr w:type="spellEnd"/>
             <w:r>
               <w:rPr>
                 <w:rFonts w:ascii="Segoe UI" w:eastAsia="Times New Roman" w:hAnsi="Segoe UI" w:cs="Segoe UI"/>
@@ -2077,7 +4302,49 @@
                 <w:lang w:eastAsia="fr-FR"/>
               </w:rPr>
               <w:br/>
-              <w:t>    &lt;%= request.getParameter("nom_param") %&gt;</w:t>
+              <w:t xml:space="preserve">    &lt;%= </w:t>
+            </w:r>
+            <w:proofErr w:type="spellStart"/>
+            <w:proofErr w:type="gramStart"/>
+            <w:r>
+              <w:rPr>
+                <w:rFonts w:ascii="Segoe UI" w:eastAsia="Times New Roman" w:hAnsi="Segoe UI" w:cs="Segoe UI"/>
+                <w:sz w:val="21"/>
+                <w:szCs w:val="21"/>
+                <w:lang w:eastAsia="fr-FR"/>
+              </w:rPr>
+              <w:t>request.getParameter</w:t>
+            </w:r>
+            <w:proofErr w:type="spellEnd"/>
+            <w:proofErr w:type="gramEnd"/>
+            <w:r>
+              <w:rPr>
+                <w:rFonts w:ascii="Segoe UI" w:eastAsia="Times New Roman" w:hAnsi="Segoe UI" w:cs="Segoe UI"/>
+                <w:sz w:val="21"/>
+                <w:szCs w:val="21"/>
+                <w:lang w:eastAsia="fr-FR"/>
+              </w:rPr>
+              <w:t>("</w:t>
+            </w:r>
+            <w:proofErr w:type="spellStart"/>
+            <w:r>
+              <w:rPr>
+                <w:rFonts w:ascii="Segoe UI" w:eastAsia="Times New Roman" w:hAnsi="Segoe UI" w:cs="Segoe UI"/>
+                <w:sz w:val="21"/>
+                <w:szCs w:val="21"/>
+                <w:lang w:eastAsia="fr-FR"/>
+              </w:rPr>
+              <w:t>nom_param</w:t>
+            </w:r>
+            <w:proofErr w:type="spellEnd"/>
+            <w:r>
+              <w:rPr>
+                <w:rFonts w:ascii="Segoe UI" w:eastAsia="Times New Roman" w:hAnsi="Segoe UI" w:cs="Segoe UI"/>
+                <w:sz w:val="21"/>
+                <w:szCs w:val="21"/>
+                <w:lang w:eastAsia="fr-FR"/>
+              </w:rPr>
+              <w:t>") %&gt;</w:t>
             </w:r>
             <w:r>
               <w:rPr>
@@ -2107,8 +4374,19 @@
                 <w:lang w:eastAsia="fr-FR"/>
               </w:rPr>
               <w:br/>
-              <w:t>  stockage dans un attribut de la requete</w:t>
-            </w:r>
+              <w:t xml:space="preserve">  stockage dans un attribut de la </w:t>
+            </w:r>
+            <w:proofErr w:type="spellStart"/>
+            <w:r>
+              <w:rPr>
+                <w:rFonts w:ascii="Segoe UI" w:eastAsia="Times New Roman" w:hAnsi="Segoe UI" w:cs="Segoe UI"/>
+                <w:sz w:val="21"/>
+                <w:szCs w:val="21"/>
+                <w:lang w:eastAsia="fr-FR"/>
+              </w:rPr>
+              <w:t>requete</w:t>
+            </w:r>
+            <w:proofErr w:type="spellEnd"/>
             <w:r>
               <w:rPr>
                 <w:rFonts w:ascii="Segoe UI" w:eastAsia="Times New Roman" w:hAnsi="Segoe UI" w:cs="Segoe UI"/>
@@ -2117,7 +4395,49 @@
                 <w:lang w:eastAsia="fr-FR"/>
               </w:rPr>
               <w:br/>
-              <w:t>    req.setAttribute(LOGIN_TIME_PARAMETER_NAME, loginTime);</w:t>
+              <w:t xml:space="preserve">    </w:t>
+            </w:r>
+            <w:proofErr w:type="spellStart"/>
+            <w:proofErr w:type="gramStart"/>
+            <w:r>
+              <w:rPr>
+                <w:rFonts w:ascii="Segoe UI" w:eastAsia="Times New Roman" w:hAnsi="Segoe UI" w:cs="Segoe UI"/>
+                <w:sz w:val="21"/>
+                <w:szCs w:val="21"/>
+                <w:lang w:eastAsia="fr-FR"/>
+              </w:rPr>
+              <w:t>req.setAttribute</w:t>
+            </w:r>
+            <w:proofErr w:type="spellEnd"/>
+            <w:proofErr w:type="gramEnd"/>
+            <w:r>
+              <w:rPr>
+                <w:rFonts w:ascii="Segoe UI" w:eastAsia="Times New Roman" w:hAnsi="Segoe UI" w:cs="Segoe UI"/>
+                <w:sz w:val="21"/>
+                <w:szCs w:val="21"/>
+                <w:lang w:eastAsia="fr-FR"/>
+              </w:rPr>
+              <w:t xml:space="preserve">(LOGIN_TIME_PARAMETER_NAME, </w:t>
+            </w:r>
+            <w:proofErr w:type="spellStart"/>
+            <w:r>
+              <w:rPr>
+                <w:rFonts w:ascii="Segoe UI" w:eastAsia="Times New Roman" w:hAnsi="Segoe UI" w:cs="Segoe UI"/>
+                <w:sz w:val="21"/>
+                <w:szCs w:val="21"/>
+                <w:lang w:eastAsia="fr-FR"/>
+              </w:rPr>
+              <w:t>loginTime</w:t>
+            </w:r>
+            <w:proofErr w:type="spellEnd"/>
+            <w:r>
+              <w:rPr>
+                <w:rFonts w:ascii="Segoe UI" w:eastAsia="Times New Roman" w:hAnsi="Segoe UI" w:cs="Segoe UI"/>
+                <w:sz w:val="21"/>
+                <w:szCs w:val="21"/>
+                <w:lang w:eastAsia="fr-FR"/>
+              </w:rPr>
+              <w:t>);</w:t>
             </w:r>
             <w:r>
               <w:rPr>
@@ -2127,8 +4447,19 @@
                 <w:lang w:eastAsia="fr-FR"/>
               </w:rPr>
               <w:br/>
-              <w:t>  Lecture de l'attribut depuis la jsp</w:t>
-            </w:r>
+              <w:t xml:space="preserve">  Lecture de l'attribut depuis la </w:t>
+            </w:r>
+            <w:proofErr w:type="spellStart"/>
+            <w:r>
+              <w:rPr>
+                <w:rFonts w:ascii="Segoe UI" w:eastAsia="Times New Roman" w:hAnsi="Segoe UI" w:cs="Segoe UI"/>
+                <w:sz w:val="21"/>
+                <w:szCs w:val="21"/>
+                <w:lang w:eastAsia="fr-FR"/>
+              </w:rPr>
+              <w:t>jsp</w:t>
+            </w:r>
+            <w:proofErr w:type="spellEnd"/>
             <w:r>
               <w:rPr>
                 <w:rFonts w:ascii="Segoe UI" w:eastAsia="Times New Roman" w:hAnsi="Segoe UI" w:cs="Segoe UI"/>
@@ -2137,7 +4468,47 @@
                 <w:lang w:eastAsia="fr-FR"/>
               </w:rPr>
               <w:br/>
-              <w:t>    &lt;%= request.getAttribute("login_time") %&gt;</w:t>
+              <w:t xml:space="preserve">    &lt;%= </w:t>
+            </w:r>
+            <w:proofErr w:type="spellStart"/>
+            <w:r>
+              <w:rPr>
+                <w:rFonts w:ascii="Segoe UI" w:eastAsia="Times New Roman" w:hAnsi="Segoe UI" w:cs="Segoe UI"/>
+                <w:sz w:val="21"/>
+                <w:szCs w:val="21"/>
+                <w:lang w:eastAsia="fr-FR"/>
+              </w:rPr>
+              <w:t>request.getAttribute</w:t>
+            </w:r>
+            <w:proofErr w:type="spellEnd"/>
+            <w:r>
+              <w:rPr>
+                <w:rFonts w:ascii="Segoe UI" w:eastAsia="Times New Roman" w:hAnsi="Segoe UI" w:cs="Segoe UI"/>
+                <w:sz w:val="21"/>
+                <w:szCs w:val="21"/>
+                <w:lang w:eastAsia="fr-FR"/>
+              </w:rPr>
+              <w:t>("</w:t>
+            </w:r>
+            <w:proofErr w:type="spellStart"/>
+            <w:r>
+              <w:rPr>
+                <w:rFonts w:ascii="Segoe UI" w:eastAsia="Times New Roman" w:hAnsi="Segoe UI" w:cs="Segoe UI"/>
+                <w:sz w:val="21"/>
+                <w:szCs w:val="21"/>
+                <w:lang w:eastAsia="fr-FR"/>
+              </w:rPr>
+              <w:t>login_time</w:t>
+            </w:r>
+            <w:proofErr w:type="spellEnd"/>
+            <w:r>
+              <w:rPr>
+                <w:rFonts w:ascii="Segoe UI" w:eastAsia="Times New Roman" w:hAnsi="Segoe UI" w:cs="Segoe UI"/>
+                <w:sz w:val="21"/>
+                <w:szCs w:val="21"/>
+                <w:lang w:eastAsia="fr-FR"/>
+              </w:rPr>
+              <w:t>") %&gt;</w:t>
             </w:r>
           </w:p>
           <w:p>
@@ -2185,7 +4556,49 @@
                 <w:lang w:eastAsia="fr-FR"/>
               </w:rPr>
               <w:br/>
-              <w:t>    final HttpSession session = req.getSession();</w:t>
+              <w:t xml:space="preserve">    final </w:t>
+            </w:r>
+            <w:proofErr w:type="spellStart"/>
+            <w:r>
+              <w:rPr>
+                <w:rFonts w:ascii="Segoe UI" w:eastAsia="Times New Roman" w:hAnsi="Segoe UI" w:cs="Segoe UI"/>
+                <w:sz w:val="21"/>
+                <w:szCs w:val="21"/>
+                <w:lang w:eastAsia="fr-FR"/>
+              </w:rPr>
+              <w:t>HttpSession</w:t>
+            </w:r>
+            <w:proofErr w:type="spellEnd"/>
+            <w:r>
+              <w:rPr>
+                <w:rFonts w:ascii="Segoe UI" w:eastAsia="Times New Roman" w:hAnsi="Segoe UI" w:cs="Segoe UI"/>
+                <w:sz w:val="21"/>
+                <w:szCs w:val="21"/>
+                <w:lang w:eastAsia="fr-FR"/>
+              </w:rPr>
+              <w:t xml:space="preserve"> session = </w:t>
+            </w:r>
+            <w:proofErr w:type="spellStart"/>
+            <w:proofErr w:type="gramStart"/>
+            <w:r>
+              <w:rPr>
+                <w:rFonts w:ascii="Segoe UI" w:eastAsia="Times New Roman" w:hAnsi="Segoe UI" w:cs="Segoe UI"/>
+                <w:sz w:val="21"/>
+                <w:szCs w:val="21"/>
+                <w:lang w:eastAsia="fr-FR"/>
+              </w:rPr>
+              <w:t>req.getSession</w:t>
+            </w:r>
+            <w:proofErr w:type="spellEnd"/>
+            <w:proofErr w:type="gramEnd"/>
+            <w:r>
+              <w:rPr>
+                <w:rFonts w:ascii="Segoe UI" w:eastAsia="Times New Roman" w:hAnsi="Segoe UI" w:cs="Segoe UI"/>
+                <w:sz w:val="21"/>
+                <w:szCs w:val="21"/>
+                <w:lang w:eastAsia="fr-FR"/>
+              </w:rPr>
+              <w:t>();</w:t>
             </w:r>
             <w:r>
               <w:rPr>
@@ -2195,7 +4608,27 @@
                 <w:lang w:eastAsia="fr-FR"/>
               </w:rPr>
               <w:br/>
-              <w:t>    session.setAttribute(PSEUDO_PARAMETER_NAME, pseudo);</w:t>
+              <w:t xml:space="preserve">    </w:t>
+            </w:r>
+            <w:proofErr w:type="spellStart"/>
+            <w:r>
+              <w:rPr>
+                <w:rFonts w:ascii="Segoe UI" w:eastAsia="Times New Roman" w:hAnsi="Segoe UI" w:cs="Segoe UI"/>
+                <w:sz w:val="21"/>
+                <w:szCs w:val="21"/>
+                <w:lang w:eastAsia="fr-FR"/>
+              </w:rPr>
+              <w:t>session.setAttribute</w:t>
+            </w:r>
+            <w:proofErr w:type="spellEnd"/>
+            <w:r>
+              <w:rPr>
+                <w:rFonts w:ascii="Segoe UI" w:eastAsia="Times New Roman" w:hAnsi="Segoe UI" w:cs="Segoe UI"/>
+                <w:sz w:val="21"/>
+                <w:szCs w:val="21"/>
+                <w:lang w:eastAsia="fr-FR"/>
+              </w:rPr>
+              <w:t>(PSEUDO_PARAMETER_NAME, pseudo);</w:t>
             </w:r>
             <w:r>
               <w:rPr>
@@ -2205,17 +4638,19 @@
                 <w:lang w:eastAsia="fr-FR"/>
               </w:rPr>
               <w:br/>
-            </w:r>
-            <w:r>
-              <w:rPr>
-                <w:rFonts w:ascii="Segoe UI" w:eastAsia="Times New Roman" w:hAnsi="Segoe UI" w:cs="Segoe UI"/>
-                <w:sz w:val="21"/>
-                <w:szCs w:val="21"/>
-                <w:lang w:eastAsia="fr-FR"/>
-              </w:rPr>
-              <w:lastRenderedPageBreak/>
-              <w:t>Exploitation de ces données depuis la jsp</w:t>
-            </w:r>
+              <w:t xml:space="preserve">Exploitation de ces données depuis la </w:t>
+            </w:r>
+            <w:proofErr w:type="spellStart"/>
+            <w:r>
+              <w:rPr>
+                <w:rFonts w:ascii="Segoe UI" w:eastAsia="Times New Roman" w:hAnsi="Segoe UI" w:cs="Segoe UI"/>
+                <w:sz w:val="21"/>
+                <w:szCs w:val="21"/>
+                <w:lang w:eastAsia="fr-FR"/>
+              </w:rPr>
+              <w:t>jsp</w:t>
+            </w:r>
+            <w:proofErr w:type="spellEnd"/>
             <w:r>
               <w:rPr>
                 <w:rFonts w:ascii="Segoe UI" w:eastAsia="Times New Roman" w:hAnsi="Segoe UI" w:cs="Segoe UI"/>
@@ -2224,13 +4659,34 @@
                 <w:lang w:eastAsia="fr-FR"/>
               </w:rPr>
               <w:br/>
-              <w:t>    &lt;%= session.getAttribute("pseudo") %&gt;</w:t>
+              <w:t xml:space="preserve">    &lt;%= </w:t>
+            </w:r>
+            <w:proofErr w:type="spellStart"/>
+            <w:r>
+              <w:rPr>
+                <w:rFonts w:ascii="Segoe UI" w:eastAsia="Times New Roman" w:hAnsi="Segoe UI" w:cs="Segoe UI"/>
+                <w:sz w:val="21"/>
+                <w:szCs w:val="21"/>
+                <w:lang w:eastAsia="fr-FR"/>
+              </w:rPr>
+              <w:t>session.getAttribute</w:t>
+            </w:r>
+            <w:proofErr w:type="spellEnd"/>
+            <w:r>
+              <w:rPr>
+                <w:rFonts w:ascii="Segoe UI" w:eastAsia="Times New Roman" w:hAnsi="Segoe UI" w:cs="Segoe UI"/>
+                <w:sz w:val="21"/>
+                <w:szCs w:val="21"/>
+                <w:lang w:eastAsia="fr-FR"/>
+              </w:rPr>
+              <w:t>("pseudo") %&gt;</w:t>
             </w:r>
           </w:p>
           <w:p/>
         </w:tc>
       </w:tr>
     </w:tbl>
+    <w:p/>
     <w:p/>
     <w:sectPr>
       <w:pgSz w:w="11906" w:h="16838"/>
@@ -2245,6 +4701,119 @@
 <file path=word/numbering.xml><?xml version="1.0" encoding="utf-8"?>
 <w:numbering xmlns:wpc="http://schemas.microsoft.com/office/word/2010/wordprocessingCanvas" xmlns:cx="http://schemas.microsoft.com/office/drawing/2014/chartex" xmlns:cx1="http://schemas.microsoft.com/office/drawing/2015/9/8/chartex" xmlns:cx2="http://schemas.microsoft.com/office/drawing/2015/10/21/chartex" xmlns:cx3="http://schemas.microsoft.com/office/drawing/2016/5/9/chartex" xmlns:cx4="http://schemas.microsoft.com/office/drawing/2016/5/10/chartex" xmlns:cx5="http://schemas.microsoft.com/office/drawing/2016/5/11/chartex" xmlns:cx6="http://schemas.microsoft.com/office/drawing/2016/5/12/chartex" xmlns:cx7="http://schemas.microsoft.com/office/drawing/2016/5/13/chartex" xmlns:cx8="http://schemas.microsoft.com/office/drawing/2016/5/14/chartex" xmlns:mc="http://schemas.openxmlformats.org/markup-compatibility/2006" xmlns:aink="http://schemas.microsoft.com/office/drawing/2016/ink" xmlns:am3d="http://schemas.microsoft.com/office/drawing/2017/model3d" xmlns:o="urn:schemas-microsoft-com:office:office" xmlns:r="http://schemas.openxmlformats.org/officeDocument/2006/relationships" xmlns:m="http://schemas.openxmlformats.org/officeDocument/2006/math" xmlns:v="urn:schemas-microsoft-com:vml" xmlns:wp14="http://schemas.microsoft.com/office/word/2010/wordprocessingDrawing" xmlns:wp="http://schemas.openxmlformats.org/drawingml/2006/wordprocessingDrawing" xmlns:w10="urn:schemas-microsoft-com:office:word" xmlns:w="http://schemas.openxmlformats.org/wordprocessingml/2006/main" xmlns:w14="http://schemas.microsoft.com/office/word/2010/wordml" xmlns:w15="http://schemas.microsoft.com/office/word/2012/wordml" xmlns:w16cid="http://schemas.microsoft.com/office/word/2016/wordml/cid" xmlns:w16se="http://schemas.microsoft.com/office/word/2015/wordml/symex" xmlns:wpg="http://schemas.microsoft.com/office/word/2010/wordprocessingGroup" xmlns:wpi="http://schemas.microsoft.com/office/word/2010/wordprocessingInk" xmlns:wne="http://schemas.microsoft.com/office/word/2006/wordml" xmlns:wps="http://schemas.microsoft.com/office/word/2010/wordprocessingShape" mc:Ignorable="w14 w15 w16se w16cid wp14">
   <w:abstractNum w:abstractNumId="0" w15:restartNumberingAfterBreak="0">
+    <w:nsid w:val="01B07CFE"/>
+    <w:multiLevelType w:val="hybridMultilevel"/>
+    <w:tmpl w:val="35C2C912"/>
+    <w:lvl w:ilvl="0" w:tplc="040C0001">
+      <w:start w:val="1"/>
+      <w:numFmt w:val="bullet"/>
+      <w:lvlText w:val=""/>
+      <w:lvlJc w:val="left"/>
+      <w:pPr>
+        <w:ind w:left="720" w:hanging="360"/>
+      </w:pPr>
+      <w:rPr>
+        <w:rFonts w:ascii="Symbol" w:hAnsi="Symbol" w:hint="default"/>
+      </w:rPr>
+    </w:lvl>
+    <w:lvl w:ilvl="1" w:tplc="040C0003" w:tentative="1">
+      <w:start w:val="1"/>
+      <w:numFmt w:val="bullet"/>
+      <w:lvlText w:val="o"/>
+      <w:lvlJc w:val="left"/>
+      <w:pPr>
+        <w:ind w:left="1440" w:hanging="360"/>
+      </w:pPr>
+      <w:rPr>
+        <w:rFonts w:ascii="Courier New" w:hAnsi="Courier New" w:cs="Courier New" w:hint="default"/>
+      </w:rPr>
+    </w:lvl>
+    <w:lvl w:ilvl="2" w:tplc="040C0005" w:tentative="1">
+      <w:start w:val="1"/>
+      <w:numFmt w:val="bullet"/>
+      <w:lvlText w:val=""/>
+      <w:lvlJc w:val="left"/>
+      <w:pPr>
+        <w:ind w:left="2160" w:hanging="360"/>
+      </w:pPr>
+      <w:rPr>
+        <w:rFonts w:ascii="Wingdings" w:hAnsi="Wingdings" w:hint="default"/>
+      </w:rPr>
+    </w:lvl>
+    <w:lvl w:ilvl="3" w:tplc="040C0001" w:tentative="1">
+      <w:start w:val="1"/>
+      <w:numFmt w:val="bullet"/>
+      <w:lvlText w:val=""/>
+      <w:lvlJc w:val="left"/>
+      <w:pPr>
+        <w:ind w:left="2880" w:hanging="360"/>
+      </w:pPr>
+      <w:rPr>
+        <w:rFonts w:ascii="Symbol" w:hAnsi="Symbol" w:hint="default"/>
+      </w:rPr>
+    </w:lvl>
+    <w:lvl w:ilvl="4" w:tplc="040C0003" w:tentative="1">
+      <w:start w:val="1"/>
+      <w:numFmt w:val="bullet"/>
+      <w:lvlText w:val="o"/>
+      <w:lvlJc w:val="left"/>
+      <w:pPr>
+        <w:ind w:left="3600" w:hanging="360"/>
+      </w:pPr>
+      <w:rPr>
+        <w:rFonts w:ascii="Courier New" w:hAnsi="Courier New" w:cs="Courier New" w:hint="default"/>
+      </w:rPr>
+    </w:lvl>
+    <w:lvl w:ilvl="5" w:tplc="040C0005" w:tentative="1">
+      <w:start w:val="1"/>
+      <w:numFmt w:val="bullet"/>
+      <w:lvlText w:val=""/>
+      <w:lvlJc w:val="left"/>
+      <w:pPr>
+        <w:ind w:left="4320" w:hanging="360"/>
+      </w:pPr>
+      <w:rPr>
+        <w:rFonts w:ascii="Wingdings" w:hAnsi="Wingdings" w:hint="default"/>
+      </w:rPr>
+    </w:lvl>
+    <w:lvl w:ilvl="6" w:tplc="040C0001" w:tentative="1">
+      <w:start w:val="1"/>
+      <w:numFmt w:val="bullet"/>
+      <w:lvlText w:val=""/>
+      <w:lvlJc w:val="left"/>
+      <w:pPr>
+        <w:ind w:left="5040" w:hanging="360"/>
+      </w:pPr>
+      <w:rPr>
+        <w:rFonts w:ascii="Symbol" w:hAnsi="Symbol" w:hint="default"/>
+      </w:rPr>
+    </w:lvl>
+    <w:lvl w:ilvl="7" w:tplc="040C0003" w:tentative="1">
+      <w:start w:val="1"/>
+      <w:numFmt w:val="bullet"/>
+      <w:lvlText w:val="o"/>
+      <w:lvlJc w:val="left"/>
+      <w:pPr>
+        <w:ind w:left="5760" w:hanging="360"/>
+      </w:pPr>
+      <w:rPr>
+        <w:rFonts w:ascii="Courier New" w:hAnsi="Courier New" w:cs="Courier New" w:hint="default"/>
+      </w:rPr>
+    </w:lvl>
+    <w:lvl w:ilvl="8" w:tplc="040C0005" w:tentative="1">
+      <w:start w:val="1"/>
+      <w:numFmt w:val="bullet"/>
+      <w:lvlText w:val=""/>
+      <w:lvlJc w:val="left"/>
+      <w:pPr>
+        <w:ind w:left="6480" w:hanging="360"/>
+      </w:pPr>
+      <w:rPr>
+        <w:rFonts w:ascii="Wingdings" w:hAnsi="Wingdings" w:hint="default"/>
+      </w:rPr>
+    </w:lvl>
+  </w:abstractNum>
+  <w:abstractNum w:abstractNumId="1" w15:restartNumberingAfterBreak="0">
     <w:nsid w:val="04EF7103"/>
     <w:multiLevelType w:val="hybridMultilevel"/>
     <w:tmpl w:val="A95A8EBE"/>
@@ -2330,7 +4899,93 @@
       </w:pPr>
     </w:lvl>
   </w:abstractNum>
-  <w:abstractNum w:abstractNumId="1" w15:restartNumberingAfterBreak="0">
+  <w:abstractNum w:abstractNumId="2" w15:restartNumberingAfterBreak="0">
+    <w:nsid w:val="0B555EA8"/>
+    <w:multiLevelType w:val="hybridMultilevel"/>
+    <w:tmpl w:val="28F0F580"/>
+    <w:lvl w:ilvl="0" w:tplc="040C000F">
+      <w:start w:val="1"/>
+      <w:numFmt w:val="decimal"/>
+      <w:lvlText w:val="%1."/>
+      <w:lvlJc w:val="left"/>
+      <w:pPr>
+        <w:ind w:left="2135" w:hanging="360"/>
+      </w:pPr>
+    </w:lvl>
+    <w:lvl w:ilvl="1" w:tplc="040C0019" w:tentative="1">
+      <w:start w:val="1"/>
+      <w:numFmt w:val="lowerLetter"/>
+      <w:lvlText w:val="%2."/>
+      <w:lvlJc w:val="left"/>
+      <w:pPr>
+        <w:ind w:left="2855" w:hanging="360"/>
+      </w:pPr>
+    </w:lvl>
+    <w:lvl w:ilvl="2" w:tplc="040C001B" w:tentative="1">
+      <w:start w:val="1"/>
+      <w:numFmt w:val="lowerRoman"/>
+      <w:lvlText w:val="%3."/>
+      <w:lvlJc w:val="right"/>
+      <w:pPr>
+        <w:ind w:left="3575" w:hanging="180"/>
+      </w:pPr>
+    </w:lvl>
+    <w:lvl w:ilvl="3" w:tplc="040C000F" w:tentative="1">
+      <w:start w:val="1"/>
+      <w:numFmt w:val="decimal"/>
+      <w:lvlText w:val="%4."/>
+      <w:lvlJc w:val="left"/>
+      <w:pPr>
+        <w:ind w:left="4295" w:hanging="360"/>
+      </w:pPr>
+    </w:lvl>
+    <w:lvl w:ilvl="4" w:tplc="040C0019" w:tentative="1">
+      <w:start w:val="1"/>
+      <w:numFmt w:val="lowerLetter"/>
+      <w:lvlText w:val="%5."/>
+      <w:lvlJc w:val="left"/>
+      <w:pPr>
+        <w:ind w:left="5015" w:hanging="360"/>
+      </w:pPr>
+    </w:lvl>
+    <w:lvl w:ilvl="5" w:tplc="040C001B" w:tentative="1">
+      <w:start w:val="1"/>
+      <w:numFmt w:val="lowerRoman"/>
+      <w:lvlText w:val="%6."/>
+      <w:lvlJc w:val="right"/>
+      <w:pPr>
+        <w:ind w:left="5735" w:hanging="180"/>
+      </w:pPr>
+    </w:lvl>
+    <w:lvl w:ilvl="6" w:tplc="040C000F" w:tentative="1">
+      <w:start w:val="1"/>
+      <w:numFmt w:val="decimal"/>
+      <w:lvlText w:val="%7."/>
+      <w:lvlJc w:val="left"/>
+      <w:pPr>
+        <w:ind w:left="6455" w:hanging="360"/>
+      </w:pPr>
+    </w:lvl>
+    <w:lvl w:ilvl="7" w:tplc="040C0019" w:tentative="1">
+      <w:start w:val="1"/>
+      <w:numFmt w:val="lowerLetter"/>
+      <w:lvlText w:val="%8."/>
+      <w:lvlJc w:val="left"/>
+      <w:pPr>
+        <w:ind w:left="7175" w:hanging="360"/>
+      </w:pPr>
+    </w:lvl>
+    <w:lvl w:ilvl="8" w:tplc="040C001B" w:tentative="1">
+      <w:start w:val="1"/>
+      <w:numFmt w:val="lowerRoman"/>
+      <w:lvlText w:val="%9."/>
+      <w:lvlJc w:val="right"/>
+      <w:pPr>
+        <w:ind w:left="7895" w:hanging="180"/>
+      </w:pPr>
+    </w:lvl>
+  </w:abstractNum>
+  <w:abstractNum w:abstractNumId="3" w15:restartNumberingAfterBreak="0">
     <w:nsid w:val="3C205F84"/>
     <w:multiLevelType w:val="hybridMultilevel"/>
     <w:tmpl w:val="48C87BA2"/>
@@ -2416,7 +5071,7 @@
       </w:pPr>
     </w:lvl>
   </w:abstractNum>
-  <w:abstractNum w:abstractNumId="2" w15:restartNumberingAfterBreak="0">
+  <w:abstractNum w:abstractNumId="4" w15:restartNumberingAfterBreak="0">
     <w:nsid w:val="4BD563AC"/>
     <w:multiLevelType w:val="hybridMultilevel"/>
     <w:tmpl w:val="288E2D86"/>
@@ -2502,7 +5157,7 @@
       </w:pPr>
     </w:lvl>
   </w:abstractNum>
-  <w:abstractNum w:abstractNumId="3" w15:restartNumberingAfterBreak="0">
+  <w:abstractNum w:abstractNumId="5" w15:restartNumberingAfterBreak="0">
     <w:nsid w:val="4FD61AC7"/>
     <w:multiLevelType w:val="hybridMultilevel"/>
     <w:tmpl w:val="EF948254"/>
@@ -2588,7 +5243,7 @@
       </w:pPr>
     </w:lvl>
   </w:abstractNum>
-  <w:abstractNum w:abstractNumId="4" w15:restartNumberingAfterBreak="0">
+  <w:abstractNum w:abstractNumId="6" w15:restartNumberingAfterBreak="0">
     <w:nsid w:val="5BE93245"/>
     <w:multiLevelType w:val="hybridMultilevel"/>
     <w:tmpl w:val="66A2D290"/>
@@ -2674,7 +5329,7 @@
       </w:pPr>
     </w:lvl>
   </w:abstractNum>
-  <w:abstractNum w:abstractNumId="5" w15:restartNumberingAfterBreak="0">
+  <w:abstractNum w:abstractNumId="7" w15:restartNumberingAfterBreak="0">
     <w:nsid w:val="66BE5D98"/>
     <w:multiLevelType w:val="hybridMultilevel"/>
     <w:tmpl w:val="98486684"/>
@@ -2761,22 +5416,28 @@
     </w:lvl>
   </w:abstractNum>
   <w:num w:numId="1">
+    <w:abstractNumId w:val="7"/>
+  </w:num>
+  <w:num w:numId="2">
+    <w:abstractNumId w:val="3"/>
+  </w:num>
+  <w:num w:numId="3">
     <w:abstractNumId w:val="5"/>
   </w:num>
-  <w:num w:numId="2">
+  <w:num w:numId="4">
     <w:abstractNumId w:val="1"/>
   </w:num>
-  <w:num w:numId="3">
-    <w:abstractNumId w:val="3"/>
+  <w:num w:numId="5">
+    <w:abstractNumId w:val="4"/>
   </w:num>
-  <w:num w:numId="4">
+  <w:num w:numId="6">
+    <w:abstractNumId w:val="6"/>
+  </w:num>
+  <w:num w:numId="7">
     <w:abstractNumId w:val="0"/>
   </w:num>
-  <w:num w:numId="5">
+  <w:num w:numId="8">
     <w:abstractNumId w:val="2"/>
-  </w:num>
-  <w:num w:numId="6">
-    <w:abstractNumId w:val="4"/>
   </w:num>
 </w:numbering>
 </file>
@@ -3202,6 +5863,28 @@
       <w:szCs w:val="32"/>
     </w:rPr>
   </w:style>
+  <w:style w:type="paragraph" w:styleId="Titre2">
+    <w:name w:val="heading 2"/>
+    <w:basedOn w:val="Normal"/>
+    <w:next w:val="Normal"/>
+    <w:link w:val="Titre2Car"/>
+    <w:uiPriority w:val="9"/>
+    <w:unhideWhenUsed/>
+    <w:qFormat/>
+    <w:rsid w:val="00E67869"/>
+    <w:pPr>
+      <w:keepNext/>
+      <w:keepLines/>
+      <w:spacing w:before="40" w:after="0"/>
+      <w:outlineLvl w:val="1"/>
+    </w:pPr>
+    <w:rPr>
+      <w:rFonts w:asciiTheme="majorHAnsi" w:eastAsiaTheme="majorEastAsia" w:hAnsiTheme="majorHAnsi" w:cstheme="majorBidi"/>
+      <w:color w:val="2F5496" w:themeColor="accent1" w:themeShade="BF"/>
+      <w:sz w:val="26"/>
+      <w:szCs w:val="26"/>
+    </w:rPr>
+  </w:style>
   <w:style w:type="character" w:default="1" w:styleId="Policepardfaut">
     <w:name w:val="Default Paragraph Font"/>
     <w:uiPriority w:val="1"/>
@@ -3264,7 +5947,6 @@
     <w:name w:val="Hyperlink"/>
     <w:basedOn w:val="Policepardfaut"/>
     <w:uiPriority w:val="99"/>
-    <w:semiHidden/>
     <w:unhideWhenUsed/>
     <w:rsid w:val="009C4B29"/>
     <w:rPr>
@@ -3312,6 +5994,31 @@
       <w:ind w:left="720"/>
       <w:contextualSpacing/>
     </w:pPr>
+  </w:style>
+  <w:style w:type="character" w:customStyle="1" w:styleId="Titre2Car">
+    <w:name w:val="Titre 2 Car"/>
+    <w:basedOn w:val="Policepardfaut"/>
+    <w:link w:val="Titre2"/>
+    <w:uiPriority w:val="9"/>
+    <w:rsid w:val="00E67869"/>
+    <w:rPr>
+      <w:rFonts w:asciiTheme="majorHAnsi" w:eastAsiaTheme="majorEastAsia" w:hAnsiTheme="majorHAnsi" w:cstheme="majorBidi"/>
+      <w:color w:val="2F5496" w:themeColor="accent1" w:themeShade="BF"/>
+      <w:sz w:val="26"/>
+      <w:szCs w:val="26"/>
+    </w:rPr>
+  </w:style>
+  <w:style w:type="character" w:styleId="Mentionnonrsolue">
+    <w:name w:val="Unresolved Mention"/>
+    <w:basedOn w:val="Policepardfaut"/>
+    <w:uiPriority w:val="99"/>
+    <w:semiHidden/>
+    <w:unhideWhenUsed/>
+    <w:rsid w:val="006018D0"/>
+    <w:rPr>
+      <w:color w:val="605E5C"/>
+      <w:shd w:val="clear" w:color="auto" w:fill="E1DFDD"/>
+    </w:rPr>
   </w:style>
 </w:styles>
 </file>

</xml_diff>

<commit_message>
JournalistBean and dashboard added
</commit_message>
<xml_diff>
--- a/COURS/INTRO_JAVA_WEB.docx
+++ b/COURS/INTRO_JAVA_WEB.docx
@@ -85,15 +85,7 @@
     </w:p>
     <w:p>
       <w:r>
-        <w:t xml:space="preserve">Les requêtes http sont statiques. Il n’y a pas de </w:t>
-      </w:r>
-      <w:proofErr w:type="gramStart"/>
-      <w:r>
-        <w:t>dynamisme garantie</w:t>
-      </w:r>
-      <w:proofErr w:type="gramEnd"/>
-      <w:r>
-        <w:t>. Les servlets s’en chargeront</w:t>
+        <w:t>Les requêtes http sont statiques. Il n’y a pas de dynamisme garantie. Les servlets s’en chargeront</w:t>
       </w:r>
     </w:p>
     <w:p>
@@ -203,25 +195,7 @@
           <w:bCs/>
           <w:color w:val="FF0000"/>
         </w:rPr>
-        <w:t xml:space="preserve">NE JAMAIS SURCHARGER LA METHODE </w:t>
-      </w:r>
-      <w:proofErr w:type="gramStart"/>
-      <w:r>
-        <w:rPr>
-          <w:b/>
-          <w:bCs/>
-          <w:color w:val="FF0000"/>
-        </w:rPr>
-        <w:t>SERVICE(</w:t>
-      </w:r>
-      <w:proofErr w:type="gramEnd"/>
-      <w:r>
-        <w:rPr>
-          <w:b/>
-          <w:bCs/>
-          <w:color w:val="FF0000"/>
-        </w:rPr>
-        <w:t>) DE LA SERVLET</w:t>
+        <w:t>NE JAMAIS SURCHARGER LA METHODE SERVICE() DE LA SERVLET</w:t>
       </w:r>
     </w:p>
     <w:p>
@@ -374,15 +348,7 @@
       </w:r>
       <w:proofErr w:type="spellEnd"/>
       <w:r>
-        <w:t xml:space="preserve"> on pourra </w:t>
-      </w:r>
-      <w:proofErr w:type="gramStart"/>
-      <w:r>
-        <w:t>renvoyé</w:t>
-      </w:r>
-      <w:proofErr w:type="gramEnd"/>
-      <w:r>
-        <w:t xml:space="preserve"> via nos servlets (redirection etc..).</w:t>
+        <w:t xml:space="preserve"> on pourra renvoyé via nos servlets (redirection etc..).</w:t>
       </w:r>
     </w:p>
     <w:p>
@@ -1020,14 +986,12 @@
       <w:pPr>
         <w:pStyle w:val="Paragraphedeliste"/>
       </w:pPr>
-      <w:proofErr w:type="gramStart"/>
       <w:r>
         <w:rPr>
           <w:highlight w:val="yellow"/>
         </w:rPr>
         <w:t>Important!!</w:t>
       </w:r>
-      <w:proofErr w:type="gramEnd"/>
     </w:p>
     <w:p>
       <w:pPr>
@@ -1039,13 +1003,8 @@
       <w:r>
         <w:sym w:font="Wingdings" w:char="F0E8"/>
       </w:r>
-      <w:proofErr w:type="gramStart"/>
-      <w:r>
-        <w:t>il</w:t>
-      </w:r>
-      <w:proofErr w:type="gramEnd"/>
-      <w:r>
-        <w:t xml:space="preserve"> faut que dans POM.XML la version java utilisée corresponde </w:t>
+      <w:r>
+        <w:t xml:space="preserve">il faut que dans POM.XML la version java utilisée corresponde </w:t>
       </w:r>
       <w:proofErr w:type="spellStart"/>
       <w:r>
@@ -1501,7 +1460,6 @@
         <w:t xml:space="preserve">&lt;%= </w:t>
       </w:r>
       <w:proofErr w:type="spellStart"/>
-      <w:proofErr w:type="gramStart"/>
       <w:r>
         <w:rPr>
           <w:rFonts w:ascii="Segoe UI" w:eastAsia="Times New Roman" w:hAnsi="Segoe UI" w:cs="Segoe UI"/>
@@ -1512,7 +1470,6 @@
         <w:t>session.getAttribute</w:t>
       </w:r>
       <w:proofErr w:type="spellEnd"/>
-      <w:proofErr w:type="gramEnd"/>
       <w:r>
         <w:rPr>
           <w:rFonts w:ascii="Segoe UI" w:eastAsia="Times New Roman" w:hAnsi="Segoe UI" w:cs="Segoe UI"/>
@@ -2101,18 +2058,7 @@
           <w:szCs w:val="21"/>
           <w:lang w:eastAsia="fr-FR"/>
         </w:rPr>
-        <w:t>   </w:t>
-      </w:r>
-      <w:bookmarkStart w:id="0" w:name="_GoBack"/>
-      <w:bookmarkEnd w:id="0"/>
-      <w:r>
-        <w:rPr>
-          <w:rFonts w:ascii="Segoe UI" w:eastAsia="Times New Roman" w:hAnsi="Segoe UI" w:cs="Segoe UI"/>
-          <w:sz w:val="21"/>
-          <w:szCs w:val="21"/>
-          <w:lang w:eastAsia="fr-FR"/>
-        </w:rPr>
-        <w:t> </w:t>
+        <w:t>    </w:t>
       </w:r>
       <w:r>
         <w:rPr>
@@ -2127,7 +2073,6 @@
         <w:t>&lt;</w:t>
       </w:r>
       <w:proofErr w:type="spellStart"/>
-      <w:proofErr w:type="gramStart"/>
       <w:r>
         <w:rPr>
           <w:rFonts w:ascii="Segoe UI" w:eastAsia="Times New Roman" w:hAnsi="Segoe UI" w:cs="Segoe UI"/>
@@ -2141,7 +2086,6 @@
         <w:t>dependency</w:t>
       </w:r>
       <w:proofErr w:type="spellEnd"/>
-      <w:proofErr w:type="gramEnd"/>
       <w:r>
         <w:rPr>
           <w:rFonts w:ascii="Segoe UI" w:eastAsia="Times New Roman" w:hAnsi="Segoe UI" w:cs="Segoe UI"/>
@@ -2658,7 +2602,6 @@
               <w:br/>
             </w:r>
             <w:proofErr w:type="spellStart"/>
-            <w:proofErr w:type="gramStart"/>
             <w:r>
               <w:rPr>
                 <w:rFonts w:ascii="Segoe UI" w:eastAsia="Times New Roman" w:hAnsi="Segoe UI" w:cs="Segoe UI"/>
@@ -2667,17 +2610,7 @@
                 <w:lang w:eastAsia="fr-FR"/>
               </w:rPr>
               <w:lastRenderedPageBreak/>
-              <w:t>org.apache</w:t>
-            </w:r>
-            <w:proofErr w:type="gramEnd"/>
-            <w:r>
-              <w:rPr>
-                <w:rFonts w:ascii="Segoe UI" w:eastAsia="Times New Roman" w:hAnsi="Segoe UI" w:cs="Segoe UI"/>
-                <w:sz w:val="21"/>
-                <w:szCs w:val="21"/>
-                <w:lang w:eastAsia="fr-FR"/>
-              </w:rPr>
-              <w:t>.maven.archetypes:maven-archetype-webapp</w:t>
+              <w:t>org.apache.maven.archetypes:maven-archetype-webapp</w:t>
             </w:r>
             <w:proofErr w:type="spellEnd"/>
             <w:r>
@@ -2726,17 +2659,7 @@
                 <w:szCs w:val="21"/>
                 <w:lang w:eastAsia="fr-FR"/>
               </w:rPr>
-              <w:t xml:space="preserve">Ajout </w:t>
-            </w:r>
-            <w:proofErr w:type="gramStart"/>
-            <w:r>
-              <w:rPr>
-                <w:rFonts w:ascii="Segoe UI" w:eastAsia="Times New Roman" w:hAnsi="Segoe UI" w:cs="Segoe UI"/>
-                <w:sz w:val="21"/>
-                <w:szCs w:val="21"/>
-                <w:lang w:eastAsia="fr-FR"/>
-              </w:rPr>
-              <w:t>du .</w:t>
+              <w:t>Ajout du .</w:t>
             </w:r>
             <w:proofErr w:type="spellStart"/>
             <w:r>
@@ -2749,7 +2672,6 @@
               <w:t>gitignore</w:t>
             </w:r>
             <w:proofErr w:type="spellEnd"/>
-            <w:proofErr w:type="gramEnd"/>
           </w:p>
           <w:p>
             <w:pPr>
@@ -3582,25 +3504,14 @@
               <w:br/>
             </w:r>
             <w:proofErr w:type="spellStart"/>
-            <w:proofErr w:type="gramStart"/>
-            <w:r>
-              <w:rPr>
-                <w:rFonts w:ascii="Segoe UI" w:eastAsia="Times New Roman" w:hAnsi="Segoe UI" w:cs="Segoe UI"/>
-                <w:sz w:val="21"/>
-                <w:szCs w:val="21"/>
-                <w:lang w:eastAsia="fr-FR"/>
-              </w:rPr>
-              <w:t>fr.cviaud</w:t>
-            </w:r>
-            <w:proofErr w:type="gramEnd"/>
-            <w:r>
-              <w:rPr>
-                <w:rFonts w:ascii="Segoe UI" w:eastAsia="Times New Roman" w:hAnsi="Segoe UI" w:cs="Segoe UI"/>
-                <w:sz w:val="21"/>
-                <w:szCs w:val="21"/>
-                <w:lang w:eastAsia="fr-FR"/>
-              </w:rPr>
-              <w:t>.javawebcourse.controller</w:t>
+            <w:r>
+              <w:rPr>
+                <w:rFonts w:ascii="Segoe UI" w:eastAsia="Times New Roman" w:hAnsi="Segoe UI" w:cs="Segoe UI"/>
+                <w:sz w:val="21"/>
+                <w:szCs w:val="21"/>
+                <w:lang w:eastAsia="fr-FR"/>
+              </w:rPr>
+              <w:t>fr.cviaud.javawebcourse.controller</w:t>
             </w:r>
             <w:proofErr w:type="spellEnd"/>
           </w:p>
@@ -3855,27 +3766,7 @@
                 <w:lang w:eastAsia="fr-FR"/>
               </w:rPr>
               <w:br/>
-              <w:t>    &lt;servlet-class&gt;</w:t>
-            </w:r>
-            <w:proofErr w:type="gramStart"/>
-            <w:r>
-              <w:rPr>
-                <w:rFonts w:ascii="Segoe UI" w:eastAsia="Times New Roman" w:hAnsi="Segoe UI" w:cs="Segoe UI"/>
-                <w:sz w:val="21"/>
-                <w:szCs w:val="21"/>
-                <w:lang w:eastAsia="fr-FR"/>
-              </w:rPr>
-              <w:t>fr.cviaud</w:t>
-            </w:r>
-            <w:proofErr w:type="gramEnd"/>
-            <w:r>
-              <w:rPr>
-                <w:rFonts w:ascii="Segoe UI" w:eastAsia="Times New Roman" w:hAnsi="Segoe UI" w:cs="Segoe UI"/>
-                <w:sz w:val="21"/>
-                <w:szCs w:val="21"/>
-                <w:lang w:eastAsia="fr-FR"/>
-              </w:rPr>
-              <w:t>.javawebcourse.controller.SimpleServlet&lt;/servlet-class&gt;</w:t>
+              <w:t>    &lt;servlet-class&gt;fr.cviaud.javawebcourse.controller.SimpleServlet&lt;/servlet-class&gt;</w:t>
             </w:r>
             <w:r>
               <w:rPr>
@@ -4016,7 +3907,6 @@
               <w:t xml:space="preserve">Affichant l'heure, via </w:t>
             </w:r>
             <w:proofErr w:type="spellStart"/>
-            <w:proofErr w:type="gramStart"/>
             <w:r>
               <w:rPr>
                 <w:rFonts w:ascii="Segoe UI" w:eastAsia="Times New Roman" w:hAnsi="Segoe UI" w:cs="Segoe UI"/>
@@ -4034,17 +3924,7 @@
                 <w:szCs w:val="21"/>
                 <w:lang w:eastAsia="fr-FR"/>
               </w:rPr>
-              <w:t>(</w:t>
-            </w:r>
-            <w:proofErr w:type="gramEnd"/>
-            <w:r>
-              <w:rPr>
-                <w:rFonts w:ascii="Segoe UI" w:eastAsia="Times New Roman" w:hAnsi="Segoe UI" w:cs="Segoe UI"/>
-                <w:sz w:val="21"/>
-                <w:szCs w:val="21"/>
-                <w:lang w:eastAsia="fr-FR"/>
-              </w:rPr>
-              <w:t>) sur le flux "</w:t>
+              <w:t>() sur le flux "</w:t>
             </w:r>
             <w:proofErr w:type="spellStart"/>
             <w:r>
@@ -4305,7 +4185,6 @@
               <w:t xml:space="preserve">    &lt;%= </w:t>
             </w:r>
             <w:proofErr w:type="spellStart"/>
-            <w:proofErr w:type="gramStart"/>
             <w:r>
               <w:rPr>
                 <w:rFonts w:ascii="Segoe UI" w:eastAsia="Times New Roman" w:hAnsi="Segoe UI" w:cs="Segoe UI"/>
@@ -4316,7 +4195,6 @@
               <w:t>request.getParameter</w:t>
             </w:r>
             <w:proofErr w:type="spellEnd"/>
-            <w:proofErr w:type="gramEnd"/>
             <w:r>
               <w:rPr>
                 <w:rFonts w:ascii="Segoe UI" w:eastAsia="Times New Roman" w:hAnsi="Segoe UI" w:cs="Segoe UI"/>
@@ -4398,7 +4276,6 @@
               <w:t xml:space="preserve">    </w:t>
             </w:r>
             <w:proofErr w:type="spellStart"/>
-            <w:proofErr w:type="gramStart"/>
             <w:r>
               <w:rPr>
                 <w:rFonts w:ascii="Segoe UI" w:eastAsia="Times New Roman" w:hAnsi="Segoe UI" w:cs="Segoe UI"/>
@@ -4409,7 +4286,6 @@
               <w:t>req.setAttribute</w:t>
             </w:r>
             <w:proofErr w:type="spellEnd"/>
-            <w:proofErr w:type="gramEnd"/>
             <w:r>
               <w:rPr>
                 <w:rFonts w:ascii="Segoe UI" w:eastAsia="Times New Roman" w:hAnsi="Segoe UI" w:cs="Segoe UI"/>
@@ -4579,7 +4455,6 @@
               <w:t xml:space="preserve"> session = </w:t>
             </w:r>
             <w:proofErr w:type="spellStart"/>
-            <w:proofErr w:type="gramStart"/>
             <w:r>
               <w:rPr>
                 <w:rFonts w:ascii="Segoe UI" w:eastAsia="Times New Roman" w:hAnsi="Segoe UI" w:cs="Segoe UI"/>
@@ -4590,7 +4465,6 @@
               <w:t>req.getSession</w:t>
             </w:r>
             <w:proofErr w:type="spellEnd"/>
-            <w:proofErr w:type="gramEnd"/>
             <w:r>
               <w:rPr>
                 <w:rFonts w:ascii="Segoe UI" w:eastAsia="Times New Roman" w:hAnsi="Segoe UI" w:cs="Segoe UI"/>
@@ -4686,6 +4560,694 @@
         </w:tc>
       </w:tr>
     </w:tbl>
+    <w:p/>
+    <w:p>
+      <w:r>
+        <w:t xml:space="preserve">EXO II CEDRIC </w:t>
+      </w:r>
+      <w:r>
+        <w:sym w:font="Wingdings" w:char="F0E8"/>
+      </w:r>
+      <w:r>
+        <w:t xml:space="preserve"> REPRENDRE LE TP IFP NEWS </w:t>
+      </w:r>
+      <w:bookmarkStart w:id="0" w:name="_GoBack"/>
+      <w:bookmarkEnd w:id="0"/>
+    </w:p>
+    <w:p>
+      <w:pPr>
+        <w:pBdr>
+          <w:top w:val="single" w:sz="4" w:space="1" w:color="auto"/>
+          <w:left w:val="single" w:sz="4" w:space="4" w:color="auto"/>
+          <w:bottom w:val="single" w:sz="4" w:space="1" w:color="auto"/>
+          <w:right w:val="single" w:sz="4" w:space="4" w:color="auto"/>
+        </w:pBdr>
+        <w:shd w:val="clear" w:color="auto" w:fill="E7E6E6" w:themeFill="background2"/>
+        <w:spacing w:after="0" w:line="240" w:lineRule="auto"/>
+        <w:rPr>
+          <w:rFonts w:ascii="Segoe UI" w:eastAsia="Times New Roman" w:hAnsi="Segoe UI" w:cs="Segoe UI"/>
+          <w:sz w:val="21"/>
+          <w:szCs w:val="21"/>
+          <w:lang w:eastAsia="fr-FR"/>
+        </w:rPr>
+      </w:pPr>
+      <w:r>
+        <w:rPr>
+          <w:rFonts w:ascii="Segoe UI" w:eastAsia="Times New Roman" w:hAnsi="Segoe UI" w:cs="Segoe UI"/>
+          <w:sz w:val="21"/>
+          <w:szCs w:val="21"/>
+          <w:lang w:eastAsia="fr-FR"/>
+        </w:rPr>
+        <w:t>### Objectif global</w:t>
+      </w:r>
+    </w:p>
+    <w:p>
+      <w:pPr>
+        <w:pBdr>
+          <w:top w:val="single" w:sz="4" w:space="1" w:color="auto"/>
+          <w:left w:val="single" w:sz="4" w:space="4" w:color="auto"/>
+          <w:bottom w:val="single" w:sz="4" w:space="1" w:color="auto"/>
+          <w:right w:val="single" w:sz="4" w:space="4" w:color="auto"/>
+        </w:pBdr>
+        <w:shd w:val="clear" w:color="auto" w:fill="E7E6E6" w:themeFill="background2"/>
+        <w:spacing w:after="0" w:line="240" w:lineRule="auto"/>
+        <w:rPr>
+          <w:rFonts w:ascii="Segoe UI" w:eastAsia="Times New Roman" w:hAnsi="Segoe UI" w:cs="Segoe UI"/>
+          <w:sz w:val="21"/>
+          <w:szCs w:val="21"/>
+          <w:lang w:eastAsia="fr-FR"/>
+        </w:rPr>
+      </w:pPr>
+      <w:r>
+        <w:rPr>
+          <w:rFonts w:ascii="Segoe UI" w:eastAsia="Times New Roman" w:hAnsi="Segoe UI" w:cs="Segoe UI"/>
+          <w:sz w:val="21"/>
+          <w:szCs w:val="21"/>
+          <w:lang w:eastAsia="fr-FR"/>
+        </w:rPr>
+        <w:t> </w:t>
+      </w:r>
+    </w:p>
+    <w:p>
+      <w:pPr>
+        <w:pBdr>
+          <w:top w:val="single" w:sz="4" w:space="1" w:color="auto"/>
+          <w:left w:val="single" w:sz="4" w:space="4" w:color="auto"/>
+          <w:bottom w:val="single" w:sz="4" w:space="1" w:color="auto"/>
+          <w:right w:val="single" w:sz="4" w:space="4" w:color="auto"/>
+        </w:pBdr>
+        <w:shd w:val="clear" w:color="auto" w:fill="E7E6E6" w:themeFill="background2"/>
+        <w:spacing w:after="0" w:line="240" w:lineRule="auto"/>
+        <w:rPr>
+          <w:rFonts w:ascii="Segoe UI" w:eastAsia="Times New Roman" w:hAnsi="Segoe UI" w:cs="Segoe UI"/>
+          <w:sz w:val="21"/>
+          <w:szCs w:val="21"/>
+          <w:lang w:eastAsia="fr-FR"/>
+        </w:rPr>
+      </w:pPr>
+      <w:r>
+        <w:rPr>
+          <w:rFonts w:ascii="Segoe UI" w:eastAsia="Times New Roman" w:hAnsi="Segoe UI" w:cs="Segoe UI"/>
+          <w:sz w:val="21"/>
+          <w:szCs w:val="21"/>
+          <w:lang w:eastAsia="fr-FR"/>
+        </w:rPr>
+        <w:t>Notre but est ici de travailler sur la partie Vue-Controller de l'application IFP</w:t>
+      </w:r>
+    </w:p>
+    <w:p>
+      <w:pPr>
+        <w:pBdr>
+          <w:top w:val="single" w:sz="4" w:space="1" w:color="auto"/>
+          <w:left w:val="single" w:sz="4" w:space="4" w:color="auto"/>
+          <w:bottom w:val="single" w:sz="4" w:space="1" w:color="auto"/>
+          <w:right w:val="single" w:sz="4" w:space="4" w:color="auto"/>
+        </w:pBdr>
+        <w:shd w:val="clear" w:color="auto" w:fill="E7E6E6" w:themeFill="background2"/>
+        <w:spacing w:after="0" w:line="240" w:lineRule="auto"/>
+        <w:rPr>
+          <w:rFonts w:ascii="Segoe UI" w:eastAsia="Times New Roman" w:hAnsi="Segoe UI" w:cs="Segoe UI"/>
+          <w:sz w:val="21"/>
+          <w:szCs w:val="21"/>
+          <w:lang w:eastAsia="fr-FR"/>
+        </w:rPr>
+      </w:pPr>
+      <w:r>
+        <w:rPr>
+          <w:rFonts w:ascii="Segoe UI" w:eastAsia="Times New Roman" w:hAnsi="Segoe UI" w:cs="Segoe UI"/>
+          <w:sz w:val="21"/>
+          <w:szCs w:val="21"/>
+          <w:lang w:eastAsia="fr-FR"/>
+        </w:rPr>
+        <w:t> </w:t>
+      </w:r>
+    </w:p>
+    <w:p>
+      <w:pPr>
+        <w:pBdr>
+          <w:top w:val="single" w:sz="4" w:space="1" w:color="auto"/>
+          <w:left w:val="single" w:sz="4" w:space="4" w:color="auto"/>
+          <w:bottom w:val="single" w:sz="4" w:space="1" w:color="auto"/>
+          <w:right w:val="single" w:sz="4" w:space="4" w:color="auto"/>
+        </w:pBdr>
+        <w:shd w:val="clear" w:color="auto" w:fill="E7E6E6" w:themeFill="background2"/>
+        <w:spacing w:after="0" w:line="240" w:lineRule="auto"/>
+        <w:rPr>
+          <w:rFonts w:ascii="Segoe UI" w:eastAsia="Times New Roman" w:hAnsi="Segoe UI" w:cs="Segoe UI"/>
+          <w:sz w:val="21"/>
+          <w:szCs w:val="21"/>
+          <w:lang w:eastAsia="fr-FR"/>
+        </w:rPr>
+      </w:pPr>
+      <w:r>
+        <w:rPr>
+          <w:rFonts w:ascii="Segoe UI" w:eastAsia="Times New Roman" w:hAnsi="Segoe UI" w:cs="Segoe UI"/>
+          <w:sz w:val="21"/>
+          <w:szCs w:val="21"/>
+          <w:lang w:eastAsia="fr-FR"/>
+        </w:rPr>
+        <w:t>L'application doit permettre de se logger au moyen d'une page de connexion</w:t>
+      </w:r>
+    </w:p>
+    <w:p>
+      <w:pPr>
+        <w:pBdr>
+          <w:top w:val="single" w:sz="4" w:space="1" w:color="auto"/>
+          <w:left w:val="single" w:sz="4" w:space="4" w:color="auto"/>
+          <w:bottom w:val="single" w:sz="4" w:space="1" w:color="auto"/>
+          <w:right w:val="single" w:sz="4" w:space="4" w:color="auto"/>
+        </w:pBdr>
+        <w:shd w:val="clear" w:color="auto" w:fill="E7E6E6" w:themeFill="background2"/>
+        <w:spacing w:after="0" w:line="240" w:lineRule="auto"/>
+        <w:rPr>
+          <w:rFonts w:ascii="Segoe UI" w:eastAsia="Times New Roman" w:hAnsi="Segoe UI" w:cs="Segoe UI"/>
+          <w:sz w:val="21"/>
+          <w:szCs w:val="21"/>
+          <w:lang w:eastAsia="fr-FR"/>
+        </w:rPr>
+      </w:pPr>
+      <w:r>
+        <w:rPr>
+          <w:rFonts w:ascii="Segoe UI" w:eastAsia="Times New Roman" w:hAnsi="Segoe UI" w:cs="Segoe UI"/>
+          <w:sz w:val="21"/>
+          <w:szCs w:val="21"/>
+          <w:lang w:eastAsia="fr-FR"/>
+        </w:rPr>
+        <w:t> </w:t>
+      </w:r>
+    </w:p>
+    <w:p>
+      <w:pPr>
+        <w:pBdr>
+          <w:top w:val="single" w:sz="4" w:space="1" w:color="auto"/>
+          <w:left w:val="single" w:sz="4" w:space="4" w:color="auto"/>
+          <w:bottom w:val="single" w:sz="4" w:space="1" w:color="auto"/>
+          <w:right w:val="single" w:sz="4" w:space="4" w:color="auto"/>
+        </w:pBdr>
+        <w:shd w:val="clear" w:color="auto" w:fill="E7E6E6" w:themeFill="background2"/>
+        <w:spacing w:after="0" w:line="240" w:lineRule="auto"/>
+        <w:rPr>
+          <w:rFonts w:ascii="Segoe UI" w:eastAsia="Times New Roman" w:hAnsi="Segoe UI" w:cs="Segoe UI"/>
+          <w:sz w:val="21"/>
+          <w:szCs w:val="21"/>
+          <w:lang w:eastAsia="fr-FR"/>
+        </w:rPr>
+      </w:pPr>
+      <w:r>
+        <w:rPr>
+          <w:rFonts w:ascii="Segoe UI" w:eastAsia="Times New Roman" w:hAnsi="Segoe UI" w:cs="Segoe UI"/>
+          <w:sz w:val="21"/>
+          <w:szCs w:val="21"/>
+          <w:lang w:eastAsia="fr-FR"/>
+        </w:rPr>
+        <w:t xml:space="preserve">En cas d'échec de la connexion, il faut </w:t>
+      </w:r>
+      <w:proofErr w:type="spellStart"/>
+      <w:r>
+        <w:rPr>
+          <w:rFonts w:ascii="Segoe UI" w:eastAsia="Times New Roman" w:hAnsi="Segoe UI" w:cs="Segoe UI"/>
+          <w:sz w:val="21"/>
+          <w:szCs w:val="21"/>
+          <w:lang w:eastAsia="fr-FR"/>
+        </w:rPr>
+        <w:t>ré-afficher</w:t>
+      </w:r>
+      <w:proofErr w:type="spellEnd"/>
+      <w:r>
+        <w:rPr>
+          <w:rFonts w:ascii="Segoe UI" w:eastAsia="Times New Roman" w:hAnsi="Segoe UI" w:cs="Segoe UI"/>
+          <w:sz w:val="21"/>
+          <w:szCs w:val="21"/>
+          <w:lang w:eastAsia="fr-FR"/>
+        </w:rPr>
+        <w:t xml:space="preserve"> la page en </w:t>
+      </w:r>
+      <w:proofErr w:type="spellStart"/>
+      <w:r>
+        <w:rPr>
+          <w:rFonts w:ascii="Segoe UI" w:eastAsia="Times New Roman" w:hAnsi="Segoe UI" w:cs="Segoe UI"/>
+          <w:sz w:val="21"/>
+          <w:szCs w:val="21"/>
+          <w:lang w:eastAsia="fr-FR"/>
+        </w:rPr>
+        <w:t>pré-remplissant</w:t>
+      </w:r>
+      <w:proofErr w:type="spellEnd"/>
+      <w:r>
+        <w:rPr>
+          <w:rFonts w:ascii="Segoe UI" w:eastAsia="Times New Roman" w:hAnsi="Segoe UI" w:cs="Segoe UI"/>
+          <w:sz w:val="21"/>
+          <w:szCs w:val="21"/>
+          <w:lang w:eastAsia="fr-FR"/>
+        </w:rPr>
+        <w:t xml:space="preserve"> les champs avec les valeurs de l'essai précédent (ou moins le pseudo de cx).</w:t>
+      </w:r>
+      <w:r>
+        <w:rPr>
+          <w:rFonts w:ascii="Segoe UI" w:eastAsia="Times New Roman" w:hAnsi="Segoe UI" w:cs="Segoe UI"/>
+          <w:sz w:val="21"/>
+          <w:szCs w:val="21"/>
+          <w:lang w:eastAsia="fr-FR"/>
+        </w:rPr>
+        <w:br/>
+        <w:t>On peut aussi afficher le nombre de tentatives de connexion.</w:t>
+      </w:r>
+    </w:p>
+    <w:p>
+      <w:pPr>
+        <w:pBdr>
+          <w:top w:val="single" w:sz="4" w:space="1" w:color="auto"/>
+          <w:left w:val="single" w:sz="4" w:space="4" w:color="auto"/>
+          <w:bottom w:val="single" w:sz="4" w:space="1" w:color="auto"/>
+          <w:right w:val="single" w:sz="4" w:space="4" w:color="auto"/>
+        </w:pBdr>
+        <w:shd w:val="clear" w:color="auto" w:fill="E7E6E6" w:themeFill="background2"/>
+        <w:spacing w:after="0" w:line="240" w:lineRule="auto"/>
+        <w:rPr>
+          <w:rFonts w:ascii="Segoe UI" w:eastAsia="Times New Roman" w:hAnsi="Segoe UI" w:cs="Segoe UI"/>
+          <w:sz w:val="21"/>
+          <w:szCs w:val="21"/>
+          <w:lang w:eastAsia="fr-FR"/>
+        </w:rPr>
+      </w:pPr>
+      <w:r>
+        <w:rPr>
+          <w:rFonts w:ascii="Segoe UI" w:eastAsia="Times New Roman" w:hAnsi="Segoe UI" w:cs="Segoe UI"/>
+          <w:sz w:val="21"/>
+          <w:szCs w:val="21"/>
+          <w:lang w:eastAsia="fr-FR"/>
+        </w:rPr>
+        <w:t> </w:t>
+      </w:r>
+    </w:p>
+    <w:p>
+      <w:pPr>
+        <w:pBdr>
+          <w:top w:val="single" w:sz="4" w:space="1" w:color="auto"/>
+          <w:left w:val="single" w:sz="4" w:space="4" w:color="auto"/>
+          <w:bottom w:val="single" w:sz="4" w:space="1" w:color="auto"/>
+          <w:right w:val="single" w:sz="4" w:space="4" w:color="auto"/>
+        </w:pBdr>
+        <w:shd w:val="clear" w:color="auto" w:fill="E7E6E6" w:themeFill="background2"/>
+        <w:spacing w:after="0" w:line="240" w:lineRule="auto"/>
+        <w:rPr>
+          <w:rFonts w:ascii="Segoe UI" w:eastAsia="Times New Roman" w:hAnsi="Segoe UI" w:cs="Segoe UI"/>
+          <w:sz w:val="21"/>
+          <w:szCs w:val="21"/>
+          <w:lang w:eastAsia="fr-FR"/>
+        </w:rPr>
+      </w:pPr>
+      <w:r>
+        <w:rPr>
+          <w:rFonts w:ascii="Segoe UI" w:eastAsia="Times New Roman" w:hAnsi="Segoe UI" w:cs="Segoe UI"/>
+          <w:sz w:val="21"/>
+          <w:szCs w:val="21"/>
+          <w:lang w:eastAsia="fr-FR"/>
+        </w:rPr>
+        <w:t>En cas de réussite, on doit rediriger vers la page principale de l'application (</w:t>
+      </w:r>
+      <w:proofErr w:type="spellStart"/>
+      <w:r>
+        <w:rPr>
+          <w:rFonts w:ascii="Segoe UI" w:eastAsia="Times New Roman" w:hAnsi="Segoe UI" w:cs="Segoe UI"/>
+          <w:sz w:val="21"/>
+          <w:szCs w:val="21"/>
+          <w:lang w:eastAsia="fr-FR"/>
+        </w:rPr>
+        <w:t>dashboard</w:t>
+      </w:r>
+      <w:proofErr w:type="spellEnd"/>
+      <w:r>
+        <w:rPr>
+          <w:rFonts w:ascii="Segoe UI" w:eastAsia="Times New Roman" w:hAnsi="Segoe UI" w:cs="Segoe UI"/>
+          <w:sz w:val="21"/>
+          <w:szCs w:val="21"/>
+          <w:lang w:eastAsia="fr-FR"/>
+        </w:rPr>
+        <w:t>).</w:t>
+      </w:r>
+    </w:p>
+    <w:p>
+      <w:pPr>
+        <w:pBdr>
+          <w:top w:val="single" w:sz="4" w:space="1" w:color="auto"/>
+          <w:left w:val="single" w:sz="4" w:space="4" w:color="auto"/>
+          <w:bottom w:val="single" w:sz="4" w:space="1" w:color="auto"/>
+          <w:right w:val="single" w:sz="4" w:space="4" w:color="auto"/>
+        </w:pBdr>
+        <w:shd w:val="clear" w:color="auto" w:fill="E7E6E6" w:themeFill="background2"/>
+        <w:spacing w:after="0" w:line="240" w:lineRule="auto"/>
+        <w:rPr>
+          <w:rFonts w:ascii="Segoe UI" w:eastAsia="Times New Roman" w:hAnsi="Segoe UI" w:cs="Segoe UI"/>
+          <w:sz w:val="21"/>
+          <w:szCs w:val="21"/>
+          <w:lang w:eastAsia="fr-FR"/>
+        </w:rPr>
+      </w:pPr>
+      <w:r>
+        <w:rPr>
+          <w:rFonts w:ascii="Segoe UI" w:eastAsia="Times New Roman" w:hAnsi="Segoe UI" w:cs="Segoe UI"/>
+          <w:sz w:val="21"/>
+          <w:szCs w:val="21"/>
+          <w:lang w:eastAsia="fr-FR"/>
+        </w:rPr>
+        <w:t> </w:t>
+      </w:r>
+    </w:p>
+    <w:p>
+      <w:pPr>
+        <w:pBdr>
+          <w:top w:val="single" w:sz="4" w:space="1" w:color="auto"/>
+          <w:left w:val="single" w:sz="4" w:space="4" w:color="auto"/>
+          <w:bottom w:val="single" w:sz="4" w:space="1" w:color="auto"/>
+          <w:right w:val="single" w:sz="4" w:space="4" w:color="auto"/>
+        </w:pBdr>
+        <w:shd w:val="clear" w:color="auto" w:fill="E7E6E6" w:themeFill="background2"/>
+        <w:spacing w:after="0" w:line="240" w:lineRule="auto"/>
+        <w:rPr>
+          <w:rFonts w:ascii="Segoe UI" w:eastAsia="Times New Roman" w:hAnsi="Segoe UI" w:cs="Segoe UI"/>
+          <w:sz w:val="21"/>
+          <w:szCs w:val="21"/>
+          <w:lang w:eastAsia="fr-FR"/>
+        </w:rPr>
+      </w:pPr>
+      <w:r>
+        <w:rPr>
+          <w:rFonts w:ascii="Segoe UI" w:eastAsia="Times New Roman" w:hAnsi="Segoe UI" w:cs="Segoe UI"/>
+          <w:sz w:val="21"/>
+          <w:szCs w:val="21"/>
+          <w:lang w:eastAsia="fr-FR"/>
+        </w:rPr>
+        <w:t>Le nom et l'heure de connexion du journaliste doivent être conservé dans la session utilisateur.</w:t>
+      </w:r>
+    </w:p>
+    <w:p>
+      <w:pPr>
+        <w:pBdr>
+          <w:top w:val="single" w:sz="4" w:space="1" w:color="auto"/>
+          <w:left w:val="single" w:sz="4" w:space="4" w:color="auto"/>
+          <w:bottom w:val="single" w:sz="4" w:space="1" w:color="auto"/>
+          <w:right w:val="single" w:sz="4" w:space="4" w:color="auto"/>
+        </w:pBdr>
+        <w:shd w:val="clear" w:color="auto" w:fill="E7E6E6" w:themeFill="background2"/>
+        <w:spacing w:after="0" w:line="240" w:lineRule="auto"/>
+        <w:rPr>
+          <w:rFonts w:ascii="Segoe UI" w:eastAsia="Times New Roman" w:hAnsi="Segoe UI" w:cs="Segoe UI"/>
+          <w:sz w:val="21"/>
+          <w:szCs w:val="21"/>
+          <w:lang w:eastAsia="fr-FR"/>
+        </w:rPr>
+      </w:pPr>
+      <w:r>
+        <w:rPr>
+          <w:rFonts w:ascii="Segoe UI" w:eastAsia="Times New Roman" w:hAnsi="Segoe UI" w:cs="Segoe UI"/>
+          <w:sz w:val="21"/>
+          <w:szCs w:val="21"/>
+          <w:lang w:eastAsia="fr-FR"/>
+        </w:rPr>
+        <w:t> </w:t>
+      </w:r>
+    </w:p>
+    <w:p>
+      <w:pPr>
+        <w:pBdr>
+          <w:top w:val="single" w:sz="4" w:space="1" w:color="auto"/>
+          <w:left w:val="single" w:sz="4" w:space="4" w:color="auto"/>
+          <w:bottom w:val="single" w:sz="4" w:space="1" w:color="auto"/>
+          <w:right w:val="single" w:sz="4" w:space="4" w:color="auto"/>
+        </w:pBdr>
+        <w:shd w:val="clear" w:color="auto" w:fill="E7E6E6" w:themeFill="background2"/>
+        <w:spacing w:after="0" w:line="240" w:lineRule="auto"/>
+        <w:rPr>
+          <w:rFonts w:ascii="Segoe UI" w:eastAsia="Times New Roman" w:hAnsi="Segoe UI" w:cs="Segoe UI"/>
+          <w:sz w:val="21"/>
+          <w:szCs w:val="21"/>
+          <w:lang w:eastAsia="fr-FR"/>
+        </w:rPr>
+      </w:pPr>
+      <w:r>
+        <w:rPr>
+          <w:rFonts w:ascii="Segoe UI" w:eastAsia="Times New Roman" w:hAnsi="Segoe UI" w:cs="Segoe UI"/>
+          <w:sz w:val="21"/>
+          <w:szCs w:val="21"/>
+          <w:lang w:eastAsia="fr-FR"/>
+        </w:rPr>
+        <w:t>La page principale "Dashboard" afficher les informations du journaliste.</w:t>
+      </w:r>
+      <w:r>
+        <w:rPr>
+          <w:rFonts w:ascii="Segoe UI" w:eastAsia="Times New Roman" w:hAnsi="Segoe UI" w:cs="Segoe UI"/>
+          <w:sz w:val="21"/>
+          <w:szCs w:val="21"/>
+          <w:lang w:eastAsia="fr-FR"/>
+        </w:rPr>
+        <w:br/>
+        <w:t>Elle permet d'accéder aux autres fonction de l'application</w:t>
+      </w:r>
+    </w:p>
+    <w:p>
+      <w:pPr>
+        <w:pBdr>
+          <w:top w:val="single" w:sz="4" w:space="1" w:color="auto"/>
+          <w:left w:val="single" w:sz="4" w:space="4" w:color="auto"/>
+          <w:bottom w:val="single" w:sz="4" w:space="1" w:color="auto"/>
+          <w:right w:val="single" w:sz="4" w:space="4" w:color="auto"/>
+        </w:pBdr>
+        <w:shd w:val="clear" w:color="auto" w:fill="E7E6E6" w:themeFill="background2"/>
+        <w:spacing w:after="0" w:line="240" w:lineRule="auto"/>
+        <w:rPr>
+          <w:rFonts w:ascii="Segoe UI" w:eastAsia="Times New Roman" w:hAnsi="Segoe UI" w:cs="Segoe UI"/>
+          <w:sz w:val="21"/>
+          <w:szCs w:val="21"/>
+          <w:lang w:eastAsia="fr-FR"/>
+        </w:rPr>
+      </w:pPr>
+      <w:r>
+        <w:rPr>
+          <w:rFonts w:ascii="Segoe UI" w:eastAsia="Times New Roman" w:hAnsi="Segoe UI" w:cs="Segoe UI"/>
+          <w:sz w:val="21"/>
+          <w:szCs w:val="21"/>
+          <w:lang w:eastAsia="fr-FR"/>
+        </w:rPr>
+        <w:t> </w:t>
+      </w:r>
+    </w:p>
+    <w:p>
+      <w:pPr>
+        <w:pBdr>
+          <w:top w:val="single" w:sz="4" w:space="1" w:color="auto"/>
+          <w:left w:val="single" w:sz="4" w:space="4" w:color="auto"/>
+          <w:bottom w:val="single" w:sz="4" w:space="1" w:color="auto"/>
+          <w:right w:val="single" w:sz="4" w:space="4" w:color="auto"/>
+        </w:pBdr>
+        <w:shd w:val="clear" w:color="auto" w:fill="E7E6E6" w:themeFill="background2"/>
+        <w:spacing w:after="0" w:line="240" w:lineRule="auto"/>
+        <w:rPr>
+          <w:rFonts w:ascii="Segoe UI" w:eastAsia="Times New Roman" w:hAnsi="Segoe UI" w:cs="Segoe UI"/>
+          <w:sz w:val="21"/>
+          <w:szCs w:val="21"/>
+          <w:lang w:eastAsia="fr-FR"/>
+        </w:rPr>
+      </w:pPr>
+      <w:r>
+        <w:rPr>
+          <w:rFonts w:ascii="Segoe UI" w:eastAsia="Times New Roman" w:hAnsi="Segoe UI" w:cs="Segoe UI"/>
+          <w:sz w:val="21"/>
+          <w:szCs w:val="21"/>
+          <w:lang w:eastAsia="fr-FR"/>
+        </w:rPr>
+        <w:t>Le journaliste peut lire la dernière news</w:t>
+      </w:r>
+      <w:r>
+        <w:rPr>
+          <w:rFonts w:ascii="Segoe UI" w:eastAsia="Times New Roman" w:hAnsi="Segoe UI" w:cs="Segoe UI"/>
+          <w:sz w:val="21"/>
+          <w:szCs w:val="21"/>
+          <w:lang w:eastAsia="fr-FR"/>
+        </w:rPr>
+        <w:br/>
+        <w:t>Affichage de toutes les informations de la news (option : + ses tags)</w:t>
+      </w:r>
+    </w:p>
+    <w:p>
+      <w:pPr>
+        <w:pBdr>
+          <w:top w:val="single" w:sz="4" w:space="1" w:color="auto"/>
+          <w:left w:val="single" w:sz="4" w:space="4" w:color="auto"/>
+          <w:bottom w:val="single" w:sz="4" w:space="1" w:color="auto"/>
+          <w:right w:val="single" w:sz="4" w:space="4" w:color="auto"/>
+        </w:pBdr>
+        <w:shd w:val="clear" w:color="auto" w:fill="E7E6E6" w:themeFill="background2"/>
+        <w:spacing w:after="0" w:line="240" w:lineRule="auto"/>
+        <w:rPr>
+          <w:rFonts w:ascii="Segoe UI" w:eastAsia="Times New Roman" w:hAnsi="Segoe UI" w:cs="Segoe UI"/>
+          <w:sz w:val="21"/>
+          <w:szCs w:val="21"/>
+          <w:lang w:eastAsia="fr-FR"/>
+        </w:rPr>
+      </w:pPr>
+      <w:r>
+        <w:rPr>
+          <w:rFonts w:ascii="Segoe UI" w:eastAsia="Times New Roman" w:hAnsi="Segoe UI" w:cs="Segoe UI"/>
+          <w:sz w:val="21"/>
+          <w:szCs w:val="21"/>
+          <w:lang w:eastAsia="fr-FR"/>
+        </w:rPr>
+        <w:t> </w:t>
+      </w:r>
+    </w:p>
+    <w:p>
+      <w:pPr>
+        <w:pBdr>
+          <w:top w:val="single" w:sz="4" w:space="1" w:color="auto"/>
+          <w:left w:val="single" w:sz="4" w:space="4" w:color="auto"/>
+          <w:bottom w:val="single" w:sz="4" w:space="1" w:color="auto"/>
+          <w:right w:val="single" w:sz="4" w:space="4" w:color="auto"/>
+        </w:pBdr>
+        <w:shd w:val="clear" w:color="auto" w:fill="E7E6E6" w:themeFill="background2"/>
+        <w:spacing w:after="0" w:line="240" w:lineRule="auto"/>
+        <w:rPr>
+          <w:rFonts w:ascii="Segoe UI" w:eastAsia="Times New Roman" w:hAnsi="Segoe UI" w:cs="Segoe UI"/>
+          <w:sz w:val="21"/>
+          <w:szCs w:val="21"/>
+          <w:lang w:eastAsia="fr-FR"/>
+        </w:rPr>
+      </w:pPr>
+      <w:r>
+        <w:rPr>
+          <w:rFonts w:ascii="Segoe UI" w:eastAsia="Times New Roman" w:hAnsi="Segoe UI" w:cs="Segoe UI"/>
+          <w:sz w:val="21"/>
+          <w:szCs w:val="21"/>
+          <w:lang w:eastAsia="fr-FR"/>
+        </w:rPr>
+        <w:lastRenderedPageBreak/>
+        <w:t>Le journaliste peut accéder à la liste des dernière</w:t>
+      </w:r>
+      <w:r>
+        <w:rPr>
+          <w:rFonts w:ascii="Segoe UI" w:eastAsia="Times New Roman" w:hAnsi="Segoe UI" w:cs="Segoe UI"/>
+          <w:sz w:val="21"/>
+          <w:szCs w:val="21"/>
+          <w:lang w:eastAsia="fr-FR"/>
+        </w:rPr>
+        <w:br/>
+        <w:t>Liste des titres (+date/heure)</w:t>
+      </w:r>
+      <w:r>
+        <w:rPr>
+          <w:rFonts w:ascii="Segoe UI" w:eastAsia="Times New Roman" w:hAnsi="Segoe UI" w:cs="Segoe UI"/>
+          <w:sz w:val="21"/>
+          <w:szCs w:val="21"/>
+          <w:lang w:eastAsia="fr-FR"/>
+        </w:rPr>
+        <w:br/>
+        <w:t>Ces news sont bien évidemment cliquable -&gt; envoie vers la page de cette news</w:t>
+      </w:r>
+    </w:p>
+    <w:p>
+      <w:pPr>
+        <w:pBdr>
+          <w:top w:val="single" w:sz="4" w:space="1" w:color="auto"/>
+          <w:left w:val="single" w:sz="4" w:space="4" w:color="auto"/>
+          <w:bottom w:val="single" w:sz="4" w:space="1" w:color="auto"/>
+          <w:right w:val="single" w:sz="4" w:space="4" w:color="auto"/>
+        </w:pBdr>
+        <w:shd w:val="clear" w:color="auto" w:fill="E7E6E6" w:themeFill="background2"/>
+        <w:spacing w:after="0" w:line="240" w:lineRule="auto"/>
+        <w:rPr>
+          <w:rFonts w:ascii="Segoe UI" w:eastAsia="Times New Roman" w:hAnsi="Segoe UI" w:cs="Segoe UI"/>
+          <w:sz w:val="21"/>
+          <w:szCs w:val="21"/>
+          <w:lang w:eastAsia="fr-FR"/>
+        </w:rPr>
+      </w:pPr>
+      <w:r>
+        <w:rPr>
+          <w:rFonts w:ascii="Segoe UI" w:eastAsia="Times New Roman" w:hAnsi="Segoe UI" w:cs="Segoe UI"/>
+          <w:sz w:val="21"/>
+          <w:szCs w:val="21"/>
+          <w:lang w:eastAsia="fr-FR"/>
+        </w:rPr>
+        <w:t> </w:t>
+      </w:r>
+    </w:p>
+    <w:p>
+      <w:pPr>
+        <w:pBdr>
+          <w:top w:val="single" w:sz="4" w:space="1" w:color="auto"/>
+          <w:left w:val="single" w:sz="4" w:space="4" w:color="auto"/>
+          <w:bottom w:val="single" w:sz="4" w:space="1" w:color="auto"/>
+          <w:right w:val="single" w:sz="4" w:space="4" w:color="auto"/>
+        </w:pBdr>
+        <w:shd w:val="clear" w:color="auto" w:fill="E7E6E6" w:themeFill="background2"/>
+        <w:spacing w:after="0" w:line="240" w:lineRule="auto"/>
+        <w:rPr>
+          <w:rFonts w:ascii="Segoe UI" w:eastAsia="Times New Roman" w:hAnsi="Segoe UI" w:cs="Segoe UI"/>
+          <w:sz w:val="21"/>
+          <w:szCs w:val="21"/>
+          <w:lang w:eastAsia="fr-FR"/>
+        </w:rPr>
+      </w:pPr>
+      <w:r>
+        <w:rPr>
+          <w:rFonts w:ascii="Segoe UI" w:eastAsia="Times New Roman" w:hAnsi="Segoe UI" w:cs="Segoe UI"/>
+          <w:sz w:val="21"/>
+          <w:szCs w:val="21"/>
+          <w:lang w:eastAsia="fr-FR"/>
+        </w:rPr>
+        <w:t>Sécurité / gestion droits</w:t>
+      </w:r>
+      <w:r>
+        <w:rPr>
+          <w:rFonts w:ascii="Segoe UI" w:eastAsia="Times New Roman" w:hAnsi="Segoe UI" w:cs="Segoe UI"/>
+          <w:sz w:val="21"/>
+          <w:szCs w:val="21"/>
+          <w:lang w:eastAsia="fr-FR"/>
+        </w:rPr>
+        <w:br/>
+        <w:t>L'application doit s'assurer en permanence qu'un utilisateur est bien connecté.</w:t>
+      </w:r>
+      <w:r>
+        <w:rPr>
+          <w:rFonts w:ascii="Segoe UI" w:eastAsia="Times New Roman" w:hAnsi="Segoe UI" w:cs="Segoe UI"/>
+          <w:sz w:val="21"/>
+          <w:szCs w:val="21"/>
+          <w:lang w:eastAsia="fr-FR"/>
+        </w:rPr>
+        <w:br/>
+        <w:t>Tout appel vers une page (hors page de connexion) doit vérifier ce point.</w:t>
+      </w:r>
+      <w:r>
+        <w:rPr>
+          <w:rFonts w:ascii="Segoe UI" w:eastAsia="Times New Roman" w:hAnsi="Segoe UI" w:cs="Segoe UI"/>
+          <w:sz w:val="21"/>
+          <w:szCs w:val="21"/>
+          <w:lang w:eastAsia="fr-FR"/>
+        </w:rPr>
+        <w:br/>
+        <w:t>    En cas de non connexion -&gt; redirection vers page de login</w:t>
+      </w:r>
+      <w:r>
+        <w:rPr>
+          <w:rFonts w:ascii="Segoe UI" w:eastAsia="Times New Roman" w:hAnsi="Segoe UI" w:cs="Segoe UI"/>
+          <w:sz w:val="21"/>
+          <w:szCs w:val="21"/>
+          <w:lang w:eastAsia="fr-FR"/>
+        </w:rPr>
+        <w:br/>
+        <w:t>==&gt; ceci doit être fait au moyen d'un filtre</w:t>
+      </w:r>
+      <w:r>
+        <w:rPr>
+          <w:rFonts w:ascii="Segoe UI" w:eastAsia="Times New Roman" w:hAnsi="Segoe UI" w:cs="Segoe UI"/>
+          <w:sz w:val="21"/>
+          <w:szCs w:val="21"/>
+          <w:lang w:eastAsia="fr-FR"/>
+        </w:rPr>
+        <w:br/>
+        <w:t>https://tomcat.apache.org/tomcat-9.0-doc/servletapi/javax/servlet/Filter.html</w:t>
+      </w:r>
+    </w:p>
     <w:p/>
     <w:p/>
     <w:sectPr>

</xml_diff>